<commit_message>
Update Relatório Técnico - Micro Serviço.docx
</commit_message>
<xml_diff>
--- a/Documentacao/Relatório Técnico - Micro Serviço.docx
+++ b/Documentacao/Relatório Técnico - Micro Serviço.docx
@@ -371,25 +371,7 @@
           <w:sz w:val="24"/>
           <w:szCs w:val="24"/>
         </w:rPr>
-        <w:t xml:space="preserve">Lucas </w:t>
-      </w:r>
-      <w:proofErr w:type="spellStart"/>
-      <w:r>
-        <w:rPr>
-          <w:rFonts w:ascii="Arial" w:hAnsi="Arial" w:cs="Arial"/>
-          <w:sz w:val="24"/>
-          <w:szCs w:val="24"/>
-        </w:rPr>
-        <w:t>Tondo</w:t>
-      </w:r>
-      <w:proofErr w:type="spellEnd"/>
-      <w:r>
-        <w:rPr>
-          <w:rFonts w:ascii="Arial" w:hAnsi="Arial" w:cs="Arial"/>
-          <w:sz w:val="24"/>
-          <w:szCs w:val="24"/>
-        </w:rPr>
-        <w:t xml:space="preserve"> Sendeski</w:t>
+        <w:t>Lucas Tondo Sendeski</w:t>
       </w:r>
     </w:p>
     <w:p>
@@ -528,6 +510,12 @@
     </w:p>
     <w:sdt>
       <w:sdtPr>
+        <w:rPr>
+          <w:rFonts w:ascii="Times New Roman" w:eastAsia="Times New Roman" w:hAnsi="Times New Roman" w:cs="Times New Roman"/>
+          <w:color w:val="auto"/>
+          <w:sz w:val="20"/>
+          <w:szCs w:val="20"/>
+        </w:rPr>
         <w:id w:val="-1439135393"/>
         <w:docPartObj>
           <w:docPartGallery w:val="Table of Contents"/>
@@ -536,12 +524,8 @@
       </w:sdtPr>
       <w:sdtEndPr>
         <w:rPr>
-          <w:rFonts w:ascii="Times New Roman" w:eastAsia="Times New Roman" w:hAnsi="Times New Roman" w:cs="Times New Roman"/>
           <w:b/>
           <w:bCs/>
-          <w:color w:val="auto"/>
-          <w:sz w:val="20"/>
-          <w:szCs w:val="20"/>
         </w:rPr>
       </w:sdtEndPr>
       <w:sdtContent>
@@ -1841,16 +1825,7 @@
           <w:sz w:val="24"/>
           <w:szCs w:val="24"/>
         </w:rPr>
-        <w:t>Não existe certo ou errado ao desenvol</w:t>
-      </w:r>
-      <w:r>
-        <w:rPr>
-          <w:rFonts w:ascii="Arial" w:hAnsi="Arial" w:cs="Arial"/>
-          <w:color w:val="000000"/>
-          <w:sz w:val="24"/>
-          <w:szCs w:val="24"/>
-        </w:rPr>
-        <w:t xml:space="preserve">ver um sistema, entretanto é possível aplicar algumas técnicas de desenvolvimento para extrair mais performance, usabilidade, escalabilidade do objetivo proposto. </w:t>
+        <w:t xml:space="preserve">Não existe certo ou errado ao desenvolver um sistema, entretanto é possível aplicar algumas técnicas de desenvolvimento para extrair mais performance, usabilidade, escalabilidade do objetivo proposto. </w:t>
       </w:r>
     </w:p>
     <w:p>
@@ -1881,16 +1856,7 @@
           <w:szCs w:val="24"/>
         </w:rPr>
         <w:tab/>
-        <w:t>Alguns sistemas acabam sendo desenvolvidos como monolito (“Obra construída em uma só pedra”</w:t>
-      </w:r>
-      <w:r>
-        <w:rPr>
-          <w:rFonts w:ascii="Arial" w:hAnsi="Arial" w:cs="Arial"/>
-          <w:color w:val="000000"/>
-          <w:sz w:val="24"/>
-          <w:szCs w:val="24"/>
-        </w:rPr>
-        <w:t>)</w:t>
+        <w:t>Alguns sistemas acabam sendo desenvolvidos como monolito (“Obra construída em uma só pedra”)</w:t>
       </w:r>
       <w:r>
         <w:rPr>
@@ -1931,16 +1897,7 @@
           <w:szCs w:val="24"/>
         </w:rPr>
         <w:tab/>
-        <w:t>Utilizar micro serviços na arquitetura de desenvolvimento traz alguns benefícios que auxiliam a equipe de desenvolvimento envolvida no projeto. É possível entregar mais e</w:t>
-      </w:r>
-      <w:r>
-        <w:rPr>
-          <w:rFonts w:ascii="Arial" w:hAnsi="Arial" w:cs="Arial"/>
-          <w:color w:val="000000"/>
-          <w:sz w:val="24"/>
-          <w:szCs w:val="24"/>
-        </w:rPr>
-        <w:t>m menos tempo com a facilidade e a separação do projeto em pequenos blocos o que proporciona melhor manutenibilidade.</w:t>
+        <w:t>Utilizar micro serviços na arquitetura de desenvolvimento traz alguns benefícios que auxiliam a equipe de desenvolvimento envolvida no projeto. É possível entregar mais em menos tempo com a facilidade e a separação do projeto em pequenos blocos o que proporciona melhor manutenibilidade.</w:t>
       </w:r>
     </w:p>
     <w:p>
@@ -1981,47 +1938,16 @@
           <w:sz w:val="24"/>
           <w:szCs w:val="24"/>
         </w:rPr>
-        <w:t>design-</w:t>
-      </w:r>
-      <w:proofErr w:type="spellStart"/>
-      <w:r>
-        <w:rPr>
-          <w:rFonts w:ascii="Arial" w:hAnsi="Arial" w:cs="Arial"/>
-          <w:i/>
+        <w:t xml:space="preserve">design-pattern </w:t>
+      </w:r>
+      <w:r>
+        <w:rPr>
+          <w:rFonts w:ascii="Arial" w:hAnsi="Arial" w:cs="Arial"/>
           <w:color w:val="000000"/>
           <w:sz w:val="24"/>
           <w:szCs w:val="24"/>
         </w:rPr>
-        <w:t>pattern</w:t>
-      </w:r>
-      <w:proofErr w:type="spellEnd"/>
-      <w:r>
-        <w:rPr>
-          <w:rFonts w:ascii="Arial" w:hAnsi="Arial" w:cs="Arial"/>
-          <w:i/>
-          <w:color w:val="000000"/>
-          <w:sz w:val="24"/>
-          <w:szCs w:val="24"/>
-        </w:rPr>
-        <w:t xml:space="preserve"> </w:t>
-      </w:r>
-      <w:r>
-        <w:rPr>
-          <w:rFonts w:ascii="Arial" w:hAnsi="Arial" w:cs="Arial"/>
-          <w:color w:val="000000"/>
-          <w:sz w:val="24"/>
-          <w:szCs w:val="24"/>
-        </w:rPr>
-        <w:t>distintos com objetivo de mel</w:t>
-      </w:r>
-      <w:r>
-        <w:rPr>
-          <w:rFonts w:ascii="Arial" w:hAnsi="Arial" w:cs="Arial"/>
-          <w:color w:val="000000"/>
-          <w:sz w:val="24"/>
-          <w:szCs w:val="24"/>
-        </w:rPr>
-        <w:t>horar ainda mais a entrega do software.</w:t>
+        <w:t>distintos com objetivo de melhorar ainda mais a entrega do software.</w:t>
       </w:r>
       <w:r>
         <w:rPr>
@@ -2162,15 +2088,7 @@
           <w:sz w:val="24"/>
           <w:szCs w:val="24"/>
         </w:rPr>
-        <w:t xml:space="preserve"> </w:t>
-      </w:r>
-      <w:r>
-        <w:rPr>
-          <w:rFonts w:ascii="Arial" w:hAnsi="Arial" w:cs="Arial"/>
-          <w:sz w:val="24"/>
-          <w:szCs w:val="24"/>
-        </w:rPr>
-        <w:t xml:space="preserve">suas vantagens e desvantagens para o mercado de tecnologia. </w:t>
+        <w:t xml:space="preserve"> suas vantagens e desvantagens para o mercado de tecnologia. </w:t>
       </w:r>
     </w:p>
     <w:p>
@@ -2214,15 +2132,7 @@
           <w:sz w:val="24"/>
           <w:szCs w:val="24"/>
         </w:rPr>
-        <w:t xml:space="preserve">Realizar um estudo sobre os </w:t>
-      </w:r>
-      <w:r>
-        <w:rPr>
-          <w:rFonts w:ascii="Arial" w:hAnsi="Arial" w:cs="Arial"/>
-          <w:sz w:val="24"/>
-          <w:szCs w:val="24"/>
-        </w:rPr>
-        <w:t>micros serviços, levantar quando foi implementado os primeiros micros serviços e quais a principais tecnologias utilizadas</w:t>
+        <w:t>Realizar um estudo sobre os micros serviços, levantar quando foi implementado os primeiros micros serviços e quais a principais tecnologias utilizadas</w:t>
       </w:r>
       <w:r>
         <w:rPr>
@@ -2255,31 +2165,15 @@
           <w:szCs w:val="24"/>
         </w:rPr>
         <w:lastRenderedPageBreak/>
-        <w:t xml:space="preserve">Desenvolver uma aplicação </w:t>
-      </w:r>
-      <w:r>
-        <w:rPr>
-          <w:rFonts w:ascii="Arial" w:hAnsi="Arial" w:cs="Arial"/>
-          <w:sz w:val="24"/>
-          <w:szCs w:val="24"/>
-        </w:rPr>
-        <w:t xml:space="preserve">em C# </w:t>
-      </w:r>
-      <w:r>
-        <w:rPr>
-          <w:rFonts w:ascii="Arial" w:hAnsi="Arial" w:cs="Arial"/>
-          <w:sz w:val="24"/>
-          <w:szCs w:val="24"/>
-        </w:rPr>
-        <w:t>utilizando o conceito de micro serviço</w:t>
-      </w:r>
-      <w:r>
-        <w:rPr>
-          <w:rFonts w:ascii="Arial" w:hAnsi="Arial" w:cs="Arial"/>
-          <w:sz w:val="24"/>
-          <w:szCs w:val="24"/>
-        </w:rPr>
-        <w:t xml:space="preserve"> </w:t>
+        <w:t xml:space="preserve">Desenvolver uma aplicação em C# </w:t>
+      </w:r>
+      <w:r>
+        <w:rPr>
+          <w:rFonts w:ascii="Arial" w:hAnsi="Arial" w:cs="Arial"/>
+          <w:sz w:val="24"/>
+          <w:szCs w:val="24"/>
+        </w:rPr>
+        <w:t xml:space="preserve">utilizando o conceito de micro serviço </w:t>
       </w:r>
       <w:r>
         <w:rPr>
@@ -2313,20 +2207,8 @@
           <w:sz w:val="24"/>
           <w:szCs w:val="24"/>
         </w:rPr>
-        <w:t>design-</w:t>
-      </w:r>
-      <w:proofErr w:type="spellStart"/>
-      <w:r>
-        <w:rPr>
-          <w:rFonts w:ascii="Arial" w:hAnsi="Arial" w:cs="Arial"/>
-          <w:i/>
-          <w:iCs/>
-          <w:sz w:val="24"/>
-          <w:szCs w:val="24"/>
-        </w:rPr>
-        <w:t>pattern</w:t>
-      </w:r>
-      <w:proofErr w:type="spellEnd"/>
+        <w:t>design-pattern</w:t>
+      </w:r>
       <w:r>
         <w:rPr>
           <w:rFonts w:ascii="Arial" w:hAnsi="Arial" w:cs="Arial"/>
@@ -2377,23 +2259,7 @@
           <w:sz w:val="24"/>
           <w:szCs w:val="24"/>
         </w:rPr>
-        <w:t xml:space="preserve">Desenvolver uma aplicação </w:t>
-      </w:r>
-      <w:r>
-        <w:rPr>
-          <w:rFonts w:ascii="Arial" w:hAnsi="Arial" w:cs="Arial"/>
-          <w:sz w:val="24"/>
-          <w:szCs w:val="24"/>
-        </w:rPr>
-        <w:t xml:space="preserve">em C# utilizando o conceito de micro serviço </w:t>
-      </w:r>
-      <w:r>
-        <w:rPr>
-          <w:rFonts w:ascii="Arial" w:hAnsi="Arial" w:cs="Arial"/>
-          <w:sz w:val="24"/>
-          <w:szCs w:val="24"/>
-        </w:rPr>
-        <w:t>para controlar o cadastro de veículos</w:t>
+        <w:t>Desenvolver uma aplicação em C# utilizando o conceito de micro serviço para controlar o cadastro de veículos</w:t>
       </w:r>
       <w:r>
         <w:rPr>
@@ -2419,20 +2285,8 @@
           <w:sz w:val="24"/>
           <w:szCs w:val="24"/>
         </w:rPr>
-        <w:t>design-</w:t>
-      </w:r>
-      <w:proofErr w:type="spellStart"/>
-      <w:r>
-        <w:rPr>
-          <w:rFonts w:ascii="Arial" w:hAnsi="Arial" w:cs="Arial"/>
-          <w:i/>
-          <w:iCs/>
-          <w:sz w:val="24"/>
-          <w:szCs w:val="24"/>
-        </w:rPr>
-        <w:t>pattern</w:t>
-      </w:r>
-      <w:proofErr w:type="spellEnd"/>
+        <w:t>design-pattern</w:t>
+      </w:r>
       <w:r>
         <w:rPr>
           <w:rFonts w:ascii="Arial" w:hAnsi="Arial" w:cs="Arial"/>
@@ -2483,23 +2337,7 @@
           <w:sz w:val="24"/>
           <w:szCs w:val="24"/>
         </w:rPr>
-        <w:t xml:space="preserve">Desenvolver uma aplicação em C# utilizando o conceito de micro serviço para controlar o cadastro de </w:t>
-      </w:r>
-      <w:r>
-        <w:rPr>
-          <w:rFonts w:ascii="Arial" w:hAnsi="Arial" w:cs="Arial"/>
-          <w:sz w:val="24"/>
-          <w:szCs w:val="24"/>
-        </w:rPr>
-        <w:t xml:space="preserve">aluguel de </w:t>
-      </w:r>
-      <w:r>
-        <w:rPr>
-          <w:rFonts w:ascii="Arial" w:hAnsi="Arial" w:cs="Arial"/>
-          <w:sz w:val="24"/>
-          <w:szCs w:val="24"/>
-        </w:rPr>
-        <w:t>veículos</w:t>
+        <w:t>Desenvolver uma aplicação em C# utilizando o conceito de micro serviço para controlar o cadastro de aluguel de veículos</w:t>
       </w:r>
       <w:r>
         <w:rPr>
@@ -2525,20 +2363,8 @@
           <w:sz w:val="24"/>
           <w:szCs w:val="24"/>
         </w:rPr>
-        <w:t>design-</w:t>
-      </w:r>
-      <w:proofErr w:type="spellStart"/>
-      <w:r>
-        <w:rPr>
-          <w:rFonts w:ascii="Arial" w:hAnsi="Arial" w:cs="Arial"/>
-          <w:i/>
-          <w:iCs/>
-          <w:sz w:val="24"/>
-          <w:szCs w:val="24"/>
-        </w:rPr>
-        <w:t>pattern</w:t>
-      </w:r>
-      <w:proofErr w:type="spellEnd"/>
+        <w:t>design-pattern</w:t>
+      </w:r>
       <w:r>
         <w:rPr>
           <w:rFonts w:ascii="Arial" w:hAnsi="Arial" w:cs="Arial"/>
@@ -3377,13 +3203,7 @@
                 <w:rFonts w:ascii="Arial" w:eastAsia="Arial" w:hAnsi="Arial" w:cs="Arial"/>
               </w:rPr>
               <w:br/>
-              <w:t>Não-</w:t>
-            </w:r>
-            <w:r>
-              <w:rPr>
-                <w:rFonts w:ascii="Arial" w:eastAsia="Arial" w:hAnsi="Arial" w:cs="Arial"/>
-              </w:rPr>
-              <w:t>Funcionais</w:t>
+              <w:t>Não-Funcionais</w:t>
             </w:r>
           </w:p>
           <w:p>
@@ -3691,13 +3511,7 @@
               <w:rPr>
                 <w:rFonts w:ascii="Arial" w:hAnsi="Arial" w:cs="Arial"/>
               </w:rPr>
-              <w:t>Envio do r</w:t>
-            </w:r>
-            <w:r>
-              <w:rPr>
-                <w:rFonts w:ascii="Arial" w:hAnsi="Arial" w:cs="Arial"/>
-              </w:rPr>
-              <w:t>elatório técnico completo.</w:t>
+              <w:t>Envio do relatório técnico completo.</w:t>
             </w:r>
           </w:p>
         </w:tc>
@@ -3870,7 +3684,6 @@
               </w:rPr>
               <w:t xml:space="preserve">Criação dos </w:t>
             </w:r>
-            <w:proofErr w:type="spellStart"/>
             <w:r>
               <w:rPr>
                 <w:rFonts w:ascii="Arial" w:hAnsi="Arial" w:cs="Arial"/>
@@ -3879,7 +3692,6 @@
               </w:rPr>
               <w:t>wireframes</w:t>
             </w:r>
-            <w:proofErr w:type="spellEnd"/>
             <w:r>
               <w:rPr>
                 <w:rFonts w:ascii="Arial" w:hAnsi="Arial" w:cs="Arial"/>
@@ -4057,7 +3869,6 @@
               </w:rPr>
               <w:t xml:space="preserve">Apresentação dos </w:t>
             </w:r>
-            <w:proofErr w:type="spellStart"/>
             <w:r>
               <w:rPr>
                 <w:rFonts w:ascii="Arial" w:hAnsi="Arial" w:cs="Arial"/>
@@ -4066,7 +3877,6 @@
               </w:rPr>
               <w:t>wireframes</w:t>
             </w:r>
-            <w:proofErr w:type="spellEnd"/>
             <w:r>
               <w:rPr>
                 <w:rFonts w:ascii="Arial" w:hAnsi="Arial" w:cs="Arial"/>
@@ -4222,21 +4032,7 @@
                 <w:rFonts w:ascii="Arial" w:hAnsi="Arial" w:cs="Arial"/>
                 <w:color w:val="000000"/>
               </w:rPr>
-              <w:t>a p</w:t>
-            </w:r>
-            <w:r>
-              <w:rPr>
-                <w:rFonts w:ascii="Arial" w:hAnsi="Arial" w:cs="Arial"/>
-                <w:color w:val="000000"/>
-              </w:rPr>
-              <w:t>rova de Conceito</w:t>
-            </w:r>
-            <w:r>
-              <w:rPr>
-                <w:rFonts w:ascii="Arial" w:hAnsi="Arial" w:cs="Arial"/>
-                <w:color w:val="000000"/>
-              </w:rPr>
-              <w:t xml:space="preserve"> (POC) API - </w:t>
+              <w:t xml:space="preserve">a prova de Conceito (POC) API - </w:t>
             </w:r>
             <w:r>
               <w:rPr>
@@ -4427,21 +4223,7 @@
                 <w:rFonts w:ascii="Arial" w:hAnsi="Arial" w:cs="Arial"/>
                 <w:color w:val="000000"/>
               </w:rPr>
-              <w:t xml:space="preserve">Desenvolvimento da prova de Conceito (POC) API - </w:t>
-            </w:r>
-            <w:r>
-              <w:rPr>
-                <w:rFonts w:ascii="Arial" w:hAnsi="Arial" w:cs="Arial"/>
-                <w:color w:val="000000"/>
-              </w:rPr>
-              <w:t>Veículo</w:t>
-            </w:r>
-            <w:r>
-              <w:rPr>
-                <w:rFonts w:ascii="Arial" w:hAnsi="Arial" w:cs="Arial"/>
-                <w:color w:val="000000"/>
-              </w:rPr>
-              <w:t>.</w:t>
+              <w:t>Desenvolvimento da prova de Conceito (POC) API - Veículo.</w:t>
             </w:r>
           </w:p>
           <w:p>
@@ -4629,35 +4411,7 @@
                 <w:rFonts w:ascii="Arial" w:hAnsi="Arial" w:cs="Arial"/>
                 <w:color w:val="000000"/>
               </w:rPr>
-              <w:t xml:space="preserve">Desenvolvimento da prova de Conceito (POC) API </w:t>
-            </w:r>
-            <w:r>
-              <w:rPr>
-                <w:rFonts w:ascii="Arial" w:hAnsi="Arial" w:cs="Arial"/>
-                <w:color w:val="000000"/>
-              </w:rPr>
-              <w:t>–</w:t>
-            </w:r>
-            <w:r>
-              <w:rPr>
-                <w:rFonts w:ascii="Arial" w:hAnsi="Arial" w:cs="Arial"/>
-                <w:color w:val="000000"/>
-              </w:rPr>
-              <w:t xml:space="preserve"> </w:t>
-            </w:r>
-            <w:r>
-              <w:rPr>
-                <w:rFonts w:ascii="Arial" w:hAnsi="Arial" w:cs="Arial"/>
-                <w:color w:val="000000"/>
-              </w:rPr>
-              <w:t>Aluguel de Veículo</w:t>
-            </w:r>
-            <w:r>
-              <w:rPr>
-                <w:rFonts w:ascii="Arial" w:hAnsi="Arial" w:cs="Arial"/>
-                <w:color w:val="000000"/>
-              </w:rPr>
-              <w:t>.</w:t>
+              <w:t>Desenvolvimento da prova de Conceito (POC) API – Aluguel de Veículo.</w:t>
             </w:r>
           </w:p>
           <w:p>
@@ -4869,18 +4623,8 @@
                 <w:i/>
                 <w:iCs/>
               </w:rPr>
-              <w:t>design-</w:t>
-            </w:r>
-            <w:proofErr w:type="spellStart"/>
-            <w:r>
-              <w:rPr>
-                <w:rFonts w:ascii="Arial" w:hAnsi="Arial" w:cs="Arial"/>
-                <w:i/>
-                <w:iCs/>
-              </w:rPr>
-              <w:t>pattern</w:t>
-            </w:r>
-            <w:proofErr w:type="spellEnd"/>
+              <w:t>design-pattern</w:t>
+            </w:r>
             <w:r>
               <w:rPr>
                 <w:rFonts w:ascii="Arial" w:hAnsi="Arial" w:cs="Arial"/>
@@ -5053,18 +4797,8 @@
                 <w:i/>
                 <w:iCs/>
               </w:rPr>
-              <w:t>design-</w:t>
-            </w:r>
-            <w:proofErr w:type="spellStart"/>
-            <w:r>
-              <w:rPr>
-                <w:rFonts w:ascii="Arial" w:hAnsi="Arial" w:cs="Arial"/>
-                <w:i/>
-                <w:iCs/>
-              </w:rPr>
-              <w:t>pattern</w:t>
-            </w:r>
-            <w:proofErr w:type="spellEnd"/>
+              <w:t>design-pattern</w:t>
+            </w:r>
             <w:r>
               <w:rPr>
                 <w:rFonts w:ascii="Arial" w:hAnsi="Arial" w:cs="Arial"/>
@@ -5221,18 +4955,8 @@
                 <w:i/>
                 <w:iCs/>
               </w:rPr>
-              <w:t>design-</w:t>
-            </w:r>
-            <w:proofErr w:type="spellStart"/>
-            <w:r>
-              <w:rPr>
-                <w:rFonts w:ascii="Arial" w:hAnsi="Arial" w:cs="Arial"/>
-                <w:i/>
-                <w:iCs/>
-              </w:rPr>
-              <w:t>pattern</w:t>
-            </w:r>
-            <w:proofErr w:type="spellEnd"/>
+              <w:t>design-pattern</w:t>
+            </w:r>
             <w:r>
               <w:rPr>
                 <w:rFonts w:ascii="Arial" w:hAnsi="Arial" w:cs="Arial"/>
@@ -5441,9 +5165,17 @@
           <w:sz w:val="24"/>
           <w:szCs w:val="24"/>
         </w:rPr>
-        <w:t>design-</w:t>
-      </w:r>
-      <w:proofErr w:type="spellStart"/>
+        <w:t xml:space="preserve">design-pattern </w:t>
+      </w:r>
+      <w:r>
+        <w:rPr>
+          <w:rFonts w:ascii="Arial" w:hAnsi="Arial" w:cs="Arial"/>
+          <w:color w:val="000000"/>
+          <w:sz w:val="24"/>
+          <w:szCs w:val="24"/>
+        </w:rPr>
+        <w:t>CQRS</w:t>
+      </w:r>
       <w:r>
         <w:rPr>
           <w:rFonts w:ascii="Arial" w:hAnsi="Arial" w:cs="Arial"/>
@@ -5452,9 +5184,17 @@
           <w:sz w:val="24"/>
           <w:szCs w:val="24"/>
         </w:rPr>
-        <w:t>pattern</w:t>
-      </w:r>
-      <w:proofErr w:type="spellEnd"/>
+        <w:t xml:space="preserve"> </w:t>
+      </w:r>
+      <w:r>
+        <w:rPr>
+          <w:rFonts w:ascii="Arial" w:hAnsi="Arial" w:cs="Arial"/>
+          <w:color w:val="000000"/>
+          <w:sz w:val="24"/>
+          <w:szCs w:val="24"/>
+        </w:rPr>
+        <w:t>(</w:t>
+      </w:r>
       <w:r>
         <w:rPr>
           <w:rFonts w:ascii="Arial" w:hAnsi="Arial" w:cs="Arial"/>
@@ -5463,80 +5203,8 @@
           <w:sz w:val="24"/>
           <w:szCs w:val="24"/>
         </w:rPr>
-        <w:t xml:space="preserve"> </w:t>
-      </w:r>
-      <w:r>
-        <w:rPr>
-          <w:rFonts w:ascii="Arial" w:hAnsi="Arial" w:cs="Arial"/>
-          <w:color w:val="000000"/>
-          <w:sz w:val="24"/>
-          <w:szCs w:val="24"/>
-        </w:rPr>
-        <w:t>CQRS</w:t>
-      </w:r>
-      <w:r>
-        <w:rPr>
-          <w:rFonts w:ascii="Arial" w:hAnsi="Arial" w:cs="Arial"/>
-          <w:i/>
-          <w:color w:val="000000"/>
-          <w:sz w:val="24"/>
-          <w:szCs w:val="24"/>
-        </w:rPr>
-        <w:t xml:space="preserve"> </w:t>
-      </w:r>
-      <w:r>
-        <w:rPr>
-          <w:rFonts w:ascii="Arial" w:hAnsi="Arial" w:cs="Arial"/>
-          <w:color w:val="000000"/>
-          <w:sz w:val="24"/>
-          <w:szCs w:val="24"/>
-        </w:rPr>
-        <w:t>(</w:t>
-      </w:r>
-      <w:r>
-        <w:rPr>
-          <w:rFonts w:ascii="Arial" w:hAnsi="Arial" w:cs="Arial"/>
-          <w:i/>
-          <w:color w:val="000000"/>
-          <w:sz w:val="24"/>
-          <w:szCs w:val="24"/>
-        </w:rPr>
-        <w:t xml:space="preserve">Command Query </w:t>
-      </w:r>
-      <w:proofErr w:type="spellStart"/>
-      <w:r>
-        <w:rPr>
-          <w:rFonts w:ascii="Arial" w:hAnsi="Arial" w:cs="Arial"/>
-          <w:i/>
-          <w:color w:val="000000"/>
-          <w:sz w:val="24"/>
-          <w:szCs w:val="24"/>
-        </w:rPr>
-        <w:t>Responsibility</w:t>
-      </w:r>
-      <w:proofErr w:type="spellEnd"/>
-      <w:r>
-        <w:rPr>
-          <w:rFonts w:ascii="Arial" w:hAnsi="Arial" w:cs="Arial"/>
-          <w:i/>
-          <w:color w:val="000000"/>
-          <w:sz w:val="24"/>
-          <w:szCs w:val="24"/>
-        </w:rPr>
-        <w:t xml:space="preserve"> </w:t>
-      </w:r>
-      <w:proofErr w:type="spellStart"/>
-      <w:r>
-        <w:rPr>
-          <w:rFonts w:ascii="Arial" w:hAnsi="Arial" w:cs="Arial"/>
-          <w:i/>
-          <w:color w:val="000000"/>
-          <w:sz w:val="24"/>
-          <w:szCs w:val="24"/>
-        </w:rPr>
-        <w:t>Segregation</w:t>
-      </w:r>
-      <w:proofErr w:type="spellEnd"/>
+        <w:t>Command Query Responsibility Segregation</w:t>
+      </w:r>
       <w:r>
         <w:rPr>
           <w:rFonts w:ascii="Arial" w:hAnsi="Arial" w:cs="Arial"/>
@@ -5962,8 +5630,8 @@
       </w:tblPr>
       <w:tblGrid>
         <w:gridCol w:w="1028"/>
-        <w:gridCol w:w="5317"/>
-        <w:gridCol w:w="1452"/>
+        <w:gridCol w:w="5630"/>
+        <w:gridCol w:w="1139"/>
         <w:gridCol w:w="1317"/>
       </w:tblGrid>
       <w:tr>
@@ -5992,7 +5660,7 @@
         </w:tc>
         <w:tc>
           <w:tcPr>
-            <w:tcW w:w="5317" w:type="dxa"/>
+            <w:tcW w:w="5630" w:type="dxa"/>
             <w:shd w:val="clear" w:color="auto" w:fill="DBE5F1"/>
           </w:tcPr>
           <w:p>
@@ -6009,20 +5677,13 @@
                 <w:rFonts w:ascii="Arial" w:hAnsi="Arial" w:cs="Arial"/>
                 <w:b/>
               </w:rPr>
-              <w:t>Descrição Resumi</w:t>
-            </w:r>
-            <w:r>
-              <w:rPr>
-                <w:rFonts w:ascii="Arial" w:hAnsi="Arial" w:cs="Arial"/>
-                <w:b/>
-              </w:rPr>
-              <w:t>da</w:t>
-            </w:r>
-          </w:p>
-        </w:tc>
-        <w:tc>
-          <w:tcPr>
-            <w:tcW w:w="1452" w:type="dxa"/>
+              <w:t>Descrição Resumida</w:t>
+            </w:r>
+          </w:p>
+        </w:tc>
+        <w:tc>
+          <w:tcPr>
+            <w:tcW w:w="1139" w:type="dxa"/>
             <w:shd w:val="clear" w:color="auto" w:fill="DBE5F1"/>
           </w:tcPr>
           <w:p>
@@ -6039,17 +5700,8 @@
                 <w:rFonts w:ascii="Arial" w:hAnsi="Arial" w:cs="Arial"/>
                 <w:b/>
               </w:rPr>
-              <w:t>Dificuldade (B/M/</w:t>
-            </w:r>
-            <w:proofErr w:type="gramStart"/>
-            <w:r>
-              <w:rPr>
-                <w:rFonts w:ascii="Arial" w:hAnsi="Arial" w:cs="Arial"/>
-                <w:b/>
-              </w:rPr>
-              <w:t>A)*</w:t>
-            </w:r>
-            <w:proofErr w:type="gramEnd"/>
+              <w:t>Dificuldade (B/M/A)*</w:t>
+            </w:r>
           </w:p>
         </w:tc>
         <w:tc>
@@ -6088,17 +5740,8 @@
                 <w:rFonts w:ascii="Arial" w:hAnsi="Arial" w:cs="Arial"/>
                 <w:b/>
               </w:rPr>
-              <w:t>(B/M/</w:t>
-            </w:r>
-            <w:proofErr w:type="gramStart"/>
-            <w:r>
-              <w:rPr>
-                <w:rFonts w:ascii="Arial" w:hAnsi="Arial" w:cs="Arial"/>
-                <w:b/>
-              </w:rPr>
-              <w:t>A)*</w:t>
-            </w:r>
-            <w:proofErr w:type="gramEnd"/>
+              <w:t>(B/M/A)*</w:t>
+            </w:r>
           </w:p>
         </w:tc>
       </w:tr>
@@ -6125,7 +5768,7 @@
         </w:tc>
         <w:tc>
           <w:tcPr>
-            <w:tcW w:w="5317" w:type="dxa"/>
+            <w:tcW w:w="5630" w:type="dxa"/>
             <w:shd w:val="clear" w:color="auto" w:fill="auto"/>
           </w:tcPr>
           <w:p>
@@ -6139,13 +5782,13 @@
               <w:rPr>
                 <w:rFonts w:ascii="Arial" w:hAnsi="Arial" w:cs="Arial"/>
               </w:rPr>
-              <w:t>O sistema deve permitir a inserção de novos usuários</w:t>
-            </w:r>
-          </w:p>
-        </w:tc>
-        <w:tc>
-          <w:tcPr>
-            <w:tcW w:w="1452" w:type="dxa"/>
+              <w:t>O Micro serviço de usuários, deve permitir cadastrar novos usuários no sistema validando se o usuário já não existe na plataforma.</w:t>
+            </w:r>
+          </w:p>
+        </w:tc>
+        <w:tc>
+          <w:tcPr>
+            <w:tcW w:w="1139" w:type="dxa"/>
             <w:shd w:val="clear" w:color="auto" w:fill="auto"/>
           </w:tcPr>
           <w:p>
@@ -6160,7 +5803,7 @@
               <w:rPr>
                 <w:rFonts w:ascii="Arial" w:hAnsi="Arial" w:cs="Arial"/>
               </w:rPr>
-              <w:t>M</w:t>
+              <w:t>B</w:t>
             </w:r>
           </w:p>
         </w:tc>
@@ -6209,7 +5852,7 @@
         </w:tc>
         <w:tc>
           <w:tcPr>
-            <w:tcW w:w="5317" w:type="dxa"/>
+            <w:tcW w:w="5630" w:type="dxa"/>
             <w:shd w:val="clear" w:color="auto" w:fill="auto"/>
           </w:tcPr>
           <w:p>
@@ -6223,13 +5866,19 @@
               <w:rPr>
                 <w:rFonts w:ascii="Arial" w:hAnsi="Arial" w:cs="Arial"/>
               </w:rPr>
-              <w:t>O sistema deve permitir a edição dos usuários existentes</w:t>
-            </w:r>
-          </w:p>
-        </w:tc>
-        <w:tc>
-          <w:tcPr>
-            <w:tcW w:w="1452" w:type="dxa"/>
+              <w:t xml:space="preserve">O </w:t>
+            </w:r>
+            <w:r>
+              <w:rPr>
+                <w:rFonts w:ascii="Arial" w:hAnsi="Arial" w:cs="Arial"/>
+              </w:rPr>
+              <w:t xml:space="preserve">Micro serviço de usuários, deve permitir editar os usuários já cadastrados no sistema. </w:t>
+            </w:r>
+          </w:p>
+        </w:tc>
+        <w:tc>
+          <w:tcPr>
+            <w:tcW w:w="1139" w:type="dxa"/>
             <w:shd w:val="clear" w:color="auto" w:fill="auto"/>
           </w:tcPr>
           <w:p>
@@ -6265,7 +5914,7 @@
               <w:rPr>
                 <w:rFonts w:ascii="Arial" w:hAnsi="Arial" w:cs="Arial"/>
               </w:rPr>
-              <w:t>M</w:t>
+              <w:t>A</w:t>
             </w:r>
           </w:p>
         </w:tc>
@@ -6293,7 +5942,7 @@
         </w:tc>
         <w:tc>
           <w:tcPr>
-            <w:tcW w:w="5317" w:type="dxa"/>
+            <w:tcW w:w="5630" w:type="dxa"/>
             <w:shd w:val="clear" w:color="auto" w:fill="auto"/>
           </w:tcPr>
           <w:p>
@@ -6307,13 +5956,19 @@
               <w:rPr>
                 <w:rFonts w:ascii="Arial" w:hAnsi="Arial" w:cs="Arial"/>
               </w:rPr>
-              <w:t>O sistema deve permitir a exclusão lógica dos usuários</w:t>
-            </w:r>
-          </w:p>
-        </w:tc>
-        <w:tc>
-          <w:tcPr>
-            <w:tcW w:w="1452" w:type="dxa"/>
+              <w:t xml:space="preserve">O </w:t>
+            </w:r>
+            <w:r>
+              <w:rPr>
+                <w:rFonts w:ascii="Arial" w:hAnsi="Arial" w:cs="Arial"/>
+              </w:rPr>
+              <w:t>Micro serviço de usuários, deve permitir realizar a exclusão dos usuários.</w:t>
+            </w:r>
+          </w:p>
+        </w:tc>
+        <w:tc>
+          <w:tcPr>
+            <w:tcW w:w="1139" w:type="dxa"/>
             <w:shd w:val="clear" w:color="auto" w:fill="auto"/>
           </w:tcPr>
           <w:p>
@@ -6349,7 +6004,7 @@
               <w:rPr>
                 <w:rFonts w:ascii="Arial" w:hAnsi="Arial" w:cs="Arial"/>
               </w:rPr>
-              <w:t>M</w:t>
+              <w:t>A</w:t>
             </w:r>
           </w:p>
         </w:tc>
@@ -6377,7 +6032,7 @@
         </w:tc>
         <w:tc>
           <w:tcPr>
-            <w:tcW w:w="5317" w:type="dxa"/>
+            <w:tcW w:w="5630" w:type="dxa"/>
             <w:shd w:val="clear" w:color="auto" w:fill="auto"/>
           </w:tcPr>
           <w:p>
@@ -6391,13 +6046,31 @@
               <w:rPr>
                 <w:rFonts w:ascii="Arial" w:hAnsi="Arial" w:cs="Arial"/>
               </w:rPr>
-              <w:t>O sistema deve permitir a inserção de novos veículos</w:t>
-            </w:r>
-          </w:p>
-        </w:tc>
-        <w:tc>
-          <w:tcPr>
-            <w:tcW w:w="1452" w:type="dxa"/>
+              <w:t xml:space="preserve">O </w:t>
+            </w:r>
+            <w:r>
+              <w:rPr>
+                <w:rFonts w:ascii="Arial" w:hAnsi="Arial" w:cs="Arial"/>
+              </w:rPr>
+              <w:t xml:space="preserve">Micro serviço de usuários, </w:t>
+            </w:r>
+            <w:r>
+              <w:rPr>
+                <w:rFonts w:ascii="Arial" w:hAnsi="Arial" w:cs="Arial"/>
+              </w:rPr>
+              <w:t xml:space="preserve">deve permitir o usuário </w:t>
+            </w:r>
+            <w:r>
+              <w:rPr>
+                <w:rFonts w:ascii="Arial" w:hAnsi="Arial" w:cs="Arial"/>
+              </w:rPr>
+              <w:t>realizar o login na aplicação.</w:t>
+            </w:r>
+          </w:p>
+        </w:tc>
+        <w:tc>
+          <w:tcPr>
+            <w:tcW w:w="1139" w:type="dxa"/>
             <w:shd w:val="clear" w:color="auto" w:fill="auto"/>
           </w:tcPr>
           <w:p>
@@ -6412,7 +6085,7 @@
               <w:rPr>
                 <w:rFonts w:ascii="Arial" w:hAnsi="Arial" w:cs="Arial"/>
               </w:rPr>
-              <w:t>M</w:t>
+              <w:t>B</w:t>
             </w:r>
           </w:p>
         </w:tc>
@@ -6461,7 +6134,7 @@
         </w:tc>
         <w:tc>
           <w:tcPr>
-            <w:tcW w:w="5317" w:type="dxa"/>
+            <w:tcW w:w="5630" w:type="dxa"/>
             <w:shd w:val="clear" w:color="auto" w:fill="auto"/>
           </w:tcPr>
           <w:p>
@@ -6475,13 +6148,25 @@
               <w:rPr>
                 <w:rFonts w:ascii="Arial" w:hAnsi="Arial" w:cs="Arial"/>
               </w:rPr>
-              <w:t>O sistema deve permitir a edição dos veículos existentes</w:t>
-            </w:r>
-          </w:p>
-        </w:tc>
-        <w:tc>
-          <w:tcPr>
-            <w:tcW w:w="1452" w:type="dxa"/>
+              <w:t xml:space="preserve">O </w:t>
+            </w:r>
+            <w:r>
+              <w:rPr>
+                <w:rFonts w:ascii="Arial" w:hAnsi="Arial" w:cs="Arial"/>
+              </w:rPr>
+              <w:t xml:space="preserve">Micro serviço de usuários, </w:t>
+            </w:r>
+            <w:r>
+              <w:rPr>
+                <w:rFonts w:ascii="Arial" w:hAnsi="Arial" w:cs="Arial"/>
+              </w:rPr>
+              <w:t>deve autenticar o usuário por meio de um token JWT</w:t>
+            </w:r>
+          </w:p>
+        </w:tc>
+        <w:tc>
+          <w:tcPr>
+            <w:tcW w:w="1139" w:type="dxa"/>
             <w:shd w:val="clear" w:color="auto" w:fill="auto"/>
           </w:tcPr>
           <w:p>
@@ -6496,7 +6181,7 @@
               <w:rPr>
                 <w:rFonts w:ascii="Arial" w:hAnsi="Arial" w:cs="Arial"/>
               </w:rPr>
-              <w:t>B</w:t>
+              <w:t>M</w:t>
             </w:r>
           </w:p>
         </w:tc>
@@ -6517,7 +6202,7 @@
               <w:rPr>
                 <w:rFonts w:ascii="Arial" w:hAnsi="Arial" w:cs="Arial"/>
               </w:rPr>
-              <w:t>M</w:t>
+              <w:t>A</w:t>
             </w:r>
           </w:p>
         </w:tc>
@@ -6545,7 +6230,7 @@
         </w:tc>
         <w:tc>
           <w:tcPr>
-            <w:tcW w:w="5317" w:type="dxa"/>
+            <w:tcW w:w="5630" w:type="dxa"/>
             <w:shd w:val="clear" w:color="auto" w:fill="auto"/>
           </w:tcPr>
           <w:p>
@@ -6559,13 +6244,67 @@
               <w:rPr>
                 <w:rFonts w:ascii="Arial" w:hAnsi="Arial" w:cs="Arial"/>
               </w:rPr>
-              <w:t>O sistema deve permitir a exclusão lógica dos veículos existentes</w:t>
-            </w:r>
-          </w:p>
-        </w:tc>
-        <w:tc>
-          <w:tcPr>
-            <w:tcW w:w="1452" w:type="dxa"/>
+              <w:t xml:space="preserve">O </w:t>
+            </w:r>
+            <w:r>
+              <w:rPr>
+                <w:rFonts w:ascii="Arial" w:hAnsi="Arial" w:cs="Arial"/>
+              </w:rPr>
+              <w:t xml:space="preserve">Micro serviço de usuários, </w:t>
+            </w:r>
+            <w:r>
+              <w:rPr>
+                <w:rFonts w:ascii="Arial" w:hAnsi="Arial" w:cs="Arial"/>
+              </w:rPr>
+              <w:t xml:space="preserve">deve permitir </w:t>
+            </w:r>
+            <w:r>
+              <w:rPr>
+                <w:rFonts w:ascii="Arial" w:hAnsi="Arial" w:cs="Arial"/>
+              </w:rPr>
+              <w:t>que o usuário</w:t>
+            </w:r>
+            <w:r>
+              <w:rPr>
+                <w:rFonts w:ascii="Arial" w:hAnsi="Arial" w:cs="Arial"/>
+              </w:rPr>
+              <w:t xml:space="preserve"> administrador bloqu</w:t>
+            </w:r>
+            <w:r>
+              <w:rPr>
+                <w:rFonts w:ascii="Arial" w:hAnsi="Arial" w:cs="Arial"/>
+              </w:rPr>
+              <w:t>eie</w:t>
+            </w:r>
+            <w:r>
+              <w:rPr>
+                <w:rFonts w:ascii="Arial" w:hAnsi="Arial" w:cs="Arial"/>
+              </w:rPr>
+              <w:t xml:space="preserve"> acesso</w:t>
+            </w:r>
+            <w:r>
+              <w:rPr>
+                <w:rFonts w:ascii="Arial" w:hAnsi="Arial" w:cs="Arial"/>
+              </w:rPr>
+              <w:t>s</w:t>
+            </w:r>
+            <w:r>
+              <w:rPr>
+                <w:rFonts w:ascii="Arial" w:hAnsi="Arial" w:cs="Arial"/>
+              </w:rPr>
+              <w:t xml:space="preserve"> de um usuário</w:t>
+            </w:r>
+            <w:r>
+              <w:rPr>
+                <w:rFonts w:ascii="Arial" w:hAnsi="Arial" w:cs="Arial"/>
+              </w:rPr>
+              <w:t>.</w:t>
+            </w:r>
+          </w:p>
+        </w:tc>
+        <w:tc>
+          <w:tcPr>
+            <w:tcW w:w="1139" w:type="dxa"/>
             <w:shd w:val="clear" w:color="auto" w:fill="auto"/>
           </w:tcPr>
           <w:p>
@@ -6601,7 +6340,7 @@
               <w:rPr>
                 <w:rFonts w:ascii="Arial" w:hAnsi="Arial" w:cs="Arial"/>
               </w:rPr>
-              <w:t>M</w:t>
+              <w:t>A</w:t>
             </w:r>
           </w:p>
         </w:tc>
@@ -6629,7 +6368,7 @@
         </w:tc>
         <w:tc>
           <w:tcPr>
-            <w:tcW w:w="5317" w:type="dxa"/>
+            <w:tcW w:w="5630" w:type="dxa"/>
             <w:shd w:val="clear" w:color="auto" w:fill="auto"/>
           </w:tcPr>
           <w:p>
@@ -6643,13 +6382,67 @@
               <w:rPr>
                 <w:rFonts w:ascii="Arial" w:hAnsi="Arial" w:cs="Arial"/>
               </w:rPr>
-              <w:t>O sistema deve permitir a inserção do aluguel de veículos</w:t>
-            </w:r>
-          </w:p>
-        </w:tc>
-        <w:tc>
-          <w:tcPr>
-            <w:tcW w:w="1452" w:type="dxa"/>
+              <w:t xml:space="preserve">O </w:t>
+            </w:r>
+            <w:r>
+              <w:rPr>
+                <w:rFonts w:ascii="Arial" w:hAnsi="Arial" w:cs="Arial"/>
+              </w:rPr>
+              <w:t xml:space="preserve">Micro serviço de usuários, </w:t>
+            </w:r>
+            <w:r>
+              <w:rPr>
+                <w:rFonts w:ascii="Arial" w:hAnsi="Arial" w:cs="Arial"/>
+              </w:rPr>
+              <w:t xml:space="preserve">deve permitir </w:t>
+            </w:r>
+            <w:r>
+              <w:rPr>
+                <w:rFonts w:ascii="Arial" w:hAnsi="Arial" w:cs="Arial"/>
+              </w:rPr>
+              <w:t>que o usuário</w:t>
+            </w:r>
+            <w:r>
+              <w:rPr>
+                <w:rFonts w:ascii="Arial" w:hAnsi="Arial" w:cs="Arial"/>
+              </w:rPr>
+              <w:t xml:space="preserve"> administrador alter</w:t>
+            </w:r>
+            <w:r>
+              <w:rPr>
+                <w:rFonts w:ascii="Arial" w:hAnsi="Arial" w:cs="Arial"/>
+              </w:rPr>
+              <w:t>e</w:t>
+            </w:r>
+            <w:r>
+              <w:rPr>
+                <w:rFonts w:ascii="Arial" w:hAnsi="Arial" w:cs="Arial"/>
+              </w:rPr>
+              <w:t xml:space="preserve"> as permissões d</w:t>
+            </w:r>
+            <w:r>
+              <w:rPr>
+                <w:rFonts w:ascii="Arial" w:hAnsi="Arial" w:cs="Arial"/>
+              </w:rPr>
+              <w:t>e outros</w:t>
+            </w:r>
+            <w:r>
+              <w:rPr>
+                <w:rFonts w:ascii="Arial" w:hAnsi="Arial" w:cs="Arial"/>
+              </w:rPr>
+              <w:t xml:space="preserve"> usuário</w:t>
+            </w:r>
+            <w:r>
+              <w:rPr>
+                <w:rFonts w:ascii="Arial" w:hAnsi="Arial" w:cs="Arial"/>
+              </w:rPr>
+              <w:t>s.</w:t>
+            </w:r>
+          </w:p>
+        </w:tc>
+        <w:tc>
+          <w:tcPr>
+            <w:tcW w:w="1139" w:type="dxa"/>
             <w:shd w:val="clear" w:color="auto" w:fill="auto"/>
           </w:tcPr>
           <w:p>
@@ -6664,7 +6457,7 @@
               <w:rPr>
                 <w:rFonts w:ascii="Arial" w:hAnsi="Arial" w:cs="Arial"/>
               </w:rPr>
-              <w:t>M</w:t>
+              <w:t>B</w:t>
             </w:r>
           </w:p>
         </w:tc>
@@ -6685,7 +6478,7 @@
               <w:rPr>
                 <w:rFonts w:ascii="Arial" w:hAnsi="Arial" w:cs="Arial"/>
               </w:rPr>
-              <w:t>M</w:t>
+              <w:t>A</w:t>
             </w:r>
           </w:p>
         </w:tc>
@@ -6707,13 +6500,19 @@
               <w:rPr>
                 <w:rFonts w:ascii="Arial" w:hAnsi="Arial" w:cs="Arial"/>
               </w:rPr>
-              <w:t>RF08</w:t>
-            </w:r>
-          </w:p>
-        </w:tc>
-        <w:tc>
-          <w:tcPr>
-            <w:tcW w:w="5317" w:type="dxa"/>
+              <w:t>RF0</w:t>
+            </w:r>
+            <w:r>
+              <w:rPr>
+                <w:rFonts w:ascii="Arial" w:hAnsi="Arial" w:cs="Arial"/>
+              </w:rPr>
+              <w:t>8</w:t>
+            </w:r>
+          </w:p>
+        </w:tc>
+        <w:tc>
+          <w:tcPr>
+            <w:tcW w:w="5630" w:type="dxa"/>
             <w:shd w:val="clear" w:color="auto" w:fill="auto"/>
           </w:tcPr>
           <w:p>
@@ -6727,13 +6526,37 @@
               <w:rPr>
                 <w:rFonts w:ascii="Arial" w:hAnsi="Arial" w:cs="Arial"/>
               </w:rPr>
-              <w:t>O sistema deve permitir a edição do aluguel de veículos</w:t>
-            </w:r>
-          </w:p>
-        </w:tc>
-        <w:tc>
-          <w:tcPr>
-            <w:tcW w:w="1452" w:type="dxa"/>
+              <w:t xml:space="preserve">O </w:t>
+            </w:r>
+            <w:r>
+              <w:rPr>
+                <w:rFonts w:ascii="Arial" w:hAnsi="Arial" w:cs="Arial"/>
+              </w:rPr>
+              <w:t xml:space="preserve">Micro serviço de </w:t>
+            </w:r>
+            <w:r>
+              <w:rPr>
+                <w:rFonts w:ascii="Arial" w:hAnsi="Arial" w:cs="Arial"/>
+              </w:rPr>
+              <w:t>veículos</w:t>
+            </w:r>
+            <w:r>
+              <w:rPr>
+                <w:rFonts w:ascii="Arial" w:hAnsi="Arial" w:cs="Arial"/>
+              </w:rPr>
+              <w:t xml:space="preserve">, </w:t>
+            </w:r>
+            <w:r>
+              <w:rPr>
+                <w:rFonts w:ascii="Arial" w:hAnsi="Arial" w:cs="Arial"/>
+              </w:rPr>
+              <w:t>deve permitir a inserção de novos veículos</w:t>
+            </w:r>
+          </w:p>
+        </w:tc>
+        <w:tc>
+          <w:tcPr>
+            <w:tcW w:w="1139" w:type="dxa"/>
             <w:shd w:val="clear" w:color="auto" w:fill="auto"/>
           </w:tcPr>
           <w:p>
@@ -6748,7 +6571,7 @@
               <w:rPr>
                 <w:rFonts w:ascii="Arial" w:hAnsi="Arial" w:cs="Arial"/>
               </w:rPr>
-              <w:t>B</w:t>
+              <w:t>M</w:t>
             </w:r>
           </w:p>
         </w:tc>
@@ -6769,7 +6592,7 @@
               <w:rPr>
                 <w:rFonts w:ascii="Arial" w:hAnsi="Arial" w:cs="Arial"/>
               </w:rPr>
-              <w:t>B</w:t>
+              <w:t>A</w:t>
             </w:r>
           </w:p>
         </w:tc>
@@ -6791,13 +6614,20 @@
               <w:rPr>
                 <w:rFonts w:ascii="Arial" w:hAnsi="Arial" w:cs="Arial"/>
               </w:rPr>
-              <w:t>RF09</w:t>
-            </w:r>
-          </w:p>
-        </w:tc>
-        <w:tc>
-          <w:tcPr>
-            <w:tcW w:w="5317" w:type="dxa"/>
+              <w:lastRenderedPageBreak/>
+              <w:t>RF0</w:t>
+            </w:r>
+            <w:r>
+              <w:rPr>
+                <w:rFonts w:ascii="Arial" w:hAnsi="Arial" w:cs="Arial"/>
+              </w:rPr>
+              <w:t>9</w:t>
+            </w:r>
+          </w:p>
+        </w:tc>
+        <w:tc>
+          <w:tcPr>
+            <w:tcW w:w="5630" w:type="dxa"/>
             <w:shd w:val="clear" w:color="auto" w:fill="auto"/>
           </w:tcPr>
           <w:p>
@@ -6811,13 +6641,25 @@
               <w:rPr>
                 <w:rFonts w:ascii="Arial" w:hAnsi="Arial" w:cs="Arial"/>
               </w:rPr>
-              <w:t>O sistema deve permitir a exclusão lógica do aluguel de veículos</w:t>
-            </w:r>
-          </w:p>
-        </w:tc>
-        <w:tc>
-          <w:tcPr>
-            <w:tcW w:w="1452" w:type="dxa"/>
+              <w:t xml:space="preserve">O </w:t>
+            </w:r>
+            <w:r>
+              <w:rPr>
+                <w:rFonts w:ascii="Arial" w:hAnsi="Arial" w:cs="Arial"/>
+              </w:rPr>
+              <w:t>Micro serviço de veículos,</w:t>
+            </w:r>
+            <w:r>
+              <w:rPr>
+                <w:rFonts w:ascii="Arial" w:hAnsi="Arial" w:cs="Arial"/>
+              </w:rPr>
+              <w:t xml:space="preserve"> deve permitir a edição dos veículos existentes</w:t>
+            </w:r>
+          </w:p>
+        </w:tc>
+        <w:tc>
+          <w:tcPr>
+            <w:tcW w:w="1139" w:type="dxa"/>
             <w:shd w:val="clear" w:color="auto" w:fill="auto"/>
           </w:tcPr>
           <w:p>
@@ -6832,7 +6674,7 @@
               <w:rPr>
                 <w:rFonts w:ascii="Arial" w:hAnsi="Arial" w:cs="Arial"/>
               </w:rPr>
-              <w:t>M</w:t>
+              <w:t>B</w:t>
             </w:r>
           </w:p>
         </w:tc>
@@ -6853,7 +6695,7 @@
               <w:rPr>
                 <w:rFonts w:ascii="Arial" w:hAnsi="Arial" w:cs="Arial"/>
               </w:rPr>
-              <w:t>M</w:t>
+              <w:t>A</w:t>
             </w:r>
           </w:p>
         </w:tc>
@@ -6875,13 +6717,19 @@
               <w:rPr>
                 <w:rFonts w:ascii="Arial" w:hAnsi="Arial" w:cs="Arial"/>
               </w:rPr>
-              <w:t>RF10</w:t>
-            </w:r>
-          </w:p>
-        </w:tc>
-        <w:tc>
-          <w:tcPr>
-            <w:tcW w:w="5317" w:type="dxa"/>
+              <w:t>RF</w:t>
+            </w:r>
+            <w:r>
+              <w:rPr>
+                <w:rFonts w:ascii="Arial" w:hAnsi="Arial" w:cs="Arial"/>
+              </w:rPr>
+              <w:t>10</w:t>
+            </w:r>
+          </w:p>
+        </w:tc>
+        <w:tc>
+          <w:tcPr>
+            <w:tcW w:w="5630" w:type="dxa"/>
             <w:shd w:val="clear" w:color="auto" w:fill="auto"/>
           </w:tcPr>
           <w:p>
@@ -6895,13 +6743,31 @@
               <w:rPr>
                 <w:rFonts w:ascii="Arial" w:hAnsi="Arial" w:cs="Arial"/>
               </w:rPr>
-              <w:t>O sistema deve permitir consultar quais veículos estão alocados</w:t>
-            </w:r>
-          </w:p>
-        </w:tc>
-        <w:tc>
-          <w:tcPr>
-            <w:tcW w:w="1452" w:type="dxa"/>
+              <w:t xml:space="preserve">O </w:t>
+            </w:r>
+            <w:r>
+              <w:rPr>
+                <w:rFonts w:ascii="Arial" w:hAnsi="Arial" w:cs="Arial"/>
+              </w:rPr>
+              <w:t>Micro serviço de veículos,</w:t>
+            </w:r>
+            <w:r>
+              <w:rPr>
+                <w:rFonts w:ascii="Arial" w:hAnsi="Arial" w:cs="Arial"/>
+              </w:rPr>
+              <w:t xml:space="preserve"> deve permitir a exclusão lógica dos veículos existentes</w:t>
+            </w:r>
+            <w:r>
+              <w:rPr>
+                <w:rFonts w:ascii="Arial" w:hAnsi="Arial" w:cs="Arial"/>
+              </w:rPr>
+              <w:t>. Caso o veículo esteja alocado será apenas colocado uma tag com excluído para não aparecer em futuras alocações</w:t>
+            </w:r>
+          </w:p>
+        </w:tc>
+        <w:tc>
+          <w:tcPr>
+            <w:tcW w:w="1139" w:type="dxa"/>
             <w:shd w:val="clear" w:color="auto" w:fill="auto"/>
           </w:tcPr>
           <w:p>
@@ -6916,7 +6782,7 @@
               <w:rPr>
                 <w:rFonts w:ascii="Arial" w:hAnsi="Arial" w:cs="Arial"/>
               </w:rPr>
-              <w:t>M</w:t>
+              <w:t>B</w:t>
             </w:r>
           </w:p>
         </w:tc>
@@ -6937,7 +6803,7 @@
               <w:rPr>
                 <w:rFonts w:ascii="Arial" w:hAnsi="Arial" w:cs="Arial"/>
               </w:rPr>
-              <w:t>M</w:t>
+              <w:t>A</w:t>
             </w:r>
           </w:p>
         </w:tc>
@@ -6959,13 +6825,19 @@
               <w:rPr>
                 <w:rFonts w:ascii="Arial" w:hAnsi="Arial" w:cs="Arial"/>
               </w:rPr>
-              <w:t>RF11</w:t>
-            </w:r>
-          </w:p>
-        </w:tc>
-        <w:tc>
-          <w:tcPr>
-            <w:tcW w:w="5317" w:type="dxa"/>
+              <w:t>RF</w:t>
+            </w:r>
+            <w:r>
+              <w:rPr>
+                <w:rFonts w:ascii="Arial" w:hAnsi="Arial" w:cs="Arial"/>
+              </w:rPr>
+              <w:t>11</w:t>
+            </w:r>
+          </w:p>
+        </w:tc>
+        <w:tc>
+          <w:tcPr>
+            <w:tcW w:w="5630" w:type="dxa"/>
             <w:shd w:val="clear" w:color="auto" w:fill="auto"/>
           </w:tcPr>
           <w:p>
@@ -6979,13 +6851,43 @@
               <w:rPr>
                 <w:rFonts w:ascii="Arial" w:hAnsi="Arial" w:cs="Arial"/>
               </w:rPr>
-              <w:t>O sistema deve validar se o veículo está precisando de manutenção preventiva</w:t>
-            </w:r>
-          </w:p>
-        </w:tc>
-        <w:tc>
-          <w:tcPr>
-            <w:tcW w:w="1452" w:type="dxa"/>
+              <w:t xml:space="preserve">O </w:t>
+            </w:r>
+            <w:r>
+              <w:rPr>
+                <w:rFonts w:ascii="Arial" w:hAnsi="Arial" w:cs="Arial"/>
+              </w:rPr>
+              <w:t>Micro serviço de veículos,</w:t>
+            </w:r>
+            <w:r>
+              <w:rPr>
+                <w:rFonts w:ascii="Arial" w:hAnsi="Arial" w:cs="Arial"/>
+              </w:rPr>
+              <w:t xml:space="preserve"> deve permitir a inserção do aluguel de veículos</w:t>
+            </w:r>
+            <w:r>
+              <w:rPr>
+                <w:rFonts w:ascii="Arial" w:hAnsi="Arial" w:cs="Arial"/>
+              </w:rPr>
+              <w:t xml:space="preserve">. O sistema deve verificar se o veículo ou usuário já possui uma locação ativa. Caso </w:t>
+            </w:r>
+            <w:r>
+              <w:rPr>
+                <w:rFonts w:ascii="Arial" w:hAnsi="Arial" w:cs="Arial"/>
+              </w:rPr>
+              <w:t>exista uma locação ativa</w:t>
+            </w:r>
+            <w:r>
+              <w:rPr>
+                <w:rFonts w:ascii="Arial" w:hAnsi="Arial" w:cs="Arial"/>
+              </w:rPr>
+              <w:t xml:space="preserve"> não deve ser permitido uma nova locação</w:t>
+            </w:r>
+          </w:p>
+        </w:tc>
+        <w:tc>
+          <w:tcPr>
+            <w:tcW w:w="1139" w:type="dxa"/>
             <w:shd w:val="clear" w:color="auto" w:fill="auto"/>
           </w:tcPr>
           <w:p>
@@ -7000,7 +6902,7 @@
               <w:rPr>
                 <w:rFonts w:ascii="Arial" w:hAnsi="Arial" w:cs="Arial"/>
               </w:rPr>
-              <w:t>A</w:t>
+              <w:t>M</w:t>
             </w:r>
           </w:p>
         </w:tc>
@@ -7043,13 +6945,19 @@
               <w:rPr>
                 <w:rFonts w:ascii="Arial" w:hAnsi="Arial" w:cs="Arial"/>
               </w:rPr>
-              <w:t>RF12</w:t>
-            </w:r>
-          </w:p>
-        </w:tc>
-        <w:tc>
-          <w:tcPr>
-            <w:tcW w:w="5317" w:type="dxa"/>
+              <w:t>RF</w:t>
+            </w:r>
+            <w:r>
+              <w:rPr>
+                <w:rFonts w:ascii="Arial" w:hAnsi="Arial" w:cs="Arial"/>
+              </w:rPr>
+              <w:t>12</w:t>
+            </w:r>
+          </w:p>
+        </w:tc>
+        <w:tc>
+          <w:tcPr>
+            <w:tcW w:w="5630" w:type="dxa"/>
             <w:shd w:val="clear" w:color="auto" w:fill="auto"/>
           </w:tcPr>
           <w:p>
@@ -7063,13 +6971,31 @@
               <w:rPr>
                 <w:rFonts w:ascii="Arial" w:hAnsi="Arial" w:cs="Arial"/>
               </w:rPr>
-              <w:t>O sistema deve validar se o usuário logado tem permissão para aprovar a locação de algum veículo</w:t>
-            </w:r>
-          </w:p>
-        </w:tc>
-        <w:tc>
-          <w:tcPr>
-            <w:tcW w:w="1452" w:type="dxa"/>
+              <w:t xml:space="preserve">O </w:t>
+            </w:r>
+            <w:r>
+              <w:rPr>
+                <w:rFonts w:ascii="Arial" w:hAnsi="Arial" w:cs="Arial"/>
+              </w:rPr>
+              <w:t>Micro serviço de veículos,</w:t>
+            </w:r>
+            <w:r>
+              <w:rPr>
+                <w:rFonts w:ascii="Arial" w:hAnsi="Arial" w:cs="Arial"/>
+              </w:rPr>
+              <w:t xml:space="preserve"> deve permitir a exclusão lógica do aluguel de veículos</w:t>
+            </w:r>
+            <w:r>
+              <w:rPr>
+                <w:rFonts w:ascii="Arial" w:hAnsi="Arial" w:cs="Arial"/>
+              </w:rPr>
+              <w:t>. Apenas colocar uma data de exclusão para fins de histórico.</w:t>
+            </w:r>
+          </w:p>
+        </w:tc>
+        <w:tc>
+          <w:tcPr>
+            <w:tcW w:w="1139" w:type="dxa"/>
             <w:shd w:val="clear" w:color="auto" w:fill="auto"/>
           </w:tcPr>
           <w:p>
@@ -7127,14 +7053,19 @@
               <w:rPr>
                 <w:rFonts w:ascii="Arial" w:hAnsi="Arial" w:cs="Arial"/>
               </w:rPr>
-              <w:lastRenderedPageBreak/>
-              <w:t>RF13</w:t>
-            </w:r>
-          </w:p>
-        </w:tc>
-        <w:tc>
-          <w:tcPr>
-            <w:tcW w:w="5317" w:type="dxa"/>
+              <w:t>RF1</w:t>
+            </w:r>
+            <w:r>
+              <w:rPr>
+                <w:rFonts w:ascii="Arial" w:hAnsi="Arial" w:cs="Arial"/>
+              </w:rPr>
+              <w:t>3</w:t>
+            </w:r>
+          </w:p>
+        </w:tc>
+        <w:tc>
+          <w:tcPr>
+            <w:tcW w:w="5630" w:type="dxa"/>
             <w:shd w:val="clear" w:color="auto" w:fill="auto"/>
           </w:tcPr>
           <w:p>
@@ -7148,19 +7079,25 @@
               <w:rPr>
                 <w:rFonts w:ascii="Arial" w:hAnsi="Arial" w:cs="Arial"/>
               </w:rPr>
-              <w:t>O sistema deve notificar ao administrador que existe uma solic</w:t>
-            </w:r>
-            <w:r>
-              <w:rPr>
-                <w:rFonts w:ascii="Arial" w:hAnsi="Arial" w:cs="Arial"/>
-              </w:rPr>
-              <w:t>itação de locação.</w:t>
-            </w:r>
-          </w:p>
-        </w:tc>
-        <w:tc>
-          <w:tcPr>
-            <w:tcW w:w="1452" w:type="dxa"/>
+              <w:t xml:space="preserve">O </w:t>
+            </w:r>
+            <w:r>
+              <w:rPr>
+                <w:rFonts w:ascii="Arial" w:hAnsi="Arial" w:cs="Arial"/>
+              </w:rPr>
+              <w:t>Micro serviço de veículos,</w:t>
+            </w:r>
+            <w:r>
+              <w:rPr>
+                <w:rFonts w:ascii="Arial" w:hAnsi="Arial" w:cs="Arial"/>
+              </w:rPr>
+              <w:t xml:space="preserve"> deve permitir consultar quais veículos estão alocados</w:t>
+            </w:r>
+          </w:p>
+        </w:tc>
+        <w:tc>
+          <w:tcPr>
+            <w:tcW w:w="1139" w:type="dxa"/>
             <w:shd w:val="clear" w:color="auto" w:fill="auto"/>
           </w:tcPr>
           <w:p>
@@ -7218,13 +7155,19 @@
               <w:rPr>
                 <w:rFonts w:ascii="Arial" w:hAnsi="Arial" w:cs="Arial"/>
               </w:rPr>
-              <w:t>RF14</w:t>
-            </w:r>
-          </w:p>
-        </w:tc>
-        <w:tc>
-          <w:tcPr>
-            <w:tcW w:w="5317" w:type="dxa"/>
+              <w:t>RF1</w:t>
+            </w:r>
+            <w:r>
+              <w:rPr>
+                <w:rFonts w:ascii="Arial" w:hAnsi="Arial" w:cs="Arial"/>
+              </w:rPr>
+              <w:t>4</w:t>
+            </w:r>
+          </w:p>
+        </w:tc>
+        <w:tc>
+          <w:tcPr>
+            <w:tcW w:w="5630" w:type="dxa"/>
             <w:shd w:val="clear" w:color="auto" w:fill="auto"/>
           </w:tcPr>
           <w:p>
@@ -7238,13 +7181,25 @@
               <w:rPr>
                 <w:rFonts w:ascii="Arial" w:hAnsi="Arial" w:cs="Arial"/>
               </w:rPr>
-              <w:t>O sistema deve gerar relatórios dos veículos que estão sendo mais utilizados.</w:t>
-            </w:r>
-          </w:p>
-        </w:tc>
-        <w:tc>
-          <w:tcPr>
-            <w:tcW w:w="1452" w:type="dxa"/>
+              <w:t xml:space="preserve">O </w:t>
+            </w:r>
+            <w:r>
+              <w:rPr>
+                <w:rFonts w:ascii="Arial" w:hAnsi="Arial" w:cs="Arial"/>
+              </w:rPr>
+              <w:t>Micro serviço de veículos,</w:t>
+            </w:r>
+            <w:r>
+              <w:rPr>
+                <w:rFonts w:ascii="Arial" w:hAnsi="Arial" w:cs="Arial"/>
+              </w:rPr>
+              <w:t xml:space="preserve"> deve validar se o veículo está precisando de manutenção preventiva</w:t>
+            </w:r>
+          </w:p>
+        </w:tc>
+        <w:tc>
+          <w:tcPr>
+            <w:tcW w:w="1139" w:type="dxa"/>
             <w:shd w:val="clear" w:color="auto" w:fill="auto"/>
           </w:tcPr>
           <w:p>
@@ -7259,7 +7214,7 @@
               <w:rPr>
                 <w:rFonts w:ascii="Arial" w:hAnsi="Arial" w:cs="Arial"/>
               </w:rPr>
-              <w:t>B</w:t>
+              <w:t>A</w:t>
             </w:r>
           </w:p>
         </w:tc>
@@ -7280,7 +7235,7 @@
               <w:rPr>
                 <w:rFonts w:ascii="Arial" w:hAnsi="Arial" w:cs="Arial"/>
               </w:rPr>
-              <w:t>M</w:t>
+              <w:t>A</w:t>
             </w:r>
           </w:p>
         </w:tc>
@@ -7302,13 +7257,19 @@
               <w:rPr>
                 <w:rFonts w:ascii="Arial" w:hAnsi="Arial" w:cs="Arial"/>
               </w:rPr>
-              <w:t>RF15</w:t>
-            </w:r>
-          </w:p>
-        </w:tc>
-        <w:tc>
-          <w:tcPr>
-            <w:tcW w:w="5317" w:type="dxa"/>
+              <w:t>RF1</w:t>
+            </w:r>
+            <w:r>
+              <w:rPr>
+                <w:rFonts w:ascii="Arial" w:hAnsi="Arial" w:cs="Arial"/>
+              </w:rPr>
+              <w:t>5</w:t>
+            </w:r>
+          </w:p>
+        </w:tc>
+        <w:tc>
+          <w:tcPr>
+            <w:tcW w:w="5630" w:type="dxa"/>
             <w:shd w:val="clear" w:color="auto" w:fill="auto"/>
           </w:tcPr>
           <w:p>
@@ -7322,13 +7283,31 @@
               <w:rPr>
                 <w:rFonts w:ascii="Arial" w:hAnsi="Arial" w:cs="Arial"/>
               </w:rPr>
-              <w:t>O sistema deve validar um veículo que já está alocado e não permitir a locação do mesmo.</w:t>
-            </w:r>
-          </w:p>
-        </w:tc>
-        <w:tc>
-          <w:tcPr>
-            <w:tcW w:w="1452" w:type="dxa"/>
+              <w:t xml:space="preserve">O </w:t>
+            </w:r>
+            <w:r>
+              <w:rPr>
+                <w:rFonts w:ascii="Arial" w:hAnsi="Arial" w:cs="Arial"/>
+              </w:rPr>
+              <w:t>Micro serviço de veículos,</w:t>
+            </w:r>
+            <w:r>
+              <w:rPr>
+                <w:rFonts w:ascii="Arial" w:hAnsi="Arial" w:cs="Arial"/>
+              </w:rPr>
+              <w:t xml:space="preserve"> deve validar se o usuário logado tem permissão para aprovar a locação de algum veículo</w:t>
+            </w:r>
+            <w:r>
+              <w:rPr>
+                <w:rFonts w:ascii="Arial" w:hAnsi="Arial" w:cs="Arial"/>
+              </w:rPr>
+              <w:t>, apenas usuários administradores podem aprovar uma solicitação de locação.</w:t>
+            </w:r>
+          </w:p>
+        </w:tc>
+        <w:tc>
+          <w:tcPr>
+            <w:tcW w:w="1139" w:type="dxa"/>
             <w:shd w:val="clear" w:color="auto" w:fill="auto"/>
           </w:tcPr>
           <w:p>
@@ -7343,7 +7322,7 @@
               <w:rPr>
                 <w:rFonts w:ascii="Arial" w:hAnsi="Arial" w:cs="Arial"/>
               </w:rPr>
-              <w:t>B</w:t>
+              <w:t>M</w:t>
             </w:r>
           </w:p>
         </w:tc>
@@ -7364,7 +7343,7 @@
               <w:rPr>
                 <w:rFonts w:ascii="Arial" w:hAnsi="Arial" w:cs="Arial"/>
               </w:rPr>
-              <w:t>M</w:t>
+              <w:t>A</w:t>
             </w:r>
           </w:p>
         </w:tc>
@@ -7386,13 +7365,19 @@
               <w:rPr>
                 <w:rFonts w:ascii="Arial" w:hAnsi="Arial" w:cs="Arial"/>
               </w:rPr>
-              <w:t>RF16</w:t>
-            </w:r>
-          </w:p>
-        </w:tc>
-        <w:tc>
-          <w:tcPr>
-            <w:tcW w:w="5317" w:type="dxa"/>
+              <w:t>RF1</w:t>
+            </w:r>
+            <w:r>
+              <w:rPr>
+                <w:rFonts w:ascii="Arial" w:hAnsi="Arial" w:cs="Arial"/>
+              </w:rPr>
+              <w:t>6</w:t>
+            </w:r>
+          </w:p>
+        </w:tc>
+        <w:tc>
+          <w:tcPr>
+            <w:tcW w:w="5630" w:type="dxa"/>
             <w:shd w:val="clear" w:color="auto" w:fill="auto"/>
           </w:tcPr>
           <w:p>
@@ -7406,13 +7391,25 @@
               <w:rPr>
                 <w:rFonts w:ascii="Arial" w:hAnsi="Arial" w:cs="Arial"/>
               </w:rPr>
-              <w:t>O sistema deve exibir apenas os menus de acordo com as permissões do usuário logado</w:t>
-            </w:r>
-          </w:p>
-        </w:tc>
-        <w:tc>
-          <w:tcPr>
-            <w:tcW w:w="1452" w:type="dxa"/>
+              <w:t xml:space="preserve">O </w:t>
+            </w:r>
+            <w:r>
+              <w:rPr>
+                <w:rFonts w:ascii="Arial" w:hAnsi="Arial" w:cs="Arial"/>
+              </w:rPr>
+              <w:t>Micro serviço de veículos,</w:t>
+            </w:r>
+            <w:r>
+              <w:rPr>
+                <w:rFonts w:ascii="Arial" w:hAnsi="Arial" w:cs="Arial"/>
+              </w:rPr>
+              <w:t xml:space="preserve"> deve notificar ao administrador que existe uma solicitação de locação.</w:t>
+            </w:r>
+          </w:p>
+        </w:tc>
+        <w:tc>
+          <w:tcPr>
+            <w:tcW w:w="1139" w:type="dxa"/>
             <w:shd w:val="clear" w:color="auto" w:fill="auto"/>
           </w:tcPr>
           <w:p>
@@ -7427,7 +7424,7 @@
               <w:rPr>
                 <w:rFonts w:ascii="Arial" w:hAnsi="Arial" w:cs="Arial"/>
               </w:rPr>
-              <w:t>B</w:t>
+              <w:t>M</w:t>
             </w:r>
           </w:p>
         </w:tc>
@@ -7444,6 +7441,12 @@
                 <w:rFonts w:ascii="Arial" w:hAnsi="Arial" w:cs="Arial"/>
               </w:rPr>
             </w:pPr>
+            <w:r>
+              <w:rPr>
+                <w:rFonts w:ascii="Arial" w:hAnsi="Arial" w:cs="Arial"/>
+              </w:rPr>
+              <w:t>A</w:t>
+            </w:r>
           </w:p>
         </w:tc>
       </w:tr>
@@ -7464,13 +7467,19 @@
               <w:rPr>
                 <w:rFonts w:ascii="Arial" w:hAnsi="Arial" w:cs="Arial"/>
               </w:rPr>
-              <w:t>RF17</w:t>
-            </w:r>
-          </w:p>
-        </w:tc>
-        <w:tc>
-          <w:tcPr>
-            <w:tcW w:w="5317" w:type="dxa"/>
+              <w:t>RF1</w:t>
+            </w:r>
+            <w:r>
+              <w:rPr>
+                <w:rFonts w:ascii="Arial" w:hAnsi="Arial" w:cs="Arial"/>
+              </w:rPr>
+              <w:t>7</w:t>
+            </w:r>
+          </w:p>
+        </w:tc>
+        <w:tc>
+          <w:tcPr>
+            <w:tcW w:w="5630" w:type="dxa"/>
             <w:shd w:val="clear" w:color="auto" w:fill="auto"/>
           </w:tcPr>
           <w:p>
@@ -7484,27 +7493,25 @@
               <w:rPr>
                 <w:rFonts w:ascii="Arial" w:hAnsi="Arial" w:cs="Arial"/>
               </w:rPr>
-              <w:t xml:space="preserve">O sistema deve permitir o usuário </w:t>
-            </w:r>
-            <w:proofErr w:type="spellStart"/>
-            <w:r>
-              <w:rPr>
-                <w:rFonts w:ascii="Arial" w:hAnsi="Arial" w:cs="Arial"/>
-              </w:rPr>
-              <w:t>logar</w:t>
-            </w:r>
-            <w:proofErr w:type="spellEnd"/>
-            <w:r>
-              <w:rPr>
-                <w:rFonts w:ascii="Arial" w:hAnsi="Arial" w:cs="Arial"/>
-              </w:rPr>
-              <w:t xml:space="preserve"> na aplicação</w:t>
-            </w:r>
-          </w:p>
-        </w:tc>
-        <w:tc>
-          <w:tcPr>
-            <w:tcW w:w="1452" w:type="dxa"/>
+              <w:t xml:space="preserve">O </w:t>
+            </w:r>
+            <w:r>
+              <w:rPr>
+                <w:rFonts w:ascii="Arial" w:hAnsi="Arial" w:cs="Arial"/>
+              </w:rPr>
+              <w:t>Micro serviço de veículos,</w:t>
+            </w:r>
+            <w:r>
+              <w:rPr>
+                <w:rFonts w:ascii="Arial" w:hAnsi="Arial" w:cs="Arial"/>
+              </w:rPr>
+              <w:t xml:space="preserve"> deve gerar relatórios dos veículos que estão sendo mais utilizados.</w:t>
+            </w:r>
+          </w:p>
+        </w:tc>
+        <w:tc>
+          <w:tcPr>
+            <w:tcW w:w="1139" w:type="dxa"/>
             <w:shd w:val="clear" w:color="auto" w:fill="auto"/>
           </w:tcPr>
           <w:p>
@@ -7540,7 +7547,7 @@
               <w:rPr>
                 <w:rFonts w:ascii="Arial" w:hAnsi="Arial" w:cs="Arial"/>
               </w:rPr>
-              <w:t>A</w:t>
+              <w:t>B</w:t>
             </w:r>
           </w:p>
         </w:tc>
@@ -7562,13 +7569,19 @@
               <w:rPr>
                 <w:rFonts w:ascii="Arial" w:hAnsi="Arial" w:cs="Arial"/>
               </w:rPr>
-              <w:t>RF18</w:t>
-            </w:r>
-          </w:p>
-        </w:tc>
-        <w:tc>
-          <w:tcPr>
-            <w:tcW w:w="5317" w:type="dxa"/>
+              <w:t>RF1</w:t>
+            </w:r>
+            <w:r>
+              <w:rPr>
+                <w:rFonts w:ascii="Arial" w:hAnsi="Arial" w:cs="Arial"/>
+              </w:rPr>
+              <w:t>8</w:t>
+            </w:r>
+          </w:p>
+        </w:tc>
+        <w:tc>
+          <w:tcPr>
+            <w:tcW w:w="5630" w:type="dxa"/>
             <w:shd w:val="clear" w:color="auto" w:fill="auto"/>
           </w:tcPr>
           <w:p>
@@ -7582,13 +7595,31 @@
               <w:rPr>
                 <w:rFonts w:ascii="Arial" w:hAnsi="Arial" w:cs="Arial"/>
               </w:rPr>
-              <w:t>O sistema deve permitir o administrador bloquear acesso de um usuário</w:t>
-            </w:r>
-          </w:p>
-        </w:tc>
-        <w:tc>
-          <w:tcPr>
-            <w:tcW w:w="1452" w:type="dxa"/>
+              <w:t xml:space="preserve">O </w:t>
+            </w:r>
+            <w:r>
+              <w:rPr>
+                <w:rFonts w:ascii="Arial" w:hAnsi="Arial" w:cs="Arial"/>
+              </w:rPr>
+              <w:t>Micro serviço de veículos,</w:t>
+            </w:r>
+            <w:r>
+              <w:rPr>
+                <w:rFonts w:ascii="Arial" w:hAnsi="Arial" w:cs="Arial"/>
+              </w:rPr>
+              <w:t xml:space="preserve"> deve validar um veículo que já está alocado e não permitir a locação do mesmo.</w:t>
+            </w:r>
+            <w:r>
+              <w:rPr>
+                <w:rFonts w:ascii="Arial" w:hAnsi="Arial" w:cs="Arial"/>
+              </w:rPr>
+              <w:t xml:space="preserve"> Na consulta de veículos exibir ícone em vermelho de veículos alocados</w:t>
+            </w:r>
+          </w:p>
+        </w:tc>
+        <w:tc>
+          <w:tcPr>
+            <w:tcW w:w="1139" w:type="dxa"/>
             <w:shd w:val="clear" w:color="auto" w:fill="auto"/>
           </w:tcPr>
           <w:p>
@@ -7646,13 +7677,19 @@
               <w:rPr>
                 <w:rFonts w:ascii="Arial" w:hAnsi="Arial" w:cs="Arial"/>
               </w:rPr>
-              <w:t>RF19</w:t>
-            </w:r>
-          </w:p>
-        </w:tc>
-        <w:tc>
-          <w:tcPr>
-            <w:tcW w:w="5317" w:type="dxa"/>
+              <w:t>RF1</w:t>
+            </w:r>
+            <w:r>
+              <w:rPr>
+                <w:rFonts w:ascii="Arial" w:hAnsi="Arial" w:cs="Arial"/>
+              </w:rPr>
+              <w:t>9</w:t>
+            </w:r>
+          </w:p>
+        </w:tc>
+        <w:tc>
+          <w:tcPr>
+            <w:tcW w:w="5630" w:type="dxa"/>
             <w:shd w:val="clear" w:color="auto" w:fill="auto"/>
           </w:tcPr>
           <w:p>
@@ -7666,13 +7703,13 @@
               <w:rPr>
                 <w:rFonts w:ascii="Arial" w:hAnsi="Arial" w:cs="Arial"/>
               </w:rPr>
-              <w:t>O sistema deve permitir a alteração das permissões do usuário</w:t>
-            </w:r>
-          </w:p>
-        </w:tc>
-        <w:tc>
-          <w:tcPr>
-            <w:tcW w:w="1452" w:type="dxa"/>
+              <w:t>O sistema deve exibir apenas os menus de acordo com as permissões do usuário logado</w:t>
+            </w:r>
+          </w:p>
+        </w:tc>
+        <w:tc>
+          <w:tcPr>
+            <w:tcW w:w="1139" w:type="dxa"/>
             <w:shd w:val="clear" w:color="auto" w:fill="auto"/>
           </w:tcPr>
           <w:p>
@@ -7687,7 +7724,7 @@
               <w:rPr>
                 <w:rFonts w:ascii="Arial" w:hAnsi="Arial" w:cs="Arial"/>
               </w:rPr>
-              <w:t>M</w:t>
+              <w:t>B</w:t>
             </w:r>
           </w:p>
         </w:tc>
@@ -7709,90 +7746,6 @@
                 <w:rFonts w:ascii="Arial" w:hAnsi="Arial" w:cs="Arial"/>
               </w:rPr>
               <w:t>M</w:t>
-            </w:r>
-          </w:p>
-        </w:tc>
-      </w:tr>
-      <w:tr>
-        <w:tc>
-          <w:tcPr>
-            <w:tcW w:w="1028" w:type="dxa"/>
-            <w:shd w:val="clear" w:color="auto" w:fill="auto"/>
-          </w:tcPr>
-          <w:p>
-            <w:pPr>
-              <w:spacing w:line="360" w:lineRule="auto"/>
-              <w:rPr>
-                <w:rFonts w:ascii="Arial" w:hAnsi="Arial" w:cs="Arial"/>
-              </w:rPr>
-            </w:pPr>
-            <w:r>
-              <w:rPr>
-                <w:rFonts w:ascii="Arial" w:hAnsi="Arial" w:cs="Arial"/>
-              </w:rPr>
-              <w:t>RF20</w:t>
-            </w:r>
-          </w:p>
-        </w:tc>
-        <w:tc>
-          <w:tcPr>
-            <w:tcW w:w="5317" w:type="dxa"/>
-            <w:shd w:val="clear" w:color="auto" w:fill="auto"/>
-          </w:tcPr>
-          <w:p>
-            <w:pPr>
-              <w:spacing w:line="360" w:lineRule="auto"/>
-              <w:rPr>
-                <w:rFonts w:ascii="Arial" w:hAnsi="Arial" w:cs="Arial"/>
-              </w:rPr>
-            </w:pPr>
-            <w:r>
-              <w:rPr>
-                <w:rFonts w:ascii="Arial" w:hAnsi="Arial" w:cs="Arial"/>
-              </w:rPr>
-              <w:t>O sistema deve autenticar o usuário por meio de um token JWT</w:t>
-            </w:r>
-          </w:p>
-        </w:tc>
-        <w:tc>
-          <w:tcPr>
-            <w:tcW w:w="1452" w:type="dxa"/>
-            <w:shd w:val="clear" w:color="auto" w:fill="auto"/>
-          </w:tcPr>
-          <w:p>
-            <w:pPr>
-              <w:spacing w:line="360" w:lineRule="auto"/>
-              <w:jc w:val="center"/>
-              <w:rPr>
-                <w:rFonts w:ascii="Arial" w:hAnsi="Arial" w:cs="Arial"/>
-              </w:rPr>
-            </w:pPr>
-            <w:r>
-              <w:rPr>
-                <w:rFonts w:ascii="Arial" w:hAnsi="Arial" w:cs="Arial"/>
-              </w:rPr>
-              <w:t>A</w:t>
-            </w:r>
-          </w:p>
-        </w:tc>
-        <w:tc>
-          <w:tcPr>
-            <w:tcW w:w="1317" w:type="dxa"/>
-            <w:shd w:val="clear" w:color="auto" w:fill="auto"/>
-          </w:tcPr>
-          <w:p>
-            <w:pPr>
-              <w:spacing w:line="360" w:lineRule="auto"/>
-              <w:jc w:val="center"/>
-              <w:rPr>
-                <w:rFonts w:ascii="Arial" w:hAnsi="Arial" w:cs="Arial"/>
-              </w:rPr>
-            </w:pPr>
-            <w:r>
-              <w:rPr>
-                <w:rFonts w:ascii="Arial" w:hAnsi="Arial" w:cs="Arial"/>
-              </w:rPr>
-              <w:t>A</w:t>
             </w:r>
           </w:p>
         </w:tc>
@@ -8072,16 +8025,8 @@
               <w:rPr>
                 <w:rFonts w:ascii="Arial" w:hAnsi="Arial" w:cs="Arial"/>
               </w:rPr>
-              <w:t xml:space="preserve">O sistema deve utilizar o banco de dados </w:t>
-            </w:r>
-            <w:proofErr w:type="spellStart"/>
-            <w:r>
-              <w:rPr>
-                <w:rFonts w:ascii="Arial" w:hAnsi="Arial" w:cs="Arial"/>
-              </w:rPr>
-              <w:t>MySql</w:t>
-            </w:r>
-            <w:proofErr w:type="spellEnd"/>
+              <w:t>O sistema deve utilizar o banco de dados MySql</w:t>
+            </w:r>
           </w:p>
         </w:tc>
         <w:tc>
@@ -8123,6 +8068,7 @@
               <w:rPr>
                 <w:rFonts w:ascii="Arial" w:hAnsi="Arial" w:cs="Arial"/>
               </w:rPr>
+              <w:lastRenderedPageBreak/>
               <w:t>RNF03</w:t>
             </w:r>
           </w:p>
@@ -8332,24 +8278,8 @@
               <w:rPr>
                 <w:rFonts w:ascii="Arial" w:hAnsi="Arial" w:cs="Arial"/>
               </w:rPr>
-              <w:t xml:space="preserve">O sistema deve utilizar o padrão de orientação a objetos sob a </w:t>
-            </w:r>
-            <w:proofErr w:type="gramStart"/>
-            <w:r>
-              <w:rPr>
-                <w:rFonts w:ascii="Arial" w:hAnsi="Arial" w:cs="Arial"/>
-              </w:rPr>
-              <w:t>plataforma .</w:t>
-            </w:r>
-            <w:proofErr w:type="spellStart"/>
-            <w:r>
-              <w:rPr>
-                <w:rFonts w:ascii="Arial" w:hAnsi="Arial" w:cs="Arial"/>
-              </w:rPr>
-              <w:t>NetCore</w:t>
-            </w:r>
-            <w:proofErr w:type="spellEnd"/>
-            <w:proofErr w:type="gramEnd"/>
+              <w:t>O sistema deve utilizar o padrão de orientação a objetos sob a plataforma .NetCore</w:t>
+            </w:r>
           </w:p>
         </w:tc>
         <w:tc>
@@ -8390,7 +8320,6 @@
           <w:color w:val="000000"/>
         </w:rPr>
       </w:pPr>
-      <w:proofErr w:type="spellStart"/>
       <w:r>
         <w:rPr>
           <w:rFonts w:ascii="Arial" w:hAnsi="Arial" w:cs="Arial"/>
@@ -8399,7 +8328,6 @@
         </w:rPr>
         <w:t>Obs</w:t>
       </w:r>
-      <w:proofErr w:type="spellEnd"/>
       <w:r>
         <w:rPr>
           <w:rFonts w:ascii="Arial" w:hAnsi="Arial" w:cs="Arial"/>
@@ -8441,7 +8369,6 @@
         <w:rPr>
           <w:rFonts w:cs="Arial"/>
         </w:rPr>
-        <w:lastRenderedPageBreak/>
         <w:t>Mecanismos Arquiteturais</w:t>
       </w:r>
       <w:bookmarkEnd w:id="11"/>
@@ -8523,47 +8450,16 @@
           <w:sz w:val="24"/>
           <w:szCs w:val="24"/>
         </w:rPr>
-        <w:t>design-</w:t>
-      </w:r>
-      <w:proofErr w:type="spellStart"/>
-      <w:r>
-        <w:rPr>
-          <w:rFonts w:ascii="Arial" w:hAnsi="Arial" w:cs="Arial"/>
-          <w:i/>
+        <w:t xml:space="preserve">design-pattern </w:t>
+      </w:r>
+      <w:r>
+        <w:rPr>
+          <w:rFonts w:ascii="Arial" w:hAnsi="Arial" w:cs="Arial"/>
           <w:color w:val="000000"/>
           <w:sz w:val="24"/>
           <w:szCs w:val="24"/>
         </w:rPr>
-        <w:t>pattern</w:t>
-      </w:r>
-      <w:proofErr w:type="spellEnd"/>
-      <w:r>
-        <w:rPr>
-          <w:rFonts w:ascii="Arial" w:hAnsi="Arial" w:cs="Arial"/>
-          <w:i/>
-          <w:color w:val="000000"/>
-          <w:sz w:val="24"/>
-          <w:szCs w:val="24"/>
-        </w:rPr>
-        <w:t xml:space="preserve"> </w:t>
-      </w:r>
-      <w:r>
-        <w:rPr>
-          <w:rFonts w:ascii="Arial" w:hAnsi="Arial" w:cs="Arial"/>
-          <w:color w:val="000000"/>
-          <w:sz w:val="24"/>
-          <w:szCs w:val="24"/>
-        </w:rPr>
-        <w:t>CQRS. O primeiro é responsável pelas informações que envolvem os usuários do sistema e a autenticação. O segundo será responsável pelas informações que envolvem os veículos do sistema. O terceiro será responsável pelas in</w:t>
-      </w:r>
-      <w:r>
-        <w:rPr>
-          <w:rFonts w:ascii="Arial" w:hAnsi="Arial" w:cs="Arial"/>
-          <w:color w:val="000000"/>
-          <w:sz w:val="24"/>
-          <w:szCs w:val="24"/>
-        </w:rPr>
-        <w:t xml:space="preserve">formações relacionadas aos veículos do sistema. </w:t>
+        <w:t xml:space="preserve">CQRS. O primeiro é responsável pelas informações que envolvem os usuários do sistema e a autenticação. O segundo será responsável pelas informações que envolvem os veículos do sistema. O terceiro será responsável pelas informações relacionadas aos veículos do sistema. </w:t>
       </w:r>
     </w:p>
     <w:p>
@@ -8648,16 +8544,7 @@
           <w:sz w:val="24"/>
           <w:szCs w:val="24"/>
         </w:rPr>
-        <w:t>A usabilidade e o visual do sistema serão apresentados em Angular, consumindo as inform</w:t>
-      </w:r>
-      <w:r>
-        <w:rPr>
-          <w:rFonts w:ascii="Arial" w:hAnsi="Arial" w:cs="Arial"/>
-          <w:color w:val="000000"/>
-          <w:sz w:val="24"/>
-          <w:szCs w:val="24"/>
-        </w:rPr>
-        <w:t xml:space="preserve">ações disponibilizadas pelos micros serviços. As funcionalidades e união das funções disponibilizadas pelos micros serviços serão imperceptíveis para o usuário. </w:t>
+        <w:t xml:space="preserve">A usabilidade e o visual do sistema serão apresentados em Angular, consumindo as informações disponibilizadas pelos micros serviços. As funcionalidades e união das funções disponibilizadas pelos micros serviços serão imperceptíveis para o usuário. </w:t>
       </w:r>
     </w:p>
     <w:p>
@@ -8685,16 +8572,7 @@
           <w:sz w:val="24"/>
           <w:szCs w:val="24"/>
         </w:rPr>
-        <w:t xml:space="preserve">Todos os serviços serão disponibilizados na AWS, utilizando o ECS e o S3 para o armazenamento </w:t>
-      </w:r>
-      <w:r>
-        <w:rPr>
-          <w:rFonts w:ascii="Arial" w:hAnsi="Arial" w:cs="Arial"/>
-          <w:color w:val="000000"/>
-          <w:sz w:val="24"/>
-          <w:szCs w:val="24"/>
-        </w:rPr>
-        <w:t>e publicação dos serviços em um servidor.</w:t>
+        <w:t>Todos os serviços serão disponibilizados na AWS, utilizando o ECS e o S3 para o armazenamento e publicação dos serviços em um servidor.</w:t>
       </w:r>
     </w:p>
     <w:tbl>
@@ -8824,19 +8702,11 @@
                 <w:rFonts w:ascii="Arial" w:hAnsi="Arial" w:cs="Arial"/>
               </w:rPr>
             </w:pPr>
-            <w:proofErr w:type="spellStart"/>
-            <w:r>
-              <w:rPr>
-                <w:rFonts w:ascii="Arial" w:hAnsi="Arial" w:cs="Arial"/>
-              </w:rPr>
-              <w:t>Dapper</w:t>
-            </w:r>
-            <w:proofErr w:type="spellEnd"/>
-            <w:r>
-              <w:rPr>
-                <w:rFonts w:ascii="Arial" w:hAnsi="Arial" w:cs="Arial"/>
-              </w:rPr>
-              <w:t xml:space="preserve"> </w:t>
+            <w:r>
+              <w:rPr>
+                <w:rFonts w:ascii="Arial" w:hAnsi="Arial" w:cs="Arial"/>
+              </w:rPr>
+              <w:t>Banco de dados</w:t>
             </w:r>
           </w:p>
         </w:tc>
@@ -8852,19 +8722,11 @@
                 <w:rFonts w:ascii="Arial" w:hAnsi="Arial" w:cs="Arial"/>
               </w:rPr>
             </w:pPr>
-            <w:proofErr w:type="spellStart"/>
-            <w:r>
-              <w:rPr>
-                <w:rFonts w:ascii="Arial" w:hAnsi="Arial" w:cs="Arial"/>
-              </w:rPr>
-              <w:t>MySql</w:t>
-            </w:r>
-            <w:proofErr w:type="spellEnd"/>
-            <w:r>
-              <w:rPr>
-                <w:rFonts w:ascii="Arial" w:hAnsi="Arial" w:cs="Arial"/>
-              </w:rPr>
-              <w:t xml:space="preserve"> </w:t>
+            <w:r>
+              <w:rPr>
+                <w:rFonts w:ascii="Arial" w:hAnsi="Arial" w:cs="Arial"/>
+              </w:rPr>
+              <w:t xml:space="preserve">MySql </w:t>
             </w:r>
           </w:p>
         </w:tc>
@@ -8886,16 +8748,8 @@
               <w:rPr>
                 <w:rFonts w:ascii="Arial" w:hAnsi="Arial" w:cs="Arial"/>
               </w:rPr>
-              <w:t xml:space="preserve">Front </w:t>
-            </w:r>
-            <w:proofErr w:type="spellStart"/>
-            <w:r>
-              <w:rPr>
-                <w:rFonts w:ascii="Arial" w:hAnsi="Arial" w:cs="Arial"/>
-              </w:rPr>
-              <w:t>end</w:t>
-            </w:r>
-            <w:proofErr w:type="spellEnd"/>
+              <w:t>Persistência</w:t>
+            </w:r>
           </w:p>
         </w:tc>
         <w:tc>
@@ -8913,19 +8767,9 @@
             <w:r>
               <w:rPr>
                 <w:rFonts w:ascii="Arial" w:hAnsi="Arial" w:cs="Arial"/>
-                <w:color w:val="24292E"/>
-              </w:rPr>
-              <w:t xml:space="preserve">Single Page </w:t>
-            </w:r>
-            <w:proofErr w:type="spellStart"/>
-            <w:r>
-              <w:rPr>
-                <w:rFonts w:ascii="Arial" w:hAnsi="Arial" w:cs="Arial"/>
-                <w:color w:val="24292E"/>
-              </w:rPr>
-              <w:t>Application</w:t>
-            </w:r>
-            <w:proofErr w:type="spellEnd"/>
+              </w:rPr>
+              <w:t xml:space="preserve">ORM </w:t>
+            </w:r>
           </w:p>
         </w:tc>
         <w:tc>
@@ -8944,7 +8788,7 @@
               <w:rPr>
                 <w:rFonts w:ascii="Arial" w:hAnsi="Arial" w:cs="Arial"/>
               </w:rPr>
-              <w:t>Angular</w:t>
+              <w:t>Dapper</w:t>
             </w:r>
           </w:p>
         </w:tc>
@@ -8966,16 +8810,8 @@
               <w:rPr>
                 <w:rFonts w:ascii="Arial" w:hAnsi="Arial" w:cs="Arial"/>
               </w:rPr>
-              <w:t xml:space="preserve">Back </w:t>
-            </w:r>
-            <w:proofErr w:type="spellStart"/>
-            <w:r>
-              <w:rPr>
-                <w:rFonts w:ascii="Arial" w:hAnsi="Arial" w:cs="Arial"/>
-              </w:rPr>
-              <w:t>end</w:t>
-            </w:r>
-            <w:proofErr w:type="spellEnd"/>
+              <w:t>Front end</w:t>
+            </w:r>
           </w:p>
         </w:tc>
         <w:tc>
@@ -8993,8 +8829,9 @@
             <w:r>
               <w:rPr>
                 <w:rFonts w:ascii="Arial" w:hAnsi="Arial" w:cs="Arial"/>
-              </w:rPr>
-              <w:t>Micro serviços</w:t>
+                <w:color w:val="24292E"/>
+              </w:rPr>
+              <w:t>Single Page Application</w:t>
             </w:r>
           </w:p>
         </w:tc>
@@ -9014,7 +8851,7 @@
               <w:rPr>
                 <w:rFonts w:ascii="Arial" w:hAnsi="Arial" w:cs="Arial"/>
               </w:rPr>
-              <w:t>.Net Core</w:t>
+              <w:t>Angular</w:t>
             </w:r>
           </w:p>
         </w:tc>
@@ -9032,14 +8869,74 @@
                 <w:rFonts w:ascii="Arial" w:hAnsi="Arial" w:cs="Arial"/>
               </w:rPr>
             </w:pPr>
-            <w:proofErr w:type="spellStart"/>
+            <w:r>
+              <w:rPr>
+                <w:rFonts w:ascii="Arial" w:hAnsi="Arial" w:cs="Arial"/>
+              </w:rPr>
+              <w:t>Back end</w:t>
+            </w:r>
+          </w:p>
+        </w:tc>
+        <w:tc>
+          <w:tcPr>
+            <w:tcW w:w="3190" w:type="dxa"/>
+            <w:shd w:val="clear" w:color="auto" w:fill="auto"/>
+          </w:tcPr>
+          <w:p>
+            <w:pPr>
+              <w:spacing w:line="360" w:lineRule="auto"/>
+              <w:rPr>
+                <w:rFonts w:ascii="Arial" w:hAnsi="Arial" w:cs="Arial"/>
+              </w:rPr>
+            </w:pPr>
+            <w:r>
+              <w:rPr>
+                <w:rFonts w:ascii="Arial" w:hAnsi="Arial" w:cs="Arial"/>
+              </w:rPr>
+              <w:t>Micro serviços</w:t>
+            </w:r>
+          </w:p>
+        </w:tc>
+        <w:tc>
+          <w:tcPr>
+            <w:tcW w:w="2636" w:type="dxa"/>
+            <w:shd w:val="clear" w:color="auto" w:fill="auto"/>
+          </w:tcPr>
+          <w:p>
+            <w:pPr>
+              <w:spacing w:line="360" w:lineRule="auto"/>
+              <w:rPr>
+                <w:rFonts w:ascii="Arial" w:hAnsi="Arial" w:cs="Arial"/>
+              </w:rPr>
+            </w:pPr>
+            <w:r>
+              <w:rPr>
+                <w:rFonts w:ascii="Arial" w:hAnsi="Arial" w:cs="Arial"/>
+              </w:rPr>
+              <w:t>.Net Core</w:t>
+            </w:r>
+          </w:p>
+        </w:tc>
+      </w:tr>
+      <w:tr>
+        <w:tc>
+          <w:tcPr>
+            <w:tcW w:w="2705" w:type="dxa"/>
+            <w:shd w:val="clear" w:color="auto" w:fill="auto"/>
+          </w:tcPr>
+          <w:p>
+            <w:pPr>
+              <w:spacing w:line="360" w:lineRule="auto"/>
+              <w:rPr>
+                <w:rFonts w:ascii="Arial" w:hAnsi="Arial" w:cs="Arial"/>
+              </w:rPr>
+            </w:pPr>
             <w:r>
               <w:rPr>
                 <w:rFonts w:ascii="Arial" w:hAnsi="Arial" w:cs="Arial"/>
               </w:rPr>
               <w:t>Deploy</w:t>
             </w:r>
-            <w:proofErr w:type="spellEnd"/>
           </w:p>
         </w:tc>
         <w:tc>
@@ -9156,6 +9053,7 @@
           <w:sz w:val="24"/>
           <w:szCs w:val="24"/>
         </w:rPr>
+        <w:lastRenderedPageBreak/>
         <w:t xml:space="preserve">Para esta modelagem arquitetural optou-se por utilizar o modelo C4 </w:t>
       </w:r>
       <w:r>
@@ -9181,15 +9079,7 @@
           <w:sz w:val="24"/>
           <w:szCs w:val="24"/>
         </w:rPr>
-        <w:t xml:space="preserve"> junto com componentes de serviços cloud no caso </w:t>
-      </w:r>
-      <w:r>
-        <w:rPr>
-          <w:rFonts w:ascii="Arial" w:hAnsi="Arial" w:cs="Arial"/>
-          <w:sz w:val="24"/>
-          <w:szCs w:val="24"/>
-        </w:rPr>
-        <w:t>do banco de dados a ser utilizado.</w:t>
+        <w:t xml:space="preserve"> junto com componentes de serviços cloud no caso do banco de dados a ser utilizado.</w:t>
       </w:r>
     </w:p>
     <w:p>
@@ -9212,7 +9102,6 @@
         <w:rPr>
           <w:rFonts w:cs="Arial"/>
         </w:rPr>
-        <w:lastRenderedPageBreak/>
         <w:t xml:space="preserve">4.1 </w:t>
       </w:r>
       <w:r>
@@ -9429,23 +9318,13 @@
           <w:szCs w:val="24"/>
         </w:rPr>
       </w:pPr>
-      <w:proofErr w:type="spellStart"/>
-      <w:r>
-        <w:rPr>
-          <w:rFonts w:ascii="Arial" w:hAnsi="Arial" w:cs="Arial"/>
-          <w:sz w:val="24"/>
-          <w:szCs w:val="24"/>
-        </w:rPr>
-        <w:t>Video</w:t>
-      </w:r>
-      <w:proofErr w:type="spellEnd"/>
-      <w:r>
-        <w:rPr>
-          <w:rFonts w:ascii="Arial" w:hAnsi="Arial" w:cs="Arial"/>
-          <w:sz w:val="24"/>
-          <w:szCs w:val="24"/>
-        </w:rPr>
-        <w:t xml:space="preserve"> 1 - https://photos.app.goo.gl/uo9V6rDbJFFp8uJi7</w:t>
+      <w:r>
+        <w:rPr>
+          <w:rFonts w:ascii="Arial" w:hAnsi="Arial" w:cs="Arial"/>
+          <w:sz w:val="24"/>
+          <w:szCs w:val="24"/>
+        </w:rPr>
+        <w:t>Video 1 - https://photos.app.goo.gl/uo9V6rDbJFFp8uJi7</w:t>
       </w:r>
     </w:p>
     <w:sectPr>
@@ -11513,6 +11392,7 @@
   <w:style w:type="character" w:default="1" w:styleId="Fontepargpadro">
     <w:name w:val="Default Paragraph Font"/>
     <w:uiPriority w:val="1"/>
+    <w:semiHidden/>
     <w:unhideWhenUsed/>
   </w:style>
   <w:style w:type="table" w:default="1" w:styleId="Tabelanormal">

</xml_diff>

<commit_message>
adicionado o diagrama de componentes no relatório.
</commit_message>
<xml_diff>
--- a/Documentacao/Relatório Técnico - Micro Serviço.docx
+++ b/Documentacao/Relatório Técnico - Micro Serviço.docx
@@ -2404,17 +2404,6 @@
           <w:szCs w:val="24"/>
         </w:rPr>
       </w:pPr>
-    </w:p>
-    <w:p>
-      <w:pPr>
-        <w:spacing w:after="280" w:line="360" w:lineRule="auto"/>
-        <w:jc w:val="both"/>
-        <w:rPr>
-          <w:rFonts w:ascii="Arial" w:hAnsi="Arial" w:cs="Arial"/>
-          <w:sz w:val="24"/>
-          <w:szCs w:val="24"/>
-        </w:rPr>
-      </w:pPr>
       <w:r>
         <w:rPr>
           <w:rFonts w:ascii="Arial" w:hAnsi="Arial" w:cs="Arial"/>
@@ -5273,9 +5262,6 @@
         </w:pBdr>
         <w:spacing w:before="280" w:after="280" w:line="360" w:lineRule="auto"/>
         <w:jc w:val="both"/>
-        <w:rPr>
-          <w:rFonts w:ascii="Arial" w:hAnsi="Arial" w:cs="Arial"/>
-        </w:rPr>
       </w:pPr>
       <w:r>
         <w:rPr>
@@ -5285,9 +5271,9 @@
           <w:szCs w:val="24"/>
         </w:rPr>
         <w:drawing>
-          <wp:inline distT="114300" distB="114300" distL="114300" distR="114300" wp14:anchorId="58A3C6F5" wp14:editId="1E147C00">
-            <wp:extent cx="3990975" cy="4619625"/>
-            <wp:effectExtent l="0" t="0" r="0" b="0"/>
+          <wp:inline distT="114300" distB="114300" distL="114300" distR="114300" wp14:anchorId="58A3C6F5" wp14:editId="2AB31E01">
+            <wp:extent cx="5427024" cy="4619625"/>
+            <wp:effectExtent l="0" t="0" r="2540" b="0"/>
             <wp:docPr id="13" name="image2.jpg"/>
             <wp:cNvGraphicFramePr/>
             <a:graphic xmlns:a="http://schemas.openxmlformats.org/drawingml/2006/main">
@@ -5307,7 +5293,7 @@
                   <pic:spPr>
                     <a:xfrm>
                       <a:off x="0" y="0"/>
-                      <a:ext cx="3990975" cy="4619625"/>
+                      <a:ext cx="5444121" cy="4634178"/>
                     </a:xfrm>
                     <a:prstGeom prst="rect">
                       <a:avLst/>
@@ -5323,79 +5309,28 @@
     </w:p>
     <w:p>
       <w:pPr>
-        <w:pBdr>
-          <w:top w:val="nil"/>
-          <w:left w:val="nil"/>
-          <w:bottom w:val="nil"/>
-          <w:right w:val="nil"/>
-          <w:between w:val="nil"/>
-        </w:pBdr>
-        <w:spacing w:before="120" w:after="160"/>
-        <w:jc w:val="both"/>
-        <w:rPr>
-          <w:rFonts w:ascii="Arial" w:hAnsi="Arial" w:cs="Arial"/>
-          <w:i/>
+        <w:pStyle w:val="Legenda"/>
+        <w:rPr>
+          <w:rFonts w:ascii="Arial" w:hAnsi="Arial" w:cs="Arial"/>
           <w:color w:val="000000"/>
           <w:sz w:val="24"/>
           <w:szCs w:val="24"/>
         </w:rPr>
       </w:pPr>
       <w:r>
-        <w:rPr>
-          <w:rFonts w:ascii="Arial" w:hAnsi="Arial" w:cs="Arial"/>
-          <w:i/>
-          <w:color w:val="000000"/>
-          <w:sz w:val="18"/>
-          <w:szCs w:val="18"/>
-        </w:rPr>
-        <w:t>Figura 1</w:t>
-      </w:r>
-    </w:p>
-    <w:p>
-      <w:pPr>
-        <w:pBdr>
-          <w:top w:val="nil"/>
-          <w:left w:val="nil"/>
-          <w:bottom w:val="nil"/>
-          <w:right w:val="nil"/>
-          <w:between w:val="nil"/>
-        </w:pBdr>
-        <w:spacing w:before="280" w:after="280" w:line="360" w:lineRule="auto"/>
-        <w:jc w:val="both"/>
-        <w:rPr>
-          <w:rFonts w:ascii="Arial" w:hAnsi="Arial" w:cs="Arial"/>
-          <w:sz w:val="24"/>
-          <w:szCs w:val="24"/>
-        </w:rPr>
-      </w:pPr>
-      <w:r>
-        <w:rPr>
-          <w:rFonts w:ascii="Arial" w:hAnsi="Arial" w:cs="Arial"/>
-          <w:sz w:val="24"/>
-          <w:szCs w:val="24"/>
-        </w:rPr>
-        <w:lastRenderedPageBreak/>
-        <w:tab/>
-      </w:r>
-    </w:p>
-    <w:p>
-      <w:pPr>
-        <w:pBdr>
-          <w:top w:val="nil"/>
-          <w:left w:val="nil"/>
-          <w:bottom w:val="nil"/>
-          <w:right w:val="nil"/>
-          <w:between w:val="nil"/>
-        </w:pBdr>
-        <w:spacing w:before="280" w:after="280" w:line="360" w:lineRule="auto"/>
-        <w:jc w:val="both"/>
-        <w:rPr>
-          <w:rFonts w:ascii="Arial" w:hAnsi="Arial" w:cs="Arial"/>
-          <w:color w:val="000000"/>
-          <w:sz w:val="24"/>
-          <w:szCs w:val="24"/>
-        </w:rPr>
-      </w:pPr>
+        <w:t xml:space="preserve">Figura </w:t>
+      </w:r>
+      <w:fldSimple w:instr=" SEQ Figura \* ARABIC ">
+        <w:r>
+          <w:rPr>
+            <w:noProof/>
+          </w:rPr>
+          <w:t>1</w:t>
+        </w:r>
+      </w:fldSimple>
+      <w:r>
+        <w:t>- Diagrama do Projeto</w:t>
+      </w:r>
     </w:p>
     <w:p>
       <w:pPr>
@@ -5413,6 +5348,7 @@
         <w:rPr>
           <w:rFonts w:cs="Arial"/>
         </w:rPr>
+        <w:lastRenderedPageBreak/>
         <w:t>Restrições Arquiteturais</w:t>
       </w:r>
       <w:bookmarkEnd w:id="7"/>
@@ -6532,19 +6468,7 @@
               <w:rPr>
                 <w:rFonts w:ascii="Arial" w:hAnsi="Arial" w:cs="Arial"/>
               </w:rPr>
-              <w:t xml:space="preserve">Micro serviço de </w:t>
-            </w:r>
-            <w:r>
-              <w:rPr>
-                <w:rFonts w:ascii="Arial" w:hAnsi="Arial" w:cs="Arial"/>
-              </w:rPr>
-              <w:t>veículos</w:t>
-            </w:r>
-            <w:r>
-              <w:rPr>
-                <w:rFonts w:ascii="Arial" w:hAnsi="Arial" w:cs="Arial"/>
-              </w:rPr>
-              <w:t xml:space="preserve">, </w:t>
+              <w:t xml:space="preserve">Micro serviço de veículos, </w:t>
             </w:r>
             <w:r>
               <w:rPr>
@@ -6614,7 +6538,6 @@
               <w:rPr>
                 <w:rFonts w:ascii="Arial" w:hAnsi="Arial" w:cs="Arial"/>
               </w:rPr>
-              <w:lastRenderedPageBreak/>
               <w:t>RF0</w:t>
             </w:r>
             <w:r>
@@ -6761,7 +6684,14 @@
               <w:rPr>
                 <w:rFonts w:ascii="Arial" w:hAnsi="Arial" w:cs="Arial"/>
               </w:rPr>
-              <w:t>. Caso o veículo esteja alocado será apenas colocado uma tag com excluído para não aparecer em futuras alocações</w:t>
+              <w:t xml:space="preserve">. Caso o veículo esteja alocado será </w:t>
+            </w:r>
+            <w:r>
+              <w:rPr>
+                <w:rFonts w:ascii="Arial" w:hAnsi="Arial" w:cs="Arial"/>
+              </w:rPr>
+              <w:lastRenderedPageBreak/>
+              <w:t>apenas colocado uma tag com excluído para não aparecer em futuras alocações</w:t>
             </w:r>
           </w:p>
         </w:tc>
@@ -6782,6 +6712,7 @@
               <w:rPr>
                 <w:rFonts w:ascii="Arial" w:hAnsi="Arial" w:cs="Arial"/>
               </w:rPr>
+              <w:lastRenderedPageBreak/>
               <w:t>B</w:t>
             </w:r>
           </w:p>
@@ -8068,7 +7999,6 @@
               <w:rPr>
                 <w:rFonts w:ascii="Arial" w:hAnsi="Arial" w:cs="Arial"/>
               </w:rPr>
-              <w:lastRenderedPageBreak/>
               <w:t>RNF03</w:t>
             </w:r>
           </w:p>
@@ -8258,6 +8188,7 @@
               <w:rPr>
                 <w:rFonts w:ascii="Arial" w:hAnsi="Arial" w:cs="Arial"/>
               </w:rPr>
+              <w:lastRenderedPageBreak/>
               <w:t>RNF06</w:t>
             </w:r>
           </w:p>
@@ -9053,7 +8984,6 @@
           <w:sz w:val="24"/>
           <w:szCs w:val="24"/>
         </w:rPr>
-        <w:lastRenderedPageBreak/>
         <w:t xml:space="preserve">Para esta modelagem arquitetural optou-se por utilizar o modelo C4 </w:t>
       </w:r>
       <w:r>
@@ -9102,6 +9032,7 @@
         <w:rPr>
           <w:rFonts w:cs="Arial"/>
         </w:rPr>
+        <w:lastRenderedPageBreak/>
         <w:t xml:space="preserve">4.1 </w:t>
       </w:r>
       <w:r>
@@ -9110,6 +9041,100 @@
         </w:rPr>
         <w:tab/>
         <w:t>Diagrama de Contexto</w:t>
+      </w:r>
+      <w:r>
+        <w:rPr>
+          <w:noProof/>
+        </w:rPr>
+        <mc:AlternateContent>
+          <mc:Choice Requires="wps">
+            <w:drawing>
+              <wp:anchor distT="0" distB="0" distL="114300" distR="114300" simplePos="0" relativeHeight="251661312" behindDoc="0" locked="0" layoutInCell="1" allowOverlap="1" wp14:anchorId="764C01F6" wp14:editId="2778F44C">
+                <wp:simplePos x="0" y="0"/>
+                <wp:positionH relativeFrom="column">
+                  <wp:posOffset>-193675</wp:posOffset>
+                </wp:positionH>
+                <wp:positionV relativeFrom="paragraph">
+                  <wp:posOffset>4852035</wp:posOffset>
+                </wp:positionV>
+                <wp:extent cx="5815330" cy="635"/>
+                <wp:effectExtent l="0" t="0" r="0" b="0"/>
+                <wp:wrapTopAndBottom/>
+                <wp:docPr id="1" name="Caixa de Texto 1"/>
+                <wp:cNvGraphicFramePr/>
+                <a:graphic xmlns:a="http://schemas.openxmlformats.org/drawingml/2006/main">
+                  <a:graphicData uri="http://schemas.microsoft.com/office/word/2010/wordprocessingShape">
+                    <wps:wsp>
+                      <wps:cNvSpPr txBox="1"/>
+                      <wps:spPr>
+                        <a:xfrm>
+                          <a:off x="0" y="0"/>
+                          <a:ext cx="5815330" cy="635"/>
+                        </a:xfrm>
+                        <a:prstGeom prst="rect">
+                          <a:avLst/>
+                        </a:prstGeom>
+                        <a:solidFill>
+                          <a:prstClr val="white"/>
+                        </a:solidFill>
+                        <a:ln>
+                          <a:noFill/>
+                        </a:ln>
+                      </wps:spPr>
+                      <wps:txbx>
+                        <w:txbxContent>
+                          <w:p>
+                            <w:pPr>
+                              <w:pStyle w:val="Legenda"/>
+                            </w:pPr>
+                            <w:r>
+                              <w:t xml:space="preserve">Figura </w:t>
+                            </w:r>
+                            <w:r>
+                              <w:t>2 – Diagrama de Contexto</w:t>
+                            </w:r>
+                          </w:p>
+                        </w:txbxContent>
+                      </wps:txbx>
+                      <wps:bodyPr rot="0" spcFirstLastPara="0" vertOverflow="overflow" horzOverflow="overflow" vert="horz" wrap="square" lIns="0" tIns="0" rIns="0" bIns="0" numCol="1" spcCol="0" rtlCol="0" fromWordArt="0" anchor="t" anchorCtr="0" forceAA="0" compatLnSpc="1">
+                        <a:prstTxWarp prst="textNoShape">
+                          <a:avLst/>
+                        </a:prstTxWarp>
+                        <a:spAutoFit/>
+                      </wps:bodyPr>
+                    </wps:wsp>
+                  </a:graphicData>
+                </a:graphic>
+              </wp:anchor>
+            </w:drawing>
+          </mc:Choice>
+          <mc:Fallback>
+            <w:pict>
+              <v:shapetype w14:anchorId="764C01F6" id="_x0000_t202" coordsize="21600,21600" o:spt="202" path="m,l,21600r21600,l21600,xe">
+                <v:stroke joinstyle="miter"/>
+                <v:path gradientshapeok="t" o:connecttype="rect"/>
+              </v:shapetype>
+              <v:shape id="Caixa de Texto 1" o:spid="_x0000_s1026" type="#_x0000_t202" style="position:absolute;left:0;text-align:left;margin-left:-15.25pt;margin-top:382.05pt;width:457.9pt;height:.05pt;z-index:251661312;visibility:visible;mso-wrap-style:square;mso-wrap-distance-left:9pt;mso-wrap-distance-top:0;mso-wrap-distance-right:9pt;mso-wrap-distance-bottom:0;mso-position-horizontal:absolute;mso-position-horizontal-relative:text;mso-position-vertical:absolute;mso-position-vertical-relative:text;v-text-anchor:top" o:gfxdata="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" stroked="f">
+                <v:textbox style="mso-fit-shape-to-text:t" inset="0,0,0,0">
+                  <w:txbxContent>
+                    <w:p>
+                      <w:pPr>
+                        <w:pStyle w:val="Legenda"/>
+                      </w:pPr>
+                      <w:r>
+                        <w:t xml:space="preserve">Figura </w:t>
+                      </w:r>
+                      <w:r>
+                        <w:t>2 – Diagrama de Contexto</w:t>
+                      </w:r>
+                    </w:p>
+                  </w:txbxContent>
+                </v:textbox>
+                <w10:wrap type="topAndBottom"/>
+              </v:shape>
+            </w:pict>
+          </mc:Fallback>
+        </mc:AlternateContent>
       </w:r>
       <w:r>
         <w:rPr>
@@ -9230,7 +9255,7 @@
           </mc:Choice>
           <mc:Fallback>
             <w:pict>
-              <v:rect w14:anchorId="1E608E1E" id="Retângulo 11" o:spid="_x0000_s1026" style="position:absolute;left:0;text-align:left;margin-left:-14pt;margin-top:374pt;width:496.1pt;height:1pt;z-index:251659264;visibility:visible;mso-wrap-style:square;mso-wrap-distance-left:9pt;mso-wrap-distance-top:0;mso-wrap-distance-right:9pt;mso-wrap-distance-bottom:0;mso-position-horizontal:absolute;mso-position-horizontal-relative:text;mso-position-vertical:absolute;mso-position-vertical-relative:text;v-text-anchor:top" o:gfxdata="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" stroked="f">
+              <v:rect w14:anchorId="1E608E1E" id="Retângulo 11" o:spid="_x0000_s1027" style="position:absolute;left:0;text-align:left;margin-left:-14pt;margin-top:374pt;width:496.1pt;height:1pt;z-index:251659264;visibility:visible;mso-wrap-style:square;mso-wrap-distance-left:9pt;mso-wrap-distance-top:0;mso-wrap-distance-right:9pt;mso-wrap-distance-bottom:0;mso-position-horizontal:absolute;mso-position-horizontal-relative:text;mso-position-vertical:absolute;mso-position-vertical-relative:text;v-text-anchor:top" o:gfxdata="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" stroked="f">
                 <v:textbox inset="0,0,0,0">
                   <w:txbxContent>
                     <w:p>
@@ -9296,6 +9321,14 @@
         </w:rPr>
         <w:t>A figura 2 mostra a especificação o diagrama geral da solução proposta, com todos seus principais módulos e suas interfaces</w:t>
       </w:r>
+      <w:r>
+        <w:rPr>
+          <w:rFonts w:ascii="Arial" w:hAnsi="Arial" w:cs="Arial"/>
+          <w:sz w:val="24"/>
+          <w:szCs w:val="24"/>
+        </w:rPr>
+        <w:t>.</w:t>
+      </w:r>
     </w:p>
     <w:p>
       <w:pPr>
@@ -9310,6 +9343,435 @@
     </w:p>
     <w:p>
       <w:pPr>
+        <w:pStyle w:val="Ttulo2"/>
+        <w:numPr>
+          <w:ilvl w:val="1"/>
+          <w:numId w:val="13"/>
+        </w:numPr>
+        <w:ind w:left="360"/>
+        <w:rPr>
+          <w:rFonts w:cs="Arial"/>
+        </w:rPr>
+      </w:pPr>
+      <w:r>
+        <w:rPr>
+          <w:rFonts w:cs="Arial"/>
+        </w:rPr>
+        <w:t xml:space="preserve">4.2 </w:t>
+      </w:r>
+      <w:r>
+        <w:rPr>
+          <w:rFonts w:cs="Arial"/>
+        </w:rPr>
+        <w:tab/>
+        <w:t>Diagrama de Container</w:t>
+      </w:r>
+    </w:p>
+    <w:p>
+      <w:pPr>
+        <w:pBdr>
+          <w:top w:val="nil"/>
+          <w:left w:val="nil"/>
+          <w:bottom w:val="nil"/>
+          <w:right w:val="nil"/>
+          <w:between w:val="nil"/>
+        </w:pBdr>
+        <w:spacing w:before="120" w:after="120" w:line="360" w:lineRule="auto"/>
+        <w:jc w:val="both"/>
+        <w:rPr>
+          <w:rFonts w:ascii="Arial" w:hAnsi="Arial" w:cs="Arial"/>
+          <w:color w:val="000000"/>
+          <w:sz w:val="24"/>
+          <w:szCs w:val="24"/>
+        </w:rPr>
+      </w:pPr>
+      <w:r>
+        <w:rPr>
+          <w:rFonts w:ascii="Arial" w:hAnsi="Arial" w:cs="Arial"/>
+          <w:color w:val="000000"/>
+          <w:sz w:val="24"/>
+          <w:szCs w:val="24"/>
+        </w:rPr>
+        <w:t xml:space="preserve">Apresente o Diagrama de </w:t>
+      </w:r>
+      <w:r>
+        <w:rPr>
+          <w:rFonts w:ascii="Arial" w:hAnsi="Arial" w:cs="Arial"/>
+          <w:i/>
+          <w:color w:val="000000"/>
+          <w:sz w:val="24"/>
+          <w:szCs w:val="24"/>
+        </w:rPr>
+        <w:t>Container</w:t>
+      </w:r>
+      <w:r>
+        <w:rPr>
+          <w:rFonts w:ascii="Arial" w:hAnsi="Arial" w:cs="Arial"/>
+          <w:color w:val="000000"/>
+          <w:sz w:val="24"/>
+          <w:szCs w:val="24"/>
+        </w:rPr>
+        <w:t xml:space="preserve"> da aplicação, indicando como os componentes (aplicativos, armazenamentos de dados, microservices, etc.) que compõem esse sistema de software estão distribuídos e organizados. Lembre-se que as decisões de tecnologia que você tomou devem ser contempladas nesse diagrama.</w:t>
+      </w:r>
+    </w:p>
+    <w:p>
+      <w:pPr>
+        <w:pBdr>
+          <w:top w:val="nil"/>
+          <w:left w:val="nil"/>
+          <w:bottom w:val="nil"/>
+          <w:right w:val="nil"/>
+          <w:between w:val="nil"/>
+        </w:pBdr>
+        <w:spacing w:before="120" w:after="120" w:line="360" w:lineRule="auto"/>
+        <w:jc w:val="both"/>
+        <w:rPr>
+          <w:rFonts w:ascii="Arial" w:hAnsi="Arial" w:cs="Arial"/>
+          <w:color w:val="000000"/>
+          <w:sz w:val="24"/>
+          <w:szCs w:val="24"/>
+        </w:rPr>
+      </w:pPr>
+    </w:p>
+    <w:p>
+      <w:pPr>
+        <w:pBdr>
+          <w:top w:val="nil"/>
+          <w:left w:val="nil"/>
+          <w:bottom w:val="nil"/>
+          <w:right w:val="nil"/>
+          <w:between w:val="nil"/>
+        </w:pBdr>
+        <w:spacing w:before="120" w:after="120" w:line="360" w:lineRule="auto"/>
+        <w:jc w:val="both"/>
+        <w:rPr>
+          <w:rFonts w:ascii="Arial" w:hAnsi="Arial" w:cs="Arial"/>
+          <w:color w:val="000000"/>
+          <w:sz w:val="24"/>
+          <w:szCs w:val="24"/>
+        </w:rPr>
+      </w:pPr>
+    </w:p>
+    <w:p>
+      <w:pPr>
+        <w:pStyle w:val="Ttulo2"/>
+        <w:numPr>
+          <w:ilvl w:val="1"/>
+          <w:numId w:val="13"/>
+        </w:numPr>
+        <w:ind w:left="360"/>
+        <w:rPr>
+          <w:rFonts w:cs="Arial"/>
+        </w:rPr>
+      </w:pPr>
+      <w:r>
+        <w:rPr>
+          <w:noProof/>
+        </w:rPr>
+        <w:lastRenderedPageBreak/>
+        <mc:AlternateContent>
+          <mc:Choice Requires="wps">
+            <w:drawing>
+              <wp:anchor distT="0" distB="0" distL="114300" distR="114300" simplePos="0" relativeHeight="251664384" behindDoc="0" locked="0" layoutInCell="1" allowOverlap="1" wp14:anchorId="013E8DFC" wp14:editId="0AF567BB">
+                <wp:simplePos x="0" y="0"/>
+                <wp:positionH relativeFrom="margin">
+                  <wp:posOffset>-96520</wp:posOffset>
+                </wp:positionH>
+                <wp:positionV relativeFrom="paragraph">
+                  <wp:posOffset>4587875</wp:posOffset>
+                </wp:positionV>
+                <wp:extent cx="5568950" cy="635"/>
+                <wp:effectExtent l="0" t="0" r="0" b="0"/>
+                <wp:wrapTopAndBottom/>
+                <wp:docPr id="3" name="Caixa de Texto 3"/>
+                <wp:cNvGraphicFramePr/>
+                <a:graphic xmlns:a="http://schemas.openxmlformats.org/drawingml/2006/main">
+                  <a:graphicData uri="http://schemas.microsoft.com/office/word/2010/wordprocessingShape">
+                    <wps:wsp>
+                      <wps:cNvSpPr txBox="1"/>
+                      <wps:spPr>
+                        <a:xfrm>
+                          <a:off x="0" y="0"/>
+                          <a:ext cx="5568950" cy="635"/>
+                        </a:xfrm>
+                        <a:prstGeom prst="rect">
+                          <a:avLst/>
+                        </a:prstGeom>
+                        <a:solidFill>
+                          <a:prstClr val="white"/>
+                        </a:solidFill>
+                        <a:ln>
+                          <a:noFill/>
+                        </a:ln>
+                      </wps:spPr>
+                      <wps:txbx>
+                        <w:txbxContent>
+                          <w:p>
+                            <w:pPr>
+                              <w:pStyle w:val="Legenda"/>
+                              <w:rPr>
+                                <w:rFonts w:ascii="Arial" w:hAnsi="Arial"/>
+                                <w:b/>
+                                <w:noProof/>
+                                <w:kern w:val="28"/>
+                                <w:sz w:val="28"/>
+                              </w:rPr>
+                            </w:pPr>
+                            <w:r>
+                              <w:t>Figura 3 - Diagrama de Componentes</w:t>
+                            </w:r>
+                          </w:p>
+                        </w:txbxContent>
+                      </wps:txbx>
+                      <wps:bodyPr rot="0" spcFirstLastPara="0" vertOverflow="overflow" horzOverflow="overflow" vert="horz" wrap="square" lIns="0" tIns="0" rIns="0" bIns="0" numCol="1" spcCol="0" rtlCol="0" fromWordArt="0" anchor="t" anchorCtr="0" forceAA="0" compatLnSpc="1">
+                        <a:prstTxWarp prst="textNoShape">
+                          <a:avLst/>
+                        </a:prstTxWarp>
+                        <a:spAutoFit/>
+                      </wps:bodyPr>
+                    </wps:wsp>
+                  </a:graphicData>
+                </a:graphic>
+                <wp14:sizeRelH relativeFrom="margin">
+                  <wp14:pctWidth>0</wp14:pctWidth>
+                </wp14:sizeRelH>
+              </wp:anchor>
+            </w:drawing>
+          </mc:Choice>
+          <mc:Fallback>
+            <w:pict>
+              <v:shape w14:anchorId="013E8DFC" id="Caixa de Texto 3" o:spid="_x0000_s1028" type="#_x0000_t202" style="position:absolute;left:0;text-align:left;margin-left:-7.6pt;margin-top:361.25pt;width:438.5pt;height:.05pt;z-index:251664384;visibility:visible;mso-wrap-style:square;mso-width-percent:0;mso-wrap-distance-left:9pt;mso-wrap-distance-top:0;mso-wrap-distance-right:9pt;mso-wrap-distance-bottom:0;mso-position-horizontal:absolute;mso-position-horizontal-relative:margin;mso-position-vertical:absolute;mso-position-vertical-relative:text;mso-width-percent:0;mso-width-relative:margin;v-text-anchor:top" o:gfxdata="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" stroked="f">
+                <v:textbox style="mso-fit-shape-to-text:t" inset="0,0,0,0">
+                  <w:txbxContent>
+                    <w:p>
+                      <w:pPr>
+                        <w:pStyle w:val="Legenda"/>
+                        <w:rPr>
+                          <w:rFonts w:ascii="Arial" w:hAnsi="Arial"/>
+                          <w:b/>
+                          <w:noProof/>
+                          <w:kern w:val="28"/>
+                          <w:sz w:val="28"/>
+                        </w:rPr>
+                      </w:pPr>
+                      <w:r>
+                        <w:t>Figura 3 - Diagrama de Componentes</w:t>
+                      </w:r>
+                    </w:p>
+                  </w:txbxContent>
+                </v:textbox>
+                <w10:wrap type="topAndBottom" anchorx="margin"/>
+              </v:shape>
+            </w:pict>
+          </mc:Fallback>
+        </mc:AlternateContent>
+      </w:r>
+      <w:r>
+        <w:rPr>
+          <w:noProof/>
+        </w:rPr>
+        <w:drawing>
+          <wp:anchor distT="0" distB="0" distL="114300" distR="114300" simplePos="0" relativeHeight="251665408" behindDoc="0" locked="0" layoutInCell="1" allowOverlap="1" wp14:anchorId="201D7549" wp14:editId="6406C8B7">
+            <wp:simplePos x="0" y="0"/>
+            <wp:positionH relativeFrom="margin">
+              <wp:posOffset>-309880</wp:posOffset>
+            </wp:positionH>
+            <wp:positionV relativeFrom="paragraph">
+              <wp:posOffset>1905</wp:posOffset>
+            </wp:positionV>
+            <wp:extent cx="5937250" cy="4649470"/>
+            <wp:effectExtent l="0" t="0" r="6350" b="0"/>
+            <wp:wrapTopAndBottom/>
+            <wp:docPr id="4" name="Imagem 4"/>
+            <wp:cNvGraphicFramePr>
+              <a:graphicFrameLocks xmlns:a="http://schemas.openxmlformats.org/drawingml/2006/main" noChangeAspect="1"/>
+            </wp:cNvGraphicFramePr>
+            <a:graphic xmlns:a="http://schemas.openxmlformats.org/drawingml/2006/main">
+              <a:graphicData uri="http://schemas.openxmlformats.org/drawingml/2006/picture">
+                <pic:pic xmlns:pic="http://schemas.openxmlformats.org/drawingml/2006/picture">
+                  <pic:nvPicPr>
+                    <pic:cNvPr id="0" name="Picture 3"/>
+                    <pic:cNvPicPr>
+                      <a:picLocks noChangeAspect="1" noChangeArrowheads="1"/>
+                    </pic:cNvPicPr>
+                  </pic:nvPicPr>
+                  <pic:blipFill>
+                    <a:blip r:embed="rId11">
+                      <a:extLst>
+                        <a:ext uri="{28A0092B-C50C-407E-A947-70E740481C1C}">
+                          <a14:useLocalDpi xmlns:a14="http://schemas.microsoft.com/office/drawing/2010/main" val="0"/>
+                        </a:ext>
+                      </a:extLst>
+                    </a:blip>
+                    <a:srcRect/>
+                    <a:stretch>
+                      <a:fillRect/>
+                    </a:stretch>
+                  </pic:blipFill>
+                  <pic:spPr bwMode="auto">
+                    <a:xfrm>
+                      <a:off x="0" y="0"/>
+                      <a:ext cx="5937250" cy="4649470"/>
+                    </a:xfrm>
+                    <a:prstGeom prst="rect">
+                      <a:avLst/>
+                    </a:prstGeom>
+                    <a:noFill/>
+                    <a:ln>
+                      <a:noFill/>
+                    </a:ln>
+                  </pic:spPr>
+                </pic:pic>
+              </a:graphicData>
+            </a:graphic>
+            <wp14:sizeRelH relativeFrom="margin">
+              <wp14:pctWidth>0</wp14:pctWidth>
+            </wp14:sizeRelH>
+          </wp:anchor>
+        </w:drawing>
+      </w:r>
+      <w:r>
+        <w:rPr>
+          <w:rFonts w:cs="Arial"/>
+        </w:rPr>
+        <w:t xml:space="preserve">4.3 </w:t>
+      </w:r>
+      <w:r>
+        <w:rPr>
+          <w:rFonts w:cs="Arial"/>
+        </w:rPr>
+        <w:tab/>
+        <w:t>Diagrama de Componentes</w:t>
+      </w:r>
+    </w:p>
+    <w:p>
+      <w:pPr>
+        <w:pStyle w:val="Corpodetexto"/>
+      </w:pPr>
+      <w:r>
+        <w:t xml:space="preserve">O diagrama de componentes exibe desde a conexão com o banco de dados da aplicação até a </w:t>
+      </w:r>
+      <w:r>
+        <w:t>exibição final na parte web do sistema e funciona da seguinte forma:</w:t>
+      </w:r>
+    </w:p>
+    <w:p>
+      <w:pPr>
+        <w:pStyle w:val="Corpodetexto"/>
+        <w:numPr>
+          <w:ilvl w:val="0"/>
+          <w:numId w:val="14"/>
+        </w:numPr>
+      </w:pPr>
+      <w:r>
+        <w:rPr>
+          <w:b/>
+          <w:bCs/>
+        </w:rPr>
+        <w:t>MySQL</w:t>
+      </w:r>
+      <w:r>
+        <w:t xml:space="preserve"> – O banco de dados pode ser acessado por todos os micros serviços e cada API consome suas devidas informações.</w:t>
+      </w:r>
+    </w:p>
+    <w:p>
+      <w:pPr>
+        <w:pStyle w:val="Corpodetexto"/>
+        <w:numPr>
+          <w:ilvl w:val="0"/>
+          <w:numId w:val="14"/>
+        </w:numPr>
+      </w:pPr>
+      <w:r>
+        <w:rPr>
+          <w:b/>
+          <w:bCs/>
+        </w:rPr>
+        <w:t xml:space="preserve">API </w:t>
+      </w:r>
+      <w:r>
+        <w:rPr>
+          <w:b/>
+          <w:bCs/>
+        </w:rPr>
+        <w:t>Usuário</w:t>
+      </w:r>
+      <w:r>
+        <w:t xml:space="preserve"> – Faz o controle dos usuários do sistema.</w:t>
+      </w:r>
+    </w:p>
+    <w:p>
+      <w:pPr>
+        <w:pStyle w:val="Corpodetexto"/>
+        <w:numPr>
+          <w:ilvl w:val="0"/>
+          <w:numId w:val="14"/>
+        </w:numPr>
+      </w:pPr>
+      <w:r>
+        <w:rPr>
+          <w:b/>
+          <w:bCs/>
+        </w:rPr>
+        <w:t xml:space="preserve">API </w:t>
+      </w:r>
+      <w:r>
+        <w:rPr>
+          <w:b/>
+          <w:bCs/>
+        </w:rPr>
+        <w:t>Veículo</w:t>
+      </w:r>
+      <w:r>
+        <w:t xml:space="preserve"> – Faz o controle dos </w:t>
+      </w:r>
+      <w:r>
+        <w:t>veículos</w:t>
+      </w:r>
+      <w:r>
+        <w:t xml:space="preserve"> do sistema.</w:t>
+      </w:r>
+    </w:p>
+    <w:p>
+      <w:pPr>
+        <w:pStyle w:val="Corpodetexto"/>
+        <w:numPr>
+          <w:ilvl w:val="0"/>
+          <w:numId w:val="14"/>
+        </w:numPr>
+      </w:pPr>
+      <w:r>
+        <w:rPr>
+          <w:b/>
+          <w:bCs/>
+        </w:rPr>
+        <w:t xml:space="preserve">API </w:t>
+      </w:r>
+      <w:r>
+        <w:rPr>
+          <w:b/>
+          <w:bCs/>
+        </w:rPr>
+        <w:t>Locação</w:t>
+      </w:r>
+      <w:r>
+        <w:t xml:space="preserve"> – Faz o controle d</w:t>
+      </w:r>
+      <w:r>
+        <w:t>a</w:t>
+      </w:r>
+      <w:r>
+        <w:t xml:space="preserve">s </w:t>
+      </w:r>
+      <w:r>
+        <w:t>locação</w:t>
+      </w:r>
+      <w:r>
+        <w:t xml:space="preserve"> do sistema.</w:t>
+      </w:r>
+    </w:p>
+    <w:p>
+      <w:pPr>
         <w:spacing w:line="360" w:lineRule="auto"/>
         <w:jc w:val="both"/>
         <w:rPr>
@@ -9318,6 +9780,17 @@
           <w:szCs w:val="24"/>
         </w:rPr>
       </w:pPr>
+    </w:p>
+    <w:p>
+      <w:pPr>
+        <w:spacing w:line="360" w:lineRule="auto"/>
+        <w:jc w:val="both"/>
+        <w:rPr>
+          <w:rFonts w:ascii="Arial" w:hAnsi="Arial" w:cs="Arial"/>
+          <w:sz w:val="24"/>
+          <w:szCs w:val="24"/>
+        </w:rPr>
+      </w:pPr>
       <w:r>
         <w:rPr>
           <w:rFonts w:ascii="Arial" w:hAnsi="Arial" w:cs="Arial"/>
@@ -9328,10 +9801,10 @@
       </w:r>
     </w:p>
     <w:sectPr>
-      <w:headerReference w:type="even" r:id="rId11"/>
-      <w:headerReference w:type="default" r:id="rId12"/>
-      <w:footerReference w:type="even" r:id="rId13"/>
-      <w:footerReference w:type="default" r:id="rId14"/>
+      <w:headerReference w:type="even" r:id="rId12"/>
+      <w:headerReference w:type="default" r:id="rId13"/>
+      <w:footerReference w:type="even" r:id="rId14"/>
+      <w:footerReference w:type="default" r:id="rId15"/>
       <w:pgSz w:w="11909" w:h="16834"/>
       <w:pgMar w:top="1418" w:right="1797" w:bottom="1418" w:left="1797" w:header="709" w:footer="709" w:gutter="0"/>
       <w:pgNumType w:start="1"/>
@@ -9707,6 +10180,119 @@
     </w:lvl>
   </w:abstractNum>
   <w:abstractNum w:abstractNumId="1" w15:restartNumberingAfterBreak="0">
+    <w:nsid w:val="191333BB"/>
+    <w:multiLevelType w:val="multilevel"/>
+    <w:tmpl w:val="B51C997E"/>
+    <w:lvl w:ilvl="0">
+      <w:start w:val="1"/>
+      <w:numFmt w:val="bullet"/>
+      <w:lvlText w:val="●"/>
+      <w:lvlJc w:val="left"/>
+      <w:pPr>
+        <w:ind w:left="1069" w:hanging="360"/>
+      </w:pPr>
+      <w:rPr>
+        <w:rFonts w:ascii="Noto Sans Symbols" w:eastAsia="Noto Sans Symbols" w:hAnsi="Noto Sans Symbols" w:cs="Noto Sans Symbols"/>
+      </w:rPr>
+    </w:lvl>
+    <w:lvl w:ilvl="1">
+      <w:start w:val="1"/>
+      <w:numFmt w:val="bullet"/>
+      <w:lvlText w:val="o"/>
+      <w:lvlJc w:val="left"/>
+      <w:pPr>
+        <w:ind w:left="1789" w:hanging="360"/>
+      </w:pPr>
+      <w:rPr>
+        <w:rFonts w:ascii="Courier New" w:eastAsia="Courier New" w:hAnsi="Courier New" w:cs="Courier New"/>
+      </w:rPr>
+    </w:lvl>
+    <w:lvl w:ilvl="2">
+      <w:start w:val="1"/>
+      <w:numFmt w:val="bullet"/>
+      <w:lvlText w:val="▪"/>
+      <w:lvlJc w:val="left"/>
+      <w:pPr>
+        <w:ind w:left="2509" w:hanging="360"/>
+      </w:pPr>
+      <w:rPr>
+        <w:rFonts w:ascii="Noto Sans Symbols" w:eastAsia="Noto Sans Symbols" w:hAnsi="Noto Sans Symbols" w:cs="Noto Sans Symbols"/>
+      </w:rPr>
+    </w:lvl>
+    <w:lvl w:ilvl="3">
+      <w:start w:val="1"/>
+      <w:numFmt w:val="bullet"/>
+      <w:lvlText w:val="●"/>
+      <w:lvlJc w:val="left"/>
+      <w:pPr>
+        <w:ind w:left="3229" w:hanging="360"/>
+      </w:pPr>
+      <w:rPr>
+        <w:rFonts w:ascii="Noto Sans Symbols" w:eastAsia="Noto Sans Symbols" w:hAnsi="Noto Sans Symbols" w:cs="Noto Sans Symbols"/>
+      </w:rPr>
+    </w:lvl>
+    <w:lvl w:ilvl="4">
+      <w:start w:val="1"/>
+      <w:numFmt w:val="bullet"/>
+      <w:lvlText w:val="o"/>
+      <w:lvlJc w:val="left"/>
+      <w:pPr>
+        <w:ind w:left="3949" w:hanging="360"/>
+      </w:pPr>
+      <w:rPr>
+        <w:rFonts w:ascii="Courier New" w:eastAsia="Courier New" w:hAnsi="Courier New" w:cs="Courier New"/>
+      </w:rPr>
+    </w:lvl>
+    <w:lvl w:ilvl="5">
+      <w:start w:val="1"/>
+      <w:numFmt w:val="bullet"/>
+      <w:lvlText w:val="▪"/>
+      <w:lvlJc w:val="left"/>
+      <w:pPr>
+        <w:ind w:left="4669" w:hanging="360"/>
+      </w:pPr>
+      <w:rPr>
+        <w:rFonts w:ascii="Noto Sans Symbols" w:eastAsia="Noto Sans Symbols" w:hAnsi="Noto Sans Symbols" w:cs="Noto Sans Symbols"/>
+      </w:rPr>
+    </w:lvl>
+    <w:lvl w:ilvl="6">
+      <w:start w:val="1"/>
+      <w:numFmt w:val="bullet"/>
+      <w:lvlText w:val="●"/>
+      <w:lvlJc w:val="left"/>
+      <w:pPr>
+        <w:ind w:left="5389" w:hanging="360"/>
+      </w:pPr>
+      <w:rPr>
+        <w:rFonts w:ascii="Noto Sans Symbols" w:eastAsia="Noto Sans Symbols" w:hAnsi="Noto Sans Symbols" w:cs="Noto Sans Symbols"/>
+      </w:rPr>
+    </w:lvl>
+    <w:lvl w:ilvl="7">
+      <w:start w:val="1"/>
+      <w:numFmt w:val="bullet"/>
+      <w:lvlText w:val="o"/>
+      <w:lvlJc w:val="left"/>
+      <w:pPr>
+        <w:ind w:left="6109" w:hanging="360"/>
+      </w:pPr>
+      <w:rPr>
+        <w:rFonts w:ascii="Courier New" w:eastAsia="Courier New" w:hAnsi="Courier New" w:cs="Courier New"/>
+      </w:rPr>
+    </w:lvl>
+    <w:lvl w:ilvl="8">
+      <w:start w:val="1"/>
+      <w:numFmt w:val="bullet"/>
+      <w:lvlText w:val="▪"/>
+      <w:lvlJc w:val="left"/>
+      <w:pPr>
+        <w:ind w:left="6829" w:hanging="360"/>
+      </w:pPr>
+      <w:rPr>
+        <w:rFonts w:ascii="Noto Sans Symbols" w:eastAsia="Noto Sans Symbols" w:hAnsi="Noto Sans Symbols" w:cs="Noto Sans Symbols"/>
+      </w:rPr>
+    </w:lvl>
+  </w:abstractNum>
+  <w:abstractNum w:abstractNumId="2" w15:restartNumberingAfterBreak="0">
     <w:nsid w:val="19AE61DD"/>
     <w:multiLevelType w:val="hybridMultilevel"/>
     <w:tmpl w:val="9BC2CBB0"/>
@@ -9795,7 +10381,7 @@
       </w:pPr>
     </w:lvl>
   </w:abstractNum>
-  <w:abstractNum w:abstractNumId="2" w15:restartNumberingAfterBreak="0">
+  <w:abstractNum w:abstractNumId="3" w15:restartNumberingAfterBreak="0">
     <w:nsid w:val="19BF7AC9"/>
     <w:multiLevelType w:val="multilevel"/>
     <w:tmpl w:val="950C5898"/>
@@ -9881,7 +10467,7 @@
       </w:pPr>
     </w:lvl>
   </w:abstractNum>
-  <w:abstractNum w:abstractNumId="3" w15:restartNumberingAfterBreak="0">
+  <w:abstractNum w:abstractNumId="4" w15:restartNumberingAfterBreak="0">
     <w:nsid w:val="209232D0"/>
     <w:multiLevelType w:val="multilevel"/>
     <w:tmpl w:val="0E648A2E"/>
@@ -9968,7 +10554,7 @@
       </w:pPr>
     </w:lvl>
   </w:abstractNum>
-  <w:abstractNum w:abstractNumId="4" w15:restartNumberingAfterBreak="0">
+  <w:abstractNum w:abstractNumId="5" w15:restartNumberingAfterBreak="0">
     <w:nsid w:val="338409F6"/>
     <w:multiLevelType w:val="multilevel"/>
     <w:tmpl w:val="950C5898"/>
@@ -10054,7 +10640,119 @@
       </w:pPr>
     </w:lvl>
   </w:abstractNum>
-  <w:abstractNum w:abstractNumId="5" w15:restartNumberingAfterBreak="0">
+  <w:abstractNum w:abstractNumId="6" w15:restartNumberingAfterBreak="0">
+    <w:nsid w:val="351B13F6"/>
+    <w:multiLevelType w:val="hybridMultilevel"/>
+    <w:tmpl w:val="FB266A06"/>
+    <w:lvl w:ilvl="0" w:tplc="A7AC0944">
+      <w:numFmt w:val="bullet"/>
+      <w:lvlText w:val=""/>
+      <w:lvlJc w:val="left"/>
+      <w:pPr>
+        <w:ind w:left="927" w:hanging="360"/>
+      </w:pPr>
+      <w:rPr>
+        <w:rFonts w:ascii="Symbol" w:eastAsia="Times New Roman" w:hAnsi="Symbol" w:cs="Arial" w:hint="default"/>
+      </w:rPr>
+    </w:lvl>
+    <w:lvl w:ilvl="1" w:tplc="04160003" w:tentative="1">
+      <w:start w:val="1"/>
+      <w:numFmt w:val="bullet"/>
+      <w:lvlText w:val="o"/>
+      <w:lvlJc w:val="left"/>
+      <w:pPr>
+        <w:ind w:left="1647" w:hanging="360"/>
+      </w:pPr>
+      <w:rPr>
+        <w:rFonts w:ascii="Courier New" w:hAnsi="Courier New" w:cs="Courier New" w:hint="default"/>
+      </w:rPr>
+    </w:lvl>
+    <w:lvl w:ilvl="2" w:tplc="04160005" w:tentative="1">
+      <w:start w:val="1"/>
+      <w:numFmt w:val="bullet"/>
+      <w:lvlText w:val=""/>
+      <w:lvlJc w:val="left"/>
+      <w:pPr>
+        <w:ind w:left="2367" w:hanging="360"/>
+      </w:pPr>
+      <w:rPr>
+        <w:rFonts w:ascii="Wingdings" w:hAnsi="Wingdings" w:hint="default"/>
+      </w:rPr>
+    </w:lvl>
+    <w:lvl w:ilvl="3" w:tplc="04160001" w:tentative="1">
+      <w:start w:val="1"/>
+      <w:numFmt w:val="bullet"/>
+      <w:lvlText w:val=""/>
+      <w:lvlJc w:val="left"/>
+      <w:pPr>
+        <w:ind w:left="3087" w:hanging="360"/>
+      </w:pPr>
+      <w:rPr>
+        <w:rFonts w:ascii="Symbol" w:hAnsi="Symbol" w:hint="default"/>
+      </w:rPr>
+    </w:lvl>
+    <w:lvl w:ilvl="4" w:tplc="04160003" w:tentative="1">
+      <w:start w:val="1"/>
+      <w:numFmt w:val="bullet"/>
+      <w:lvlText w:val="o"/>
+      <w:lvlJc w:val="left"/>
+      <w:pPr>
+        <w:ind w:left="3807" w:hanging="360"/>
+      </w:pPr>
+      <w:rPr>
+        <w:rFonts w:ascii="Courier New" w:hAnsi="Courier New" w:cs="Courier New" w:hint="default"/>
+      </w:rPr>
+    </w:lvl>
+    <w:lvl w:ilvl="5" w:tplc="04160005" w:tentative="1">
+      <w:start w:val="1"/>
+      <w:numFmt w:val="bullet"/>
+      <w:lvlText w:val=""/>
+      <w:lvlJc w:val="left"/>
+      <w:pPr>
+        <w:ind w:left="4527" w:hanging="360"/>
+      </w:pPr>
+      <w:rPr>
+        <w:rFonts w:ascii="Wingdings" w:hAnsi="Wingdings" w:hint="default"/>
+      </w:rPr>
+    </w:lvl>
+    <w:lvl w:ilvl="6" w:tplc="04160001" w:tentative="1">
+      <w:start w:val="1"/>
+      <w:numFmt w:val="bullet"/>
+      <w:lvlText w:val=""/>
+      <w:lvlJc w:val="left"/>
+      <w:pPr>
+        <w:ind w:left="5247" w:hanging="360"/>
+      </w:pPr>
+      <w:rPr>
+        <w:rFonts w:ascii="Symbol" w:hAnsi="Symbol" w:hint="default"/>
+      </w:rPr>
+    </w:lvl>
+    <w:lvl w:ilvl="7" w:tplc="04160003" w:tentative="1">
+      <w:start w:val="1"/>
+      <w:numFmt w:val="bullet"/>
+      <w:lvlText w:val="o"/>
+      <w:lvlJc w:val="left"/>
+      <w:pPr>
+        <w:ind w:left="5967" w:hanging="360"/>
+      </w:pPr>
+      <w:rPr>
+        <w:rFonts w:ascii="Courier New" w:hAnsi="Courier New" w:cs="Courier New" w:hint="default"/>
+      </w:rPr>
+    </w:lvl>
+    <w:lvl w:ilvl="8" w:tplc="04160005" w:tentative="1">
+      <w:start w:val="1"/>
+      <w:numFmt w:val="bullet"/>
+      <w:lvlText w:val=""/>
+      <w:lvlJc w:val="left"/>
+      <w:pPr>
+        <w:ind w:left="6687" w:hanging="360"/>
+      </w:pPr>
+      <w:rPr>
+        <w:rFonts w:ascii="Wingdings" w:hAnsi="Wingdings" w:hint="default"/>
+      </w:rPr>
+    </w:lvl>
+  </w:abstractNum>
+  <w:abstractNum w:abstractNumId="7" w15:restartNumberingAfterBreak="0">
     <w:nsid w:val="378642F1"/>
     <w:multiLevelType w:val="multilevel"/>
     <w:tmpl w:val="950C5898"/>
@@ -10140,7 +10838,7 @@
       </w:pPr>
     </w:lvl>
   </w:abstractNum>
-  <w:abstractNum w:abstractNumId="6" w15:restartNumberingAfterBreak="0">
+  <w:abstractNum w:abstractNumId="8" w15:restartNumberingAfterBreak="0">
     <w:nsid w:val="533A279A"/>
     <w:multiLevelType w:val="hybridMultilevel"/>
     <w:tmpl w:val="1A081990"/>
@@ -10229,7 +10927,7 @@
       </w:pPr>
     </w:lvl>
   </w:abstractNum>
-  <w:abstractNum w:abstractNumId="7" w15:restartNumberingAfterBreak="0">
+  <w:abstractNum w:abstractNumId="9" w15:restartNumberingAfterBreak="0">
     <w:nsid w:val="594609B4"/>
     <w:multiLevelType w:val="multilevel"/>
     <w:tmpl w:val="FF46C602"/>
@@ -10315,7 +11013,7 @@
       </w:pPr>
     </w:lvl>
   </w:abstractNum>
-  <w:abstractNum w:abstractNumId="8" w15:restartNumberingAfterBreak="0">
+  <w:abstractNum w:abstractNumId="10" w15:restartNumberingAfterBreak="0">
     <w:nsid w:val="5E412C18"/>
     <w:multiLevelType w:val="multilevel"/>
     <w:tmpl w:val="989C122A"/>
@@ -10437,7 +11135,7 @@
       </w:rPr>
     </w:lvl>
   </w:abstractNum>
-  <w:abstractNum w:abstractNumId="9" w15:restartNumberingAfterBreak="0">
+  <w:abstractNum w:abstractNumId="11" w15:restartNumberingAfterBreak="0">
     <w:nsid w:val="604A4AB6"/>
     <w:multiLevelType w:val="hybridMultilevel"/>
     <w:tmpl w:val="18280A28"/>
@@ -10523,7 +11221,7 @@
       </w:pPr>
     </w:lvl>
   </w:abstractNum>
-  <w:abstractNum w:abstractNumId="10" w15:restartNumberingAfterBreak="0">
+  <w:abstractNum w:abstractNumId="12" w15:restartNumberingAfterBreak="0">
     <w:nsid w:val="65C87442"/>
     <w:multiLevelType w:val="hybridMultilevel"/>
     <w:tmpl w:val="A4C4610A"/>
@@ -10612,7 +11310,7 @@
       </w:pPr>
     </w:lvl>
   </w:abstractNum>
-  <w:abstractNum w:abstractNumId="11" w15:restartNumberingAfterBreak="0">
+  <w:abstractNum w:abstractNumId="13" w15:restartNumberingAfterBreak="0">
     <w:nsid w:val="6B271485"/>
     <w:multiLevelType w:val="multilevel"/>
     <w:tmpl w:val="A84AAA84"/>
@@ -10726,26 +11424,26 @@
       </w:pPr>
     </w:lvl>
   </w:abstractNum>
-  <w:num w:numId="1">
-    <w:abstractNumId w:val="8"/>
+  <w:num w:numId="1" w16cid:durableId="1668359718">
+    <w:abstractNumId w:val="10"/>
   </w:num>
-  <w:num w:numId="2">
-    <w:abstractNumId w:val="3"/>
+  <w:num w:numId="2" w16cid:durableId="1630239634">
+    <w:abstractNumId w:val="4"/>
   </w:num>
-  <w:num w:numId="3">
-    <w:abstractNumId w:val="5"/>
+  <w:num w:numId="3" w16cid:durableId="213858743">
+    <w:abstractNumId w:val="7"/>
   </w:num>
-  <w:num w:numId="4">
+  <w:num w:numId="4" w16cid:durableId="2075463837">
     <w:abstractNumId w:val="0"/>
   </w:num>
-  <w:num w:numId="5">
-    <w:abstractNumId w:val="7"/>
+  <w:num w:numId="5" w16cid:durableId="1377655997">
+    <w:abstractNumId w:val="9"/>
   </w:num>
-  <w:num w:numId="6">
+  <w:num w:numId="6" w16cid:durableId="580602660">
+    <w:abstractNumId w:val="13"/>
+  </w:num>
+  <w:num w:numId="7" w16cid:durableId="1558588663">
     <w:abstractNumId w:val="11"/>
-  </w:num>
-  <w:num w:numId="7">
-    <w:abstractNumId w:val="9"/>
     <w:lvlOverride w:ilvl="0">
       <w:startOverride w:val="1"/>
     </w:lvlOverride>
@@ -10774,20 +11472,26 @@
       <w:startOverride w:val="1"/>
     </w:lvlOverride>
   </w:num>
-  <w:num w:numId="8">
+  <w:num w:numId="8" w16cid:durableId="9843054">
+    <w:abstractNumId w:val="3"/>
+  </w:num>
+  <w:num w:numId="9" w16cid:durableId="1588265099">
+    <w:abstractNumId w:val="5"/>
+  </w:num>
+  <w:num w:numId="10" w16cid:durableId="1112944878">
+    <w:abstractNumId w:val="12"/>
+  </w:num>
+  <w:num w:numId="11" w16cid:durableId="1335914266">
+    <w:abstractNumId w:val="8"/>
+  </w:num>
+  <w:num w:numId="12" w16cid:durableId="634334861">
     <w:abstractNumId w:val="2"/>
   </w:num>
-  <w:num w:numId="9">
-    <w:abstractNumId w:val="4"/>
+  <w:num w:numId="13" w16cid:durableId="275259995">
+    <w:abstractNumId w:val="1"/>
   </w:num>
-  <w:num w:numId="10">
-    <w:abstractNumId w:val="10"/>
-  </w:num>
-  <w:num w:numId="11">
+  <w:num w:numId="14" w16cid:durableId="1389769362">
     <w:abstractNumId w:val="6"/>
-  </w:num>
-  <w:num w:numId="12">
-    <w:abstractNumId w:val="1"/>
   </w:num>
 </w:numbering>
 </file>
@@ -11272,6 +11976,7 @@
         <w:numId w:val="1"/>
       </w:numPr>
       <w:spacing w:before="120" w:after="120"/>
+      <w:ind w:left="3229"/>
       <w:outlineLvl w:val="3"/>
     </w:pPr>
     <w:rPr>
@@ -11297,6 +12002,7 @@
         <w:numId w:val="1"/>
       </w:numPr>
       <w:spacing w:before="120" w:after="80"/>
+      <w:ind w:left="3949"/>
       <w:outlineLvl w:val="4"/>
     </w:pPr>
     <w:rPr>
@@ -11321,6 +12027,7 @@
         <w:numId w:val="1"/>
       </w:numPr>
       <w:spacing w:before="80" w:after="80"/>
+      <w:ind w:left="4669"/>
       <w:outlineLvl w:val="5"/>
     </w:pPr>
     <w:rPr>
@@ -11476,7 +12183,7 @@
     <w:basedOn w:val="Normal"/>
     <w:link w:val="CorpodetextoChar"/>
     <w:autoRedefine/>
-    <w:rsid w:val="00745BAC"/>
+    <w:rsid w:val="00A21584"/>
     <w:pPr>
       <w:keepLines/>
       <w:spacing w:before="80" w:after="80" w:line="360" w:lineRule="auto"/>
@@ -11484,6 +12191,7 @@
       <w:jc w:val="both"/>
     </w:pPr>
     <w:rPr>
+      <w:rFonts w:ascii="Arial" w:hAnsi="Arial" w:cs="Arial"/>
       <w:sz w:val="24"/>
       <w:szCs w:val="24"/>
     </w:rPr>
@@ -11960,7 +12668,6 @@
       <w:jc w:val="center"/>
     </w:pPr>
     <w:rPr>
-      <w:rFonts w:ascii="Arial" w:hAnsi="Arial"/>
       <w:b/>
       <w:sz w:val="20"/>
     </w:rPr>
@@ -12281,11 +12988,11 @@
   <w:style w:type="character" w:customStyle="1" w:styleId="CorpodetextoChar">
     <w:name w:val="Corpo de texto Char"/>
     <w:link w:val="Corpodetexto"/>
-    <w:rsid w:val="00745BAC"/>
+    <w:rsid w:val="00A21584"/>
     <w:rPr>
+      <w:rFonts w:ascii="Arial" w:hAnsi="Arial" w:cs="Arial"/>
       <w:sz w:val="24"/>
       <w:szCs w:val="24"/>
-      <w:lang w:eastAsia="pt-BR"/>
     </w:rPr>
   </w:style>
   <w:style w:type="character" w:customStyle="1" w:styleId="Ttulo6Char">

</xml_diff>

<commit_message>
Atualização diagrama de container
</commit_message>
<xml_diff>
--- a/Documentacao/Relatório Técnico - Micro Serviço.docx
+++ b/Documentacao/Relatório Técnico - Micro Serviço.docx
@@ -389,8 +389,18 @@
           <w:sz w:val="24"/>
           <w:szCs w:val="24"/>
         </w:rPr>
-        <w:t xml:space="preserve"> Sendeski</w:t>
-      </w:r>
+        <w:t xml:space="preserve"> </w:t>
+      </w:r>
+      <w:proofErr w:type="spellStart"/>
+      <w:r>
+        <w:rPr>
+          <w:rFonts w:ascii="Arial" w:hAnsi="Arial" w:cs="Arial"/>
+          <w:sz w:val="24"/>
+          <w:szCs w:val="24"/>
+        </w:rPr>
+        <w:t>Sendeski</w:t>
+      </w:r>
+      <w:proofErr w:type="spellEnd"/>
     </w:p>
     <w:p>
       <w:pPr>
@@ -5780,27 +5790,14 @@
       <w:r>
         <w:t xml:space="preserve">Figura </w:t>
       </w:r>
-      <w:r>
-        <w:fldChar w:fldCharType="begin"/>
-      </w:r>
-      <w:r>
-        <w:instrText xml:space="preserve"> SEQ Figura \* ARABIC </w:instrText>
-      </w:r>
-      <w:r>
-        <w:fldChar w:fldCharType="separate"/>
-      </w:r>
-      <w:r>
-        <w:rPr>
-          <w:noProof/>
-        </w:rPr>
-        <w:t>1</w:t>
-      </w:r>
-      <w:r>
-        <w:rPr>
-          <w:noProof/>
-        </w:rPr>
-        <w:fldChar w:fldCharType="end"/>
-      </w:r>
+      <w:fldSimple w:instr=" SEQ Figura \* ARABIC ">
+        <w:r>
+          <w:rPr>
+            <w:noProof/>
+          </w:rPr>
+          <w:t>1</w:t>
+        </w:r>
+      </w:fldSimple>
       <w:r>
         <w:t>- Diagrama do Projeto</w:t>
       </w:r>
@@ -6110,17 +6107,8 @@
                 <w:rFonts w:ascii="Arial" w:hAnsi="Arial" w:cs="Arial"/>
                 <w:b/>
               </w:rPr>
-              <w:t>Dificuldade (B/M/</w:t>
-            </w:r>
-            <w:proofErr w:type="gramStart"/>
-            <w:r>
-              <w:rPr>
-                <w:rFonts w:ascii="Arial" w:hAnsi="Arial" w:cs="Arial"/>
-                <w:b/>
-              </w:rPr>
-              <w:t>A)*</w:t>
-            </w:r>
-            <w:proofErr w:type="gramEnd"/>
+              <w:t>Dificuldade (B/M/A)*</w:t>
+            </w:r>
           </w:p>
         </w:tc>
         <w:tc>
@@ -6159,17 +6147,8 @@
                 <w:rFonts w:ascii="Arial" w:hAnsi="Arial" w:cs="Arial"/>
                 <w:b/>
               </w:rPr>
-              <w:t>(B/M/</w:t>
-            </w:r>
-            <w:proofErr w:type="gramStart"/>
-            <w:r>
-              <w:rPr>
-                <w:rFonts w:ascii="Arial" w:hAnsi="Arial" w:cs="Arial"/>
-                <w:b/>
-              </w:rPr>
-              <w:t>A)*</w:t>
-            </w:r>
-            <w:proofErr w:type="gramEnd"/>
+              <w:t>(B/M/A)*</w:t>
+            </w:r>
           </w:p>
         </w:tc>
       </w:tr>
@@ -8723,14 +8702,7 @@
               <w:rPr>
                 <w:rFonts w:ascii="Arial" w:hAnsi="Arial" w:cs="Arial"/>
               </w:rPr>
-              <w:t xml:space="preserve">O sistema deve utilizar o padrão de orientação a objetos sob a </w:t>
-            </w:r>
-            <w:proofErr w:type="gramStart"/>
-            <w:r>
-              <w:rPr>
-                <w:rFonts w:ascii="Arial" w:hAnsi="Arial" w:cs="Arial"/>
-              </w:rPr>
-              <w:t>plataforma .</w:t>
+              <w:t>O sistema deve utilizar o padrão de orientação a objetos sob a plataforma .</w:t>
             </w:r>
             <w:proofErr w:type="spellStart"/>
             <w:r>
@@ -8740,7 +8712,6 @@
               <w:t>NetCore</w:t>
             </w:r>
             <w:proofErr w:type="spellEnd"/>
-            <w:proofErr w:type="gramEnd"/>
           </w:p>
         </w:tc>
         <w:tc>
@@ -9682,7 +9653,10 @@
                               <w:t xml:space="preserve">Figura </w:t>
                             </w:r>
                             <w:r>
-                              <w:t>2 – Diagrama de Contexto</w:t>
+                              <w:t>1</w:t>
+                            </w:r>
+                            <w:r>
+                              <w:t xml:space="preserve"> – Diagrama de Contexto</w:t>
                             </w:r>
                           </w:p>
                         </w:txbxContent>
@@ -9716,7 +9690,10 @@
                         <w:t xml:space="preserve">Figura </w:t>
                       </w:r>
                       <w:r>
-                        <w:t>2 – Diagrama de Contexto</w:t>
+                        <w:t>1</w:t>
+                      </w:r>
+                      <w:r>
+                        <w:t xml:space="preserve"> – Diagrama de Contexto</w:t>
                       </w:r>
                     </w:p>
                   </w:txbxContent>
@@ -9911,7 +9888,23 @@
           <w:sz w:val="24"/>
           <w:szCs w:val="24"/>
         </w:rPr>
-        <w:t>A figura 2 mostra a especificação o diagrama geral da solução proposta, com todos seus principais módulos e suas interfaces</w:t>
+        <w:t xml:space="preserve">A figura </w:t>
+      </w:r>
+      <w:r>
+        <w:rPr>
+          <w:rFonts w:ascii="Arial" w:hAnsi="Arial" w:cs="Arial"/>
+          <w:sz w:val="24"/>
+          <w:szCs w:val="24"/>
+        </w:rPr>
+        <w:t>1</w:t>
+      </w:r>
+      <w:r>
+        <w:rPr>
+          <w:rFonts w:ascii="Arial" w:hAnsi="Arial" w:cs="Arial"/>
+          <w:sz w:val="24"/>
+          <w:szCs w:val="24"/>
+        </w:rPr>
+        <w:t xml:space="preserve"> mostra a especificação o diagrama geral da solução proposta, com todos seus principais módulos e suas interfaces</w:t>
       </w:r>
       <w:r>
         <w:rPr>
@@ -9933,6 +9926,24 @@
           <w:szCs w:val="24"/>
         </w:rPr>
       </w:pPr>
+    </w:p>
+    <w:p>
+      <w:pPr>
+        <w:rPr>
+          <w:rFonts w:ascii="Arial" w:hAnsi="Arial" w:cs="Arial"/>
+          <w:b/>
+          <w:i/>
+          <w:kern w:val="28"/>
+          <w:sz w:val="28"/>
+        </w:rPr>
+      </w:pPr>
+      <w:bookmarkStart w:id="14" w:name="_Toc100762973"/>
+      <w:r>
+        <w:rPr>
+          <w:rFonts w:cs="Arial"/>
+        </w:rPr>
+        <w:br w:type="page"/>
+      </w:r>
     </w:p>
     <w:p>
       <w:pPr>
@@ -9947,11 +9958,11 @@
           <w:rFonts w:cs="Arial"/>
         </w:rPr>
       </w:pPr>
-      <w:bookmarkStart w:id="14" w:name="_Toc100762973"/>
       <w:r>
         <w:rPr>
           <w:rFonts w:cs="Arial"/>
         </w:rPr>
+        <w:lastRenderedPageBreak/>
         <w:t xml:space="preserve">4.2 </w:t>
       </w:r>
       <w:r>
@@ -9989,46 +10000,16 @@
           <w:sz w:val="24"/>
           <w:szCs w:val="24"/>
         </w:rPr>
-        <w:t xml:space="preserve">Apresente o Diagrama de </w:t>
-      </w:r>
-      <w:r>
-        <w:rPr>
-          <w:rFonts w:ascii="Arial" w:hAnsi="Arial" w:cs="Arial"/>
-          <w:i/>
+        <w:t xml:space="preserve">A figura 2 o diagrama de container representa as formas de iterações dos usuários chaves da aplicação com o sistema. Nele podemos ter uma macro visão de como o sistema irá interagir entre si. </w:t>
+      </w:r>
+      <w:r>
+        <w:rPr>
+          <w:rFonts w:ascii="Arial" w:hAnsi="Arial" w:cs="Arial"/>
           <w:color w:val="000000"/>
           <w:sz w:val="24"/>
           <w:szCs w:val="24"/>
         </w:rPr>
-        <w:t>Container</w:t>
-      </w:r>
-      <w:r>
-        <w:rPr>
-          <w:rFonts w:ascii="Arial" w:hAnsi="Arial" w:cs="Arial"/>
-          <w:color w:val="000000"/>
-          <w:sz w:val="24"/>
-          <w:szCs w:val="24"/>
-        </w:rPr>
-        <w:t xml:space="preserve"> da aplicação, indicando como os componentes (aplicativos, armazenamentos de dados, </w:t>
-      </w:r>
-      <w:proofErr w:type="spellStart"/>
-      <w:r>
-        <w:rPr>
-          <w:rFonts w:ascii="Arial" w:hAnsi="Arial" w:cs="Arial"/>
-          <w:color w:val="000000"/>
-          <w:sz w:val="24"/>
-          <w:szCs w:val="24"/>
-        </w:rPr>
-        <w:t>microservices</w:t>
-      </w:r>
-      <w:proofErr w:type="spellEnd"/>
-      <w:r>
-        <w:rPr>
-          <w:rFonts w:ascii="Arial" w:hAnsi="Arial" w:cs="Arial"/>
-          <w:color w:val="000000"/>
-          <w:sz w:val="24"/>
-          <w:szCs w:val="24"/>
-        </w:rPr>
-        <w:t>, etc.) que compõem esse sistema de software estão distribuídos e organizados. Lembre-se que as decisões de tecnologia que você tomou devem ser contempladas nesse diagrama.</w:t>
+        <w:t xml:space="preserve">Com esse diagrama temos a visão de quais componentes da aplicação será responsável pelas funcionalidades dos sistema e os padrões de comunicação entre eles. </w:t>
       </w:r>
     </w:p>
     <w:p>
@@ -10052,13 +10033,261 @@
       </w:pPr>
       <w:r>
         <w:rPr>
+          <w:rFonts w:ascii="Arial" w:hAnsi="Arial" w:cs="Arial"/>
           <w:noProof/>
-        </w:rPr>
-        <w:lastRenderedPageBreak/>
+          <w:color w:val="000000"/>
+          <w:sz w:val="24"/>
+          <w:szCs w:val="24"/>
+        </w:rPr>
+        <w:drawing>
+          <wp:anchor distT="0" distB="0" distL="114300" distR="114300" simplePos="0" relativeHeight="251666432" behindDoc="0" locked="0" layoutInCell="1" allowOverlap="1" wp14:anchorId="1EF8AE18" wp14:editId="3F6AA23C">
+            <wp:simplePos x="0" y="0"/>
+            <wp:positionH relativeFrom="margin">
+              <wp:posOffset>336550</wp:posOffset>
+            </wp:positionH>
+            <wp:positionV relativeFrom="paragraph">
+              <wp:posOffset>361950</wp:posOffset>
+            </wp:positionV>
+            <wp:extent cx="4612005" cy="5581650"/>
+            <wp:effectExtent l="0" t="0" r="0" b="0"/>
+            <wp:wrapTopAndBottom/>
+            <wp:docPr id="2" name="Imagem 2" descr="Diagrama&#10;&#10;Descrição gerada automaticamente"/>
+            <wp:cNvGraphicFramePr>
+              <a:graphicFrameLocks xmlns:a="http://schemas.openxmlformats.org/drawingml/2006/main" noChangeAspect="1"/>
+            </wp:cNvGraphicFramePr>
+            <a:graphic xmlns:a="http://schemas.openxmlformats.org/drawingml/2006/main">
+              <a:graphicData uri="http://schemas.openxmlformats.org/drawingml/2006/picture">
+                <pic:pic xmlns:pic="http://schemas.openxmlformats.org/drawingml/2006/picture">
+                  <pic:nvPicPr>
+                    <pic:cNvPr id="2" name="Imagem 2" descr="Diagrama&#10;&#10;Descrição gerada automaticamente"/>
+                    <pic:cNvPicPr/>
+                  </pic:nvPicPr>
+                  <pic:blipFill>
+                    <a:blip r:embed="rId11">
+                      <a:extLst>
+                        <a:ext uri="{28A0092B-C50C-407E-A947-70E740481C1C}">
+                          <a14:useLocalDpi xmlns:a14="http://schemas.microsoft.com/office/drawing/2010/main" val="0"/>
+                        </a:ext>
+                      </a:extLst>
+                    </a:blip>
+                    <a:stretch>
+                      <a:fillRect/>
+                    </a:stretch>
+                  </pic:blipFill>
+                  <pic:spPr>
+                    <a:xfrm>
+                      <a:off x="0" y="0"/>
+                      <a:ext cx="4612005" cy="5581650"/>
+                    </a:xfrm>
+                    <a:prstGeom prst="rect">
+                      <a:avLst/>
+                    </a:prstGeom>
+                  </pic:spPr>
+                </pic:pic>
+              </a:graphicData>
+            </a:graphic>
+            <wp14:sizeRelH relativeFrom="margin">
+              <wp14:pctWidth>0</wp14:pctWidth>
+            </wp14:sizeRelH>
+            <wp14:sizeRelV relativeFrom="margin">
+              <wp14:pctHeight>0</wp14:pctHeight>
+            </wp14:sizeRelV>
+          </wp:anchor>
+        </w:drawing>
+      </w:r>
+      <w:r>
+        <w:rPr>
+          <w:noProof/>
+        </w:rPr>
         <mc:AlternateContent>
           <mc:Choice Requires="wps">
             <w:drawing>
-              <wp:anchor distT="0" distB="0" distL="114300" distR="114300" simplePos="0" relativeHeight="251664384" behindDoc="0" locked="0" layoutInCell="1" allowOverlap="1" wp14:anchorId="013E8DFC" wp14:editId="0AF567BB">
+              <wp:anchor distT="0" distB="0" distL="114300" distR="114300" simplePos="0" relativeHeight="251668480" behindDoc="0" locked="0" layoutInCell="1" allowOverlap="1" wp14:anchorId="13B47893" wp14:editId="2684CE58">
+                <wp:simplePos x="0" y="0"/>
+                <wp:positionH relativeFrom="margin">
+                  <wp:align>center</wp:align>
+                </wp:positionH>
+                <wp:positionV relativeFrom="paragraph">
+                  <wp:posOffset>6117280</wp:posOffset>
+                </wp:positionV>
+                <wp:extent cx="3848735" cy="265814"/>
+                <wp:effectExtent l="0" t="0" r="0" b="1270"/>
+                <wp:wrapNone/>
+                <wp:docPr id="5" name="Caixa de Texto 5"/>
+                <wp:cNvGraphicFramePr/>
+                <a:graphic xmlns:a="http://schemas.openxmlformats.org/drawingml/2006/main">
+                  <a:graphicData uri="http://schemas.microsoft.com/office/word/2010/wordprocessingShape">
+                    <wps:wsp>
+                      <wps:cNvSpPr txBox="1"/>
+                      <wps:spPr>
+                        <a:xfrm>
+                          <a:off x="0" y="0"/>
+                          <a:ext cx="3848735" cy="265814"/>
+                        </a:xfrm>
+                        <a:prstGeom prst="rect">
+                          <a:avLst/>
+                        </a:prstGeom>
+                        <a:solidFill>
+                          <a:prstClr val="white"/>
+                        </a:solidFill>
+                        <a:ln>
+                          <a:noFill/>
+                        </a:ln>
+                      </wps:spPr>
+                      <wps:txbx>
+                        <w:txbxContent>
+                          <w:p>
+                            <w:pPr>
+                              <w:pStyle w:val="Legenda"/>
+                              <w:rPr>
+                                <w:rFonts w:ascii="Arial" w:hAnsi="Arial" w:cs="Arial"/>
+                                <w:noProof/>
+                                <w:color w:val="000000"/>
+                                <w:sz w:val="24"/>
+                                <w:szCs w:val="24"/>
+                              </w:rPr>
+                            </w:pPr>
+                            <w:r>
+                              <w:t xml:space="preserve">Figura </w:t>
+                            </w:r>
+                            <w:fldSimple w:instr=" SEQ Figura \* ARABIC ">
+                              <w:r>
+                                <w:rPr>
+                                  <w:noProof/>
+                                </w:rPr>
+                                <w:t>2</w:t>
+                              </w:r>
+                            </w:fldSimple>
+                            <w:r>
+                              <w:t xml:space="preserve"> - Diagrama de container</w:t>
+                            </w:r>
+                          </w:p>
+                        </w:txbxContent>
+                      </wps:txbx>
+                      <wps:bodyPr rot="0" spcFirstLastPara="0" vertOverflow="overflow" horzOverflow="overflow" vert="horz" wrap="square" lIns="0" tIns="0" rIns="0" bIns="0" numCol="1" spcCol="0" rtlCol="0" fromWordArt="0" anchor="t" anchorCtr="0" forceAA="0" compatLnSpc="1">
+                        <a:prstTxWarp prst="textNoShape">
+                          <a:avLst/>
+                        </a:prstTxWarp>
+                        <a:noAutofit/>
+                      </wps:bodyPr>
+                    </wps:wsp>
+                  </a:graphicData>
+                </a:graphic>
+                <wp14:sizeRelH relativeFrom="margin">
+                  <wp14:pctWidth>0</wp14:pctWidth>
+                </wp14:sizeRelH>
+                <wp14:sizeRelV relativeFrom="margin">
+                  <wp14:pctHeight>0</wp14:pctHeight>
+                </wp14:sizeRelV>
+              </wp:anchor>
+            </w:drawing>
+          </mc:Choice>
+          <mc:Fallback>
+            <w:pict>
+              <v:shape w14:anchorId="13B47893" id="Caixa de Texto 5" o:spid="_x0000_s1028" type="#_x0000_t202" style="position:absolute;left:0;text-align:left;margin-left:0;margin-top:481.7pt;width:303.05pt;height:20.95pt;z-index:251668480;visibility:visible;mso-wrap-style:square;mso-width-percent:0;mso-height-percent:0;mso-wrap-distance-left:9pt;mso-wrap-distance-top:0;mso-wrap-distance-right:9pt;mso-wrap-distance-bottom:0;mso-position-horizontal:center;mso-position-horizontal-relative:margin;mso-position-vertical:absolute;mso-position-vertical-relative:text;mso-width-percent:0;mso-height-percent:0;mso-width-relative:margin;mso-height-relative:margin;v-text-anchor:top" o:gfxdata="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" stroked="f">
+                <v:textbox inset="0,0,0,0">
+                  <w:txbxContent>
+                    <w:p>
+                      <w:pPr>
+                        <w:pStyle w:val="Legenda"/>
+                        <w:rPr>
+                          <w:rFonts w:ascii="Arial" w:hAnsi="Arial" w:cs="Arial"/>
+                          <w:noProof/>
+                          <w:color w:val="000000"/>
+                          <w:sz w:val="24"/>
+                          <w:szCs w:val="24"/>
+                        </w:rPr>
+                      </w:pPr>
+                      <w:r>
+                        <w:t xml:space="preserve">Figura </w:t>
+                      </w:r>
+                      <w:fldSimple w:instr=" SEQ Figura \* ARABIC ">
+                        <w:r>
+                          <w:rPr>
+                            <w:noProof/>
+                          </w:rPr>
+                          <w:t>2</w:t>
+                        </w:r>
+                      </w:fldSimple>
+                      <w:r>
+                        <w:t xml:space="preserve"> - Diagrama de container</w:t>
+                      </w:r>
+                    </w:p>
+                  </w:txbxContent>
+                </v:textbox>
+                <w10:wrap anchorx="margin"/>
+              </v:shape>
+            </w:pict>
+          </mc:Fallback>
+        </mc:AlternateContent>
+      </w:r>
+    </w:p>
+    <w:p>
+      <w:pPr>
+        <w:rPr>
+          <w:rFonts w:ascii="Arial" w:hAnsi="Arial" w:cs="Arial"/>
+          <w:color w:val="000000"/>
+          <w:sz w:val="24"/>
+          <w:szCs w:val="24"/>
+        </w:rPr>
+      </w:pPr>
+      <w:r>
+        <w:rPr>
+          <w:rFonts w:ascii="Arial" w:hAnsi="Arial" w:cs="Arial"/>
+          <w:color w:val="000000"/>
+          <w:sz w:val="24"/>
+          <w:szCs w:val="24"/>
+        </w:rPr>
+        <w:br w:type="page"/>
+      </w:r>
+    </w:p>
+    <w:p>
+      <w:pPr>
+        <w:pBdr>
+          <w:top w:val="nil"/>
+          <w:left w:val="nil"/>
+          <w:bottom w:val="nil"/>
+          <w:right w:val="nil"/>
+          <w:between w:val="nil"/>
+        </w:pBdr>
+        <w:spacing w:before="120" w:after="120" w:line="360" w:lineRule="auto"/>
+        <w:ind w:firstLine="567"/>
+        <w:jc w:val="both"/>
+        <w:rPr>
+          <w:rFonts w:ascii="Arial" w:hAnsi="Arial" w:cs="Arial"/>
+          <w:color w:val="000000"/>
+          <w:sz w:val="24"/>
+          <w:szCs w:val="24"/>
+        </w:rPr>
+      </w:pPr>
+    </w:p>
+    <w:p>
+      <w:pPr>
+        <w:pBdr>
+          <w:top w:val="nil"/>
+          <w:left w:val="nil"/>
+          <w:bottom w:val="nil"/>
+          <w:right w:val="nil"/>
+          <w:between w:val="nil"/>
+        </w:pBdr>
+        <w:spacing w:before="120" w:after="120" w:line="360" w:lineRule="auto"/>
+        <w:ind w:firstLine="567"/>
+        <w:jc w:val="both"/>
+        <w:rPr>
+          <w:rFonts w:ascii="Arial" w:hAnsi="Arial" w:cs="Arial"/>
+          <w:color w:val="000000"/>
+          <w:sz w:val="24"/>
+          <w:szCs w:val="24"/>
+        </w:rPr>
+      </w:pPr>
+      <w:r>
+        <w:rPr>
+          <w:noProof/>
+        </w:rPr>
+        <mc:AlternateContent>
+          <mc:Choice Requires="wps">
+            <w:drawing>
+              <wp:anchor distT="0" distB="0" distL="114300" distR="114300" simplePos="0" relativeHeight="251664384" behindDoc="0" locked="0" layoutInCell="1" allowOverlap="1" wp14:anchorId="013E8DFC" wp14:editId="4EE97D3B">
                 <wp:simplePos x="0" y="0"/>
                 <wp:positionH relativeFrom="margin">
                   <wp:posOffset>-96520</wp:posOffset>
@@ -10126,7 +10355,7 @@
           </mc:Choice>
           <mc:Fallback>
             <w:pict>
-              <v:shape w14:anchorId="013E8DFC" id="Caixa de Texto 3" o:spid="_x0000_s1028" type="#_x0000_t202" style="position:absolute;left:0;text-align:left;margin-left:-7.6pt;margin-top:361.25pt;width:438.5pt;height:.05pt;z-index:251664384;visibility:visible;mso-wrap-style:square;mso-width-percent:0;mso-wrap-distance-left:9pt;mso-wrap-distance-top:0;mso-wrap-distance-right:9pt;mso-wrap-distance-bottom:0;mso-position-horizontal:absolute;mso-position-horizontal-relative:margin;mso-position-vertical:absolute;mso-position-vertical-relative:text;mso-width-percent:0;mso-width-relative:margin;v-text-anchor:top" o:gfxdata="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" stroked="f">
+              <v:shape w14:anchorId="013E8DFC" id="Caixa de Texto 3" o:spid="_x0000_s1029" type="#_x0000_t202" style="position:absolute;left:0;text-align:left;margin-left:-7.6pt;margin-top:361.25pt;width:438.5pt;height:.05pt;z-index:251664384;visibility:visible;mso-wrap-style:square;mso-width-percent:0;mso-wrap-distance-left:9pt;mso-wrap-distance-top:0;mso-wrap-distance-right:9pt;mso-wrap-distance-bottom:0;mso-position-horizontal:absolute;mso-position-horizontal-relative:margin;mso-position-vertical:absolute;mso-position-vertical-relative:text;mso-width-percent:0;mso-width-relative:margin;v-text-anchor:top" o:gfxdata="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" stroked="f">
                 <v:textbox style="mso-fit-shape-to-text:t" inset="0,0,0,0">
                   <w:txbxContent>
                     <w:p>
@@ -10157,7 +10386,7 @@
           <w:noProof/>
         </w:rPr>
         <w:drawing>
-          <wp:anchor distT="0" distB="0" distL="114300" distR="114300" simplePos="0" relativeHeight="251665408" behindDoc="0" locked="0" layoutInCell="1" allowOverlap="1" wp14:anchorId="201D7549" wp14:editId="6406C8B7">
+          <wp:anchor distT="0" distB="0" distL="114300" distR="114300" simplePos="0" relativeHeight="251665408" behindDoc="0" locked="0" layoutInCell="1" allowOverlap="1" wp14:anchorId="201D7549" wp14:editId="5765B6F5">
             <wp:simplePos x="0" y="0"/>
             <wp:positionH relativeFrom="margin">
               <wp:posOffset>-309880</wp:posOffset>
@@ -10182,7 +10411,7 @@
                     </pic:cNvPicPr>
                   </pic:nvPicPr>
                   <pic:blipFill>
-                    <a:blip r:embed="rId11">
+                    <a:blip r:embed="rId12">
                       <a:extLst>
                         <a:ext uri="{28A0092B-C50C-407E-A947-70E740481C1C}">
                           <a14:useLocalDpi xmlns:a14="http://schemas.microsoft.com/office/drawing/2010/main" val="0"/>
@@ -10393,7 +10622,6 @@
           <w:sz w:val="24"/>
           <w:szCs w:val="24"/>
         </w:rPr>
-        <w:lastRenderedPageBreak/>
         <w:t>Video</w:t>
       </w:r>
       <w:proofErr w:type="spellEnd"/>
@@ -10407,10 +10635,10 @@
       </w:r>
     </w:p>
     <w:sectPr>
-      <w:headerReference w:type="even" r:id="rId12"/>
-      <w:headerReference w:type="default" r:id="rId13"/>
-      <w:footerReference w:type="even" r:id="rId14"/>
-      <w:footerReference w:type="default" r:id="rId15"/>
+      <w:headerReference w:type="even" r:id="rId13"/>
+      <w:headerReference w:type="default" r:id="rId14"/>
+      <w:footerReference w:type="even" r:id="rId15"/>
+      <w:footerReference w:type="default" r:id="rId16"/>
       <w:pgSz w:w="11909" w:h="16834"/>
       <w:pgMar w:top="1418" w:right="1797" w:bottom="1418" w:left="1797" w:header="709" w:footer="709" w:gutter="0"/>
       <w:pgNumType w:start="1"/>
@@ -14247,28 +14475,28 @@
 </file>
 
 <file path=customXml/item1.xml><?xml version="1.0" encoding="utf-8"?>
-<b:Sources xmlns:b="http://schemas.openxmlformats.org/officeDocument/2006/bibliography" xmlns="http://schemas.openxmlformats.org/officeDocument/2006/bibliography" SelectedStyle="\APASixthEditionOfficeOnline.xsl" StyleName="APA" Version="6"/>
-</file>
-
-<file path=customXml/item2.xml><?xml version="1.0" encoding="utf-8"?>
 <go:gDocsCustomXmlDataStorage xmlns:go="http://customooxmlschemas.google.com/" xmlns:r="http://schemas.openxmlformats.org/officeDocument/2006/relationships">
   <go:docsCustomData xmlns:go="http://customooxmlschemas.google.com/" roundtripDataSignature="AMtx7mhnxeikNL4QQNk+D4dhbS/zEU4j9Q==">AMUW2mVJkq8AOgfYXojG4CeRpOlRM5Z5f5r6t28qcEMcVSUNxVBXnSCCCAAod+gNIG2Skj9kCO1DlUr3ei80QcRdh98no5fYgHoqIONGVjoSWWiJPH9z1PtACZF51Yg8r6UeKtkI6vUvPW+w56gHyL2r0AmDPsKl7ARrZ8gZR47rEbCJXW98dCQ/FCOrmseQ4cV8GGfkwlj4bB5iAl4DJMJX60cRIWXsAYVm3fAPn2h3xxoqBjBRSwW1u/WnuzGKpM0Wo6wG9fsief2nbvCQuED7JeJ/L6RFjt40aAX2MTZ/MP18qKzeewoebXOnlA4J3Y6+2EIHbmOs</go:docsCustomData>
 </go:gDocsCustomXmlDataStorage>
 </file>
 
-<file path=customXml/itemProps1.xml><?xml version="1.0" encoding="utf-8"?>
-<ds:datastoreItem xmlns:ds="http://schemas.openxmlformats.org/officeDocument/2006/customXml" ds:itemID="{02BBEB08-3BC0-4A8C-BF21-2E348ADEAF6F}">
-  <ds:schemaRefs>
-    <ds:schemaRef ds:uri="http://schemas.openxmlformats.org/officeDocument/2006/bibliography"/>
-  </ds:schemaRefs>
-</ds:datastoreItem>
+<file path=customXml/item2.xml><?xml version="1.0" encoding="utf-8"?>
+<b:Sources xmlns:b="http://schemas.openxmlformats.org/officeDocument/2006/bibliography" xmlns="http://schemas.openxmlformats.org/officeDocument/2006/bibliography" SelectedStyle="\APASixthEditionOfficeOnline.xsl" StyleName="APA" Version="6"/>
 </file>
 
-<file path=customXml/itemProps2.xml><?xml version="1.0" encoding="utf-8"?>
+<file path=customXml/itemProps1.xml><?xml version="1.0" encoding="utf-8"?>
 <ds:datastoreItem xmlns:ds="http://schemas.openxmlformats.org/officeDocument/2006/customXml" ds:itemID="{11111111-1234-1234-1234-123412341234}">
   <ds:schemaRefs>
     <ds:schemaRef ds:uri="http://customooxmlschemas.google.com/"/>
     <ds:schemaRef ds:uri="http://schemas.openxmlformats.org/officeDocument/2006/relationships"/>
   </ds:schemaRefs>
 </ds:datastoreItem>
+</file>
+
+<file path=customXml/itemProps2.xml><?xml version="1.0" encoding="utf-8"?>
+<ds:datastoreItem xmlns:ds="http://schemas.openxmlformats.org/officeDocument/2006/customXml" ds:itemID="{02BBEB08-3BC0-4A8C-BF21-2E348ADEAF6F}">
+  <ds:schemaRefs>
+    <ds:schemaRef ds:uri="http://schemas.openxmlformats.org/officeDocument/2006/bibliography"/>
+  </ds:schemaRefs>
+</ds:datastoreItem>
 </file>
</xml_diff>

<commit_message>
Ajustes documento, adicionado ppt de apresentação e video.
</commit_message>
<xml_diff>
--- a/Documentacao/Relatório Técnico - Micro Serviço.docx
+++ b/Documentacao/Relatório Técnico - Micro Serviço.docx
@@ -371,7 +371,25 @@
           <w:sz w:val="24"/>
           <w:szCs w:val="24"/>
         </w:rPr>
-        <w:t>Lucas Tondo Sendeski</w:t>
+        <w:t xml:space="preserve">Lucas </w:t>
+      </w:r>
+      <w:proofErr w:type="spellStart"/>
+      <w:r>
+        <w:rPr>
+          <w:rFonts w:ascii="Arial" w:hAnsi="Arial" w:cs="Arial"/>
+          <w:sz w:val="24"/>
+          <w:szCs w:val="24"/>
+        </w:rPr>
+        <w:t>Tondo</w:t>
+      </w:r>
+      <w:proofErr w:type="spellEnd"/>
+      <w:r>
+        <w:rPr>
+          <w:rFonts w:ascii="Arial" w:hAnsi="Arial" w:cs="Arial"/>
+          <w:sz w:val="24"/>
+          <w:szCs w:val="24"/>
+        </w:rPr>
+        <w:t xml:space="preserve"> Sendeski</w:t>
       </w:r>
     </w:p>
     <w:p>
@@ -2232,7 +2250,29 @@
           <w:sz w:val="24"/>
           <w:szCs w:val="24"/>
         </w:rPr>
-        <w:t xml:space="preserve">design-pattern </w:t>
+        <w:t>design-</w:t>
+      </w:r>
+      <w:proofErr w:type="spellStart"/>
+      <w:r>
+        <w:rPr>
+          <w:rFonts w:ascii="Arial" w:hAnsi="Arial" w:cs="Arial"/>
+          <w:i/>
+          <w:color w:val="000000"/>
+          <w:sz w:val="24"/>
+          <w:szCs w:val="24"/>
+        </w:rPr>
+        <w:t>pattern</w:t>
+      </w:r>
+      <w:proofErr w:type="spellEnd"/>
+      <w:r>
+        <w:rPr>
+          <w:rFonts w:ascii="Arial" w:hAnsi="Arial" w:cs="Arial"/>
+          <w:i/>
+          <w:color w:val="000000"/>
+          <w:sz w:val="24"/>
+          <w:szCs w:val="24"/>
+        </w:rPr>
+        <w:t xml:space="preserve"> </w:t>
       </w:r>
       <w:r>
         <w:rPr>
@@ -2337,7 +2377,27 @@
           <w:sz w:val="24"/>
           <w:szCs w:val="24"/>
         </w:rPr>
-        <w:t xml:space="preserve"> A Loca-Car facilita o processo de locação, com a visualização rápida dos veículos disponíveis, agilidade na escolha e contratação do veicular.</w:t>
+        <w:t xml:space="preserve"> A Loca-</w:t>
+      </w:r>
+      <w:proofErr w:type="spellStart"/>
+      <w:r>
+        <w:rPr>
+          <w:rFonts w:ascii="Arial" w:hAnsi="Arial" w:cs="Arial"/>
+          <w:color w:val="000000"/>
+          <w:sz w:val="24"/>
+          <w:szCs w:val="24"/>
+        </w:rPr>
+        <w:t>Car</w:t>
+      </w:r>
+      <w:proofErr w:type="spellEnd"/>
+      <w:r>
+        <w:rPr>
+          <w:rFonts w:ascii="Arial" w:hAnsi="Arial" w:cs="Arial"/>
+          <w:color w:val="000000"/>
+          <w:sz w:val="24"/>
+          <w:szCs w:val="24"/>
+        </w:rPr>
+        <w:t xml:space="preserve"> facilita o processo de locação, com a visualização rápida dos veículos disponíveis, agilidade na escolha e contratação do veicular.</w:t>
       </w:r>
     </w:p>
     <w:p>
@@ -2570,15 +2630,33 @@
           <w:sz w:val="24"/>
           <w:szCs w:val="24"/>
         </w:rPr>
-        <w:t xml:space="preserve">Desenvolver uma aplicação para o controle de locação de veículos com </w:t>
-      </w:r>
-      <w:r>
-        <w:rPr>
-          <w:rFonts w:ascii="Arial" w:hAnsi="Arial" w:cs="Arial"/>
-          <w:sz w:val="24"/>
-          <w:szCs w:val="24"/>
-        </w:rPr>
-        <w:t xml:space="preserve"> conexão em </w:t>
+        <w:t xml:space="preserve">Desenvolver uma aplicação para o controle de locação de veículos </w:t>
+      </w:r>
+      <w:proofErr w:type="gramStart"/>
+      <w:r>
+        <w:rPr>
+          <w:rFonts w:ascii="Arial" w:hAnsi="Arial" w:cs="Arial"/>
+          <w:sz w:val="24"/>
+          <w:szCs w:val="24"/>
+        </w:rPr>
+        <w:t xml:space="preserve">com </w:t>
+      </w:r>
+      <w:r>
+        <w:rPr>
+          <w:rFonts w:ascii="Arial" w:hAnsi="Arial" w:cs="Arial"/>
+          <w:sz w:val="24"/>
+          <w:szCs w:val="24"/>
+        </w:rPr>
+        <w:t xml:space="preserve"> conexão</w:t>
+      </w:r>
+      <w:proofErr w:type="gramEnd"/>
+      <w:r>
+        <w:rPr>
+          <w:rFonts w:ascii="Arial" w:hAnsi="Arial" w:cs="Arial"/>
+          <w:sz w:val="24"/>
+          <w:szCs w:val="24"/>
+        </w:rPr>
+        <w:t xml:space="preserve"> em </w:t>
       </w:r>
       <w:r>
         <w:rPr>
@@ -2676,8 +2754,20 @@
           <w:sz w:val="24"/>
           <w:szCs w:val="24"/>
         </w:rPr>
-        <w:t>design-pattern</w:t>
-      </w:r>
+        <w:t>design-</w:t>
+      </w:r>
+      <w:proofErr w:type="spellStart"/>
+      <w:r>
+        <w:rPr>
+          <w:rFonts w:ascii="Arial" w:hAnsi="Arial" w:cs="Arial"/>
+          <w:i/>
+          <w:iCs/>
+          <w:sz w:val="24"/>
+          <w:szCs w:val="24"/>
+        </w:rPr>
+        <w:t>pattern</w:t>
+      </w:r>
+      <w:proofErr w:type="spellEnd"/>
       <w:r>
         <w:rPr>
           <w:rFonts w:ascii="Arial" w:hAnsi="Arial" w:cs="Arial"/>
@@ -2754,8 +2844,20 @@
           <w:sz w:val="24"/>
           <w:szCs w:val="24"/>
         </w:rPr>
-        <w:t>design-pattern</w:t>
-      </w:r>
+        <w:t>design-</w:t>
+      </w:r>
+      <w:proofErr w:type="spellStart"/>
+      <w:r>
+        <w:rPr>
+          <w:rFonts w:ascii="Arial" w:hAnsi="Arial" w:cs="Arial"/>
+          <w:i/>
+          <w:iCs/>
+          <w:sz w:val="24"/>
+          <w:szCs w:val="24"/>
+        </w:rPr>
+        <w:t>pattern</w:t>
+      </w:r>
+      <w:proofErr w:type="spellEnd"/>
       <w:r>
         <w:rPr>
           <w:rFonts w:ascii="Arial" w:hAnsi="Arial" w:cs="Arial"/>
@@ -2832,8 +2934,20 @@
           <w:sz w:val="24"/>
           <w:szCs w:val="24"/>
         </w:rPr>
-        <w:t>design-pattern</w:t>
-      </w:r>
+        <w:t>design-</w:t>
+      </w:r>
+      <w:proofErr w:type="spellStart"/>
+      <w:r>
+        <w:rPr>
+          <w:rFonts w:ascii="Arial" w:hAnsi="Arial" w:cs="Arial"/>
+          <w:i/>
+          <w:iCs/>
+          <w:sz w:val="24"/>
+          <w:szCs w:val="24"/>
+        </w:rPr>
+        <w:t>pattern</w:t>
+      </w:r>
+      <w:proofErr w:type="spellEnd"/>
       <w:r>
         <w:rPr>
           <w:rFonts w:ascii="Arial" w:hAnsi="Arial" w:cs="Arial"/>
@@ -4142,6 +4256,7 @@
               </w:rPr>
               <w:t xml:space="preserve">Criação dos </w:t>
             </w:r>
+            <w:proofErr w:type="spellStart"/>
             <w:r>
               <w:rPr>
                 <w:rFonts w:ascii="Arial" w:hAnsi="Arial" w:cs="Arial"/>
@@ -4150,6 +4265,7 @@
               </w:rPr>
               <w:t>wireframes</w:t>
             </w:r>
+            <w:proofErr w:type="spellEnd"/>
             <w:r>
               <w:rPr>
                 <w:rFonts w:ascii="Arial" w:hAnsi="Arial" w:cs="Arial"/>
@@ -4327,6 +4443,7 @@
               </w:rPr>
               <w:t xml:space="preserve">Apresentação dos </w:t>
             </w:r>
+            <w:proofErr w:type="spellStart"/>
             <w:r>
               <w:rPr>
                 <w:rFonts w:ascii="Arial" w:hAnsi="Arial" w:cs="Arial"/>
@@ -4335,6 +4452,7 @@
               </w:rPr>
               <w:t>wireframes</w:t>
             </w:r>
+            <w:proofErr w:type="spellEnd"/>
             <w:r>
               <w:rPr>
                 <w:rFonts w:ascii="Arial" w:hAnsi="Arial" w:cs="Arial"/>
@@ -5081,8 +5199,18 @@
                 <w:i/>
                 <w:iCs/>
               </w:rPr>
-              <w:t>design-pattern</w:t>
-            </w:r>
+              <w:t>design-</w:t>
+            </w:r>
+            <w:proofErr w:type="spellStart"/>
+            <w:r>
+              <w:rPr>
+                <w:rFonts w:ascii="Arial" w:hAnsi="Arial" w:cs="Arial"/>
+                <w:i/>
+                <w:iCs/>
+              </w:rPr>
+              <w:t>pattern</w:t>
+            </w:r>
+            <w:proofErr w:type="spellEnd"/>
             <w:r>
               <w:rPr>
                 <w:rFonts w:ascii="Arial" w:hAnsi="Arial" w:cs="Arial"/>
@@ -5255,8 +5383,18 @@
                 <w:i/>
                 <w:iCs/>
               </w:rPr>
-              <w:t>design-pattern</w:t>
-            </w:r>
+              <w:t>design-</w:t>
+            </w:r>
+            <w:proofErr w:type="spellStart"/>
+            <w:r>
+              <w:rPr>
+                <w:rFonts w:ascii="Arial" w:hAnsi="Arial" w:cs="Arial"/>
+                <w:i/>
+                <w:iCs/>
+              </w:rPr>
+              <w:t>pattern</w:t>
+            </w:r>
+            <w:proofErr w:type="spellEnd"/>
             <w:r>
               <w:rPr>
                 <w:rFonts w:ascii="Arial" w:hAnsi="Arial" w:cs="Arial"/>
@@ -5413,8 +5551,18 @@
                 <w:i/>
                 <w:iCs/>
               </w:rPr>
-              <w:t>design-pattern</w:t>
-            </w:r>
+              <w:t>design-</w:t>
+            </w:r>
+            <w:proofErr w:type="spellStart"/>
+            <w:r>
+              <w:rPr>
+                <w:rFonts w:ascii="Arial" w:hAnsi="Arial" w:cs="Arial"/>
+                <w:i/>
+                <w:iCs/>
+              </w:rPr>
+              <w:t>pattern</w:t>
+            </w:r>
+            <w:proofErr w:type="spellEnd"/>
             <w:r>
               <w:rPr>
                 <w:rFonts w:ascii="Arial" w:hAnsi="Arial" w:cs="Arial"/>
@@ -5623,17 +5771,9 @@
           <w:sz w:val="24"/>
           <w:szCs w:val="24"/>
         </w:rPr>
-        <w:t xml:space="preserve">design-pattern </w:t>
-      </w:r>
-      <w:r>
-        <w:rPr>
-          <w:rFonts w:ascii="Arial" w:hAnsi="Arial" w:cs="Arial"/>
-          <w:color w:val="000000"/>
-          <w:sz w:val="24"/>
-          <w:szCs w:val="24"/>
-        </w:rPr>
-        <w:t>CQRS</w:t>
-      </w:r>
+        <w:t>design-</w:t>
+      </w:r>
+      <w:proofErr w:type="spellStart"/>
       <w:r>
         <w:rPr>
           <w:rFonts w:ascii="Arial" w:hAnsi="Arial" w:cs="Arial"/>
@@ -5642,17 +5782,9 @@
           <w:sz w:val="24"/>
           <w:szCs w:val="24"/>
         </w:rPr>
-        <w:t xml:space="preserve"> </w:t>
-      </w:r>
-      <w:r>
-        <w:rPr>
-          <w:rFonts w:ascii="Arial" w:hAnsi="Arial" w:cs="Arial"/>
-          <w:color w:val="000000"/>
-          <w:sz w:val="24"/>
-          <w:szCs w:val="24"/>
-        </w:rPr>
-        <w:t>(</w:t>
-      </w:r>
+        <w:t>pattern</w:t>
+      </w:r>
+      <w:proofErr w:type="spellEnd"/>
       <w:r>
         <w:rPr>
           <w:rFonts w:ascii="Arial" w:hAnsi="Arial" w:cs="Arial"/>
@@ -5661,8 +5793,80 @@
           <w:sz w:val="24"/>
           <w:szCs w:val="24"/>
         </w:rPr>
-        <w:t>Command Query Responsibility Segregation</w:t>
-      </w:r>
+        <w:t xml:space="preserve"> </w:t>
+      </w:r>
+      <w:r>
+        <w:rPr>
+          <w:rFonts w:ascii="Arial" w:hAnsi="Arial" w:cs="Arial"/>
+          <w:color w:val="000000"/>
+          <w:sz w:val="24"/>
+          <w:szCs w:val="24"/>
+        </w:rPr>
+        <w:t>CQRS</w:t>
+      </w:r>
+      <w:r>
+        <w:rPr>
+          <w:rFonts w:ascii="Arial" w:hAnsi="Arial" w:cs="Arial"/>
+          <w:i/>
+          <w:color w:val="000000"/>
+          <w:sz w:val="24"/>
+          <w:szCs w:val="24"/>
+        </w:rPr>
+        <w:t xml:space="preserve"> </w:t>
+      </w:r>
+      <w:r>
+        <w:rPr>
+          <w:rFonts w:ascii="Arial" w:hAnsi="Arial" w:cs="Arial"/>
+          <w:color w:val="000000"/>
+          <w:sz w:val="24"/>
+          <w:szCs w:val="24"/>
+        </w:rPr>
+        <w:t>(</w:t>
+      </w:r>
+      <w:r>
+        <w:rPr>
+          <w:rFonts w:ascii="Arial" w:hAnsi="Arial" w:cs="Arial"/>
+          <w:i/>
+          <w:color w:val="000000"/>
+          <w:sz w:val="24"/>
+          <w:szCs w:val="24"/>
+        </w:rPr>
+        <w:t xml:space="preserve">Command Query </w:t>
+      </w:r>
+      <w:proofErr w:type="spellStart"/>
+      <w:r>
+        <w:rPr>
+          <w:rFonts w:ascii="Arial" w:hAnsi="Arial" w:cs="Arial"/>
+          <w:i/>
+          <w:color w:val="000000"/>
+          <w:sz w:val="24"/>
+          <w:szCs w:val="24"/>
+        </w:rPr>
+        <w:t>Responsibility</w:t>
+      </w:r>
+      <w:proofErr w:type="spellEnd"/>
+      <w:r>
+        <w:rPr>
+          <w:rFonts w:ascii="Arial" w:hAnsi="Arial" w:cs="Arial"/>
+          <w:i/>
+          <w:color w:val="000000"/>
+          <w:sz w:val="24"/>
+          <w:szCs w:val="24"/>
+        </w:rPr>
+        <w:t xml:space="preserve"> </w:t>
+      </w:r>
+      <w:proofErr w:type="spellStart"/>
+      <w:r>
+        <w:rPr>
+          <w:rFonts w:ascii="Arial" w:hAnsi="Arial" w:cs="Arial"/>
+          <w:i/>
+          <w:color w:val="000000"/>
+          <w:sz w:val="24"/>
+          <w:szCs w:val="24"/>
+        </w:rPr>
+        <w:t>Segregation</w:t>
+      </w:r>
+      <w:proofErr w:type="spellEnd"/>
       <w:r>
         <w:rPr>
           <w:rFonts w:ascii="Arial" w:hAnsi="Arial" w:cs="Arial"/>
@@ -5789,14 +5993,27 @@
       <w:r>
         <w:t xml:space="preserve">Figura </w:t>
       </w:r>
-      <w:fldSimple w:instr=" SEQ Figura \* ARABIC ">
-        <w:r>
-          <w:rPr>
-            <w:noProof/>
-          </w:rPr>
-          <w:t>1</w:t>
-        </w:r>
-      </w:fldSimple>
+      <w:r>
+        <w:fldChar w:fldCharType="begin"/>
+      </w:r>
+      <w:r>
+        <w:instrText xml:space="preserve"> SEQ Figura \* ARABIC </w:instrText>
+      </w:r>
+      <w:r>
+        <w:fldChar w:fldCharType="separate"/>
+      </w:r>
+      <w:r>
+        <w:rPr>
+          <w:noProof/>
+        </w:rPr>
+        <w:t>1</w:t>
+      </w:r>
+      <w:r>
+        <w:rPr>
+          <w:noProof/>
+        </w:rPr>
+        <w:fldChar w:fldCharType="end"/>
+      </w:r>
       <w:r>
         <w:t>- Diagrama do Projeto</w:t>
       </w:r>
@@ -6106,8 +6323,17 @@
                 <w:rFonts w:ascii="Arial" w:hAnsi="Arial" w:cs="Arial"/>
                 <w:b/>
               </w:rPr>
-              <w:t>Dificuldade (B/M/A)*</w:t>
-            </w:r>
+              <w:t>Dificuldade (B/M/</w:t>
+            </w:r>
+            <w:proofErr w:type="gramStart"/>
+            <w:r>
+              <w:rPr>
+                <w:rFonts w:ascii="Arial" w:hAnsi="Arial" w:cs="Arial"/>
+                <w:b/>
+              </w:rPr>
+              <w:t>A)*</w:t>
+            </w:r>
+            <w:proofErr w:type="gramEnd"/>
           </w:p>
         </w:tc>
         <w:tc>
@@ -6146,8 +6372,17 @@
                 <w:rFonts w:ascii="Arial" w:hAnsi="Arial" w:cs="Arial"/>
                 <w:b/>
               </w:rPr>
-              <w:t>(B/M/A)*</w:t>
-            </w:r>
+              <w:t>(B/M/</w:t>
+            </w:r>
+            <w:proofErr w:type="gramStart"/>
+            <w:r>
+              <w:rPr>
+                <w:rFonts w:ascii="Arial" w:hAnsi="Arial" w:cs="Arial"/>
+                <w:b/>
+              </w:rPr>
+              <w:t>A)*</w:t>
+            </w:r>
+            <w:proofErr w:type="gramEnd"/>
           </w:p>
         </w:tc>
       </w:tr>
@@ -6938,13 +7173,13 @@
               <w:rPr>
                 <w:rFonts w:ascii="Arial" w:hAnsi="Arial" w:cs="Arial"/>
               </w:rPr>
-              <w:t xml:space="preserve">Micro serviço de veículos, </w:t>
-            </w:r>
-            <w:r>
-              <w:rPr>
-                <w:rFonts w:ascii="Arial" w:hAnsi="Arial" w:cs="Arial"/>
-              </w:rPr>
-              <w:t>deve permitir a inserção de novos veículos</w:t>
+              <w:t xml:space="preserve">Micro serviço de usuários, </w:t>
+            </w:r>
+            <w:r>
+              <w:rPr>
+                <w:rFonts w:ascii="Arial" w:hAnsi="Arial" w:cs="Arial"/>
+              </w:rPr>
+              <w:t>deve validar os dados do usuário (e-mail, CPF e número de contato)</w:t>
             </w:r>
           </w:p>
         </w:tc>
@@ -6965,7 +7200,7 @@
               <w:rPr>
                 <w:rFonts w:ascii="Arial" w:hAnsi="Arial" w:cs="Arial"/>
               </w:rPr>
-              <w:t>M</w:t>
+              <w:t>B</w:t>
             </w:r>
           </w:p>
         </w:tc>
@@ -7040,13 +7275,13 @@
               <w:rPr>
                 <w:rFonts w:ascii="Arial" w:hAnsi="Arial" w:cs="Arial"/>
               </w:rPr>
-              <w:t>Micro serviço de veículos,</w:t>
-            </w:r>
-            <w:r>
-              <w:rPr>
-                <w:rFonts w:ascii="Arial" w:hAnsi="Arial" w:cs="Arial"/>
-              </w:rPr>
-              <w:t xml:space="preserve"> deve permitir a edição dos veículos existentes</w:t>
+              <w:t xml:space="preserve">Micro serviço de veículos, </w:t>
+            </w:r>
+            <w:r>
+              <w:rPr>
+                <w:rFonts w:ascii="Arial" w:hAnsi="Arial" w:cs="Arial"/>
+              </w:rPr>
+              <w:t>deve permitir a inserção de novos veículos</w:t>
             </w:r>
           </w:p>
         </w:tc>
@@ -7067,7 +7302,7 @@
               <w:rPr>
                 <w:rFonts w:ascii="Arial" w:hAnsi="Arial" w:cs="Arial"/>
               </w:rPr>
-              <w:t>B</w:t>
+              <w:t>M</w:t>
             </w:r>
           </w:p>
         </w:tc>
@@ -7142,26 +7377,13 @@
               <w:rPr>
                 <w:rFonts w:ascii="Arial" w:hAnsi="Arial" w:cs="Arial"/>
               </w:rPr>
-              <w:t>Micro serviço de veículos,</w:t>
-            </w:r>
-            <w:r>
-              <w:rPr>
-                <w:rFonts w:ascii="Arial" w:hAnsi="Arial" w:cs="Arial"/>
-              </w:rPr>
-              <w:t xml:space="preserve"> deve permitir a exclusão lógica dos veículos existentes</w:t>
-            </w:r>
-            <w:r>
-              <w:rPr>
-                <w:rFonts w:ascii="Arial" w:hAnsi="Arial" w:cs="Arial"/>
-              </w:rPr>
-              <w:t xml:space="preserve">. Caso o veículo esteja alocado será </w:t>
-            </w:r>
-            <w:r>
-              <w:rPr>
-                <w:rFonts w:ascii="Arial" w:hAnsi="Arial" w:cs="Arial"/>
-              </w:rPr>
-              <w:lastRenderedPageBreak/>
-              <w:t>apenas colocado uma tag com excluído para não aparecer em futuras alocações</w:t>
+              <w:t xml:space="preserve">Micro serviço de veículos, </w:t>
+            </w:r>
+            <w:r>
+              <w:rPr>
+                <w:rFonts w:ascii="Arial" w:hAnsi="Arial" w:cs="Arial"/>
+              </w:rPr>
+              <w:t>verificar se um novo veículo já existe na base de dados.</w:t>
             </w:r>
           </w:p>
         </w:tc>
@@ -7182,8 +7404,7 @@
               <w:rPr>
                 <w:rFonts w:ascii="Arial" w:hAnsi="Arial" w:cs="Arial"/>
               </w:rPr>
-              <w:lastRenderedPageBreak/>
-              <w:t>B</w:t>
+              <w:t>M</w:t>
             </w:r>
           </w:p>
         </w:tc>
@@ -7226,6 +7447,7 @@
               <w:rPr>
                 <w:rFonts w:ascii="Arial" w:hAnsi="Arial" w:cs="Arial"/>
               </w:rPr>
+              <w:lastRenderedPageBreak/>
               <w:t>RF</w:t>
             </w:r>
             <w:r>
@@ -7264,25 +7486,7 @@
               <w:rPr>
                 <w:rFonts w:ascii="Arial" w:hAnsi="Arial" w:cs="Arial"/>
               </w:rPr>
-              <w:t xml:space="preserve"> deve permitir a inserção do aluguel de veículos</w:t>
-            </w:r>
-            <w:r>
-              <w:rPr>
-                <w:rFonts w:ascii="Arial" w:hAnsi="Arial" w:cs="Arial"/>
-              </w:rPr>
-              <w:t xml:space="preserve">. O sistema deve verificar se o veículo ou usuário já possui uma locação ativa. Caso </w:t>
-            </w:r>
-            <w:r>
-              <w:rPr>
-                <w:rFonts w:ascii="Arial" w:hAnsi="Arial" w:cs="Arial"/>
-              </w:rPr>
-              <w:t>exista uma locação ativa</w:t>
-            </w:r>
-            <w:r>
-              <w:rPr>
-                <w:rFonts w:ascii="Arial" w:hAnsi="Arial" w:cs="Arial"/>
-              </w:rPr>
-              <w:t xml:space="preserve"> não deve ser permitido uma nova locação</w:t>
+              <w:t xml:space="preserve"> deve permitir a edição dos veículos existentes</w:t>
             </w:r>
           </w:p>
         </w:tc>
@@ -7303,7 +7507,7 @@
               <w:rPr>
                 <w:rFonts w:ascii="Arial" w:hAnsi="Arial" w:cs="Arial"/>
               </w:rPr>
-              <w:t>M</w:t>
+              <w:t>B</w:t>
             </w:r>
           </w:p>
         </w:tc>
@@ -7384,13 +7588,27 @@
               <w:rPr>
                 <w:rFonts w:ascii="Arial" w:hAnsi="Arial" w:cs="Arial"/>
               </w:rPr>
-              <w:t xml:space="preserve"> deve permitir a exclusão lógica do aluguel de veículos</w:t>
-            </w:r>
-            <w:r>
-              <w:rPr>
-                <w:rFonts w:ascii="Arial" w:hAnsi="Arial" w:cs="Arial"/>
-              </w:rPr>
-              <w:t>. Apenas colocar uma data de exclusão para fins de histórico.</w:t>
+              <w:t xml:space="preserve"> deve permitir a exclusão lógica dos veículos existentes</w:t>
+            </w:r>
+            <w:r>
+              <w:rPr>
+                <w:rFonts w:ascii="Arial" w:hAnsi="Arial" w:cs="Arial"/>
+              </w:rPr>
+              <w:t xml:space="preserve">. Caso o veículo esteja alocado será apenas colocado uma </w:t>
+            </w:r>
+            <w:proofErr w:type="spellStart"/>
+            <w:r>
+              <w:rPr>
+                <w:rFonts w:ascii="Arial" w:hAnsi="Arial" w:cs="Arial"/>
+              </w:rPr>
+              <w:t>tag</w:t>
+            </w:r>
+            <w:proofErr w:type="spellEnd"/>
+            <w:r>
+              <w:rPr>
+                <w:rFonts w:ascii="Arial" w:hAnsi="Arial" w:cs="Arial"/>
+              </w:rPr>
+              <w:t xml:space="preserve"> com excluído para não aparecer em futuras alocações</w:t>
             </w:r>
           </w:p>
         </w:tc>
@@ -7411,7 +7629,7 @@
               <w:rPr>
                 <w:rFonts w:ascii="Arial" w:hAnsi="Arial" w:cs="Arial"/>
               </w:rPr>
-              <w:t>M</w:t>
+              <w:t>B</w:t>
             </w:r>
           </w:p>
         </w:tc>
@@ -7454,13 +7672,13 @@
               <w:rPr>
                 <w:rFonts w:ascii="Arial" w:hAnsi="Arial" w:cs="Arial"/>
               </w:rPr>
-              <w:t>RF1</w:t>
-            </w:r>
-            <w:r>
-              <w:rPr>
-                <w:rFonts w:ascii="Arial" w:hAnsi="Arial" w:cs="Arial"/>
-              </w:rPr>
-              <w:t>3</w:t>
+              <w:t>RF</w:t>
+            </w:r>
+            <w:r>
+              <w:rPr>
+                <w:rFonts w:ascii="Arial" w:hAnsi="Arial" w:cs="Arial"/>
+              </w:rPr>
+              <w:t>13</w:t>
             </w:r>
           </w:p>
         </w:tc>
@@ -7492,7 +7710,13 @@
               <w:rPr>
                 <w:rFonts w:ascii="Arial" w:hAnsi="Arial" w:cs="Arial"/>
               </w:rPr>
-              <w:t xml:space="preserve"> deve permitir consultar quais veículos estão alocados</w:t>
+              <w:t xml:space="preserve"> deve permitir a inserção do aluguel de veículos</w:t>
+            </w:r>
+            <w:r>
+              <w:rPr>
+                <w:rFonts w:ascii="Arial" w:hAnsi="Arial" w:cs="Arial"/>
+              </w:rPr>
+              <w:t>. O sistema deve verificar se o veículo ou usuário já possui uma locação ativa. Caso exista uma locação ativa não deve ser permitido uma nova locação</w:t>
             </w:r>
           </w:p>
         </w:tc>
@@ -7556,13 +7780,13 @@
               <w:rPr>
                 <w:rFonts w:ascii="Arial" w:hAnsi="Arial" w:cs="Arial"/>
               </w:rPr>
-              <w:t>RF1</w:t>
-            </w:r>
-            <w:r>
-              <w:rPr>
-                <w:rFonts w:ascii="Arial" w:hAnsi="Arial" w:cs="Arial"/>
-              </w:rPr>
-              <w:t>4</w:t>
+              <w:t>RF</w:t>
+            </w:r>
+            <w:r>
+              <w:rPr>
+                <w:rFonts w:ascii="Arial" w:hAnsi="Arial" w:cs="Arial"/>
+              </w:rPr>
+              <w:t>14</w:t>
             </w:r>
           </w:p>
         </w:tc>
@@ -7594,7 +7818,13 @@
               <w:rPr>
                 <w:rFonts w:ascii="Arial" w:hAnsi="Arial" w:cs="Arial"/>
               </w:rPr>
-              <w:t xml:space="preserve"> deve validar se o veículo está precisando de manutenção preventiva</w:t>
+              <w:t xml:space="preserve"> deve permitir a exclusão lógica do aluguel de veículos</w:t>
+            </w:r>
+            <w:r>
+              <w:rPr>
+                <w:rFonts w:ascii="Arial" w:hAnsi="Arial" w:cs="Arial"/>
+              </w:rPr>
+              <w:t>. Apenas colocar uma data de exclusão para fins de histórico.</w:t>
             </w:r>
           </w:p>
         </w:tc>
@@ -7615,7 +7845,7 @@
               <w:rPr>
                 <w:rFonts w:ascii="Arial" w:hAnsi="Arial" w:cs="Arial"/>
               </w:rPr>
-              <w:t>A</w:t>
+              <w:t>M</w:t>
             </w:r>
           </w:p>
         </w:tc>
@@ -7696,13 +7926,7 @@
               <w:rPr>
                 <w:rFonts w:ascii="Arial" w:hAnsi="Arial" w:cs="Arial"/>
               </w:rPr>
-              <w:t xml:space="preserve"> deve validar se o usuário logado tem permissão para aprovar a locação de algum veículo</w:t>
-            </w:r>
-            <w:r>
-              <w:rPr>
-                <w:rFonts w:ascii="Arial" w:hAnsi="Arial" w:cs="Arial"/>
-              </w:rPr>
-              <w:t>, apenas usuários administradores podem aprovar uma solicitação de locação.</w:t>
+              <w:t xml:space="preserve"> deve permitir consultar quais veículos estão alocados</w:t>
             </w:r>
           </w:p>
         </w:tc>
@@ -7804,7 +8028,7 @@
               <w:rPr>
                 <w:rFonts w:ascii="Arial" w:hAnsi="Arial" w:cs="Arial"/>
               </w:rPr>
-              <w:t xml:space="preserve"> deve notificar ao administrador que existe uma solicitação de locação.</w:t>
+              <w:t xml:space="preserve"> deve validar se o veículo está precisando de manutenção preventiva</w:t>
             </w:r>
           </w:p>
         </w:tc>
@@ -7825,7 +8049,7 @@
               <w:rPr>
                 <w:rFonts w:ascii="Arial" w:hAnsi="Arial" w:cs="Arial"/>
               </w:rPr>
-              <w:t>M</w:t>
+              <w:t>A</w:t>
             </w:r>
           </w:p>
         </w:tc>
@@ -7906,7 +8130,13 @@
               <w:rPr>
                 <w:rFonts w:ascii="Arial" w:hAnsi="Arial" w:cs="Arial"/>
               </w:rPr>
-              <w:t xml:space="preserve"> deve gerar relatórios dos veículos que estão sendo mais utilizados.</w:t>
+              <w:t xml:space="preserve"> deve validar se o usuário logado tem permissão para aprovar a locação de algum veículo</w:t>
+            </w:r>
+            <w:r>
+              <w:rPr>
+                <w:rFonts w:ascii="Arial" w:hAnsi="Arial" w:cs="Arial"/>
+              </w:rPr>
+              <w:t>, apenas usuários administradores podem aprovar uma solicitação de locação.</w:t>
             </w:r>
           </w:p>
         </w:tc>
@@ -7927,7 +8157,7 @@
               <w:rPr>
                 <w:rFonts w:ascii="Arial" w:hAnsi="Arial" w:cs="Arial"/>
               </w:rPr>
-              <w:t>B</w:t>
+              <w:t>M</w:t>
             </w:r>
           </w:p>
         </w:tc>
@@ -7948,7 +8178,7 @@
               <w:rPr>
                 <w:rFonts w:ascii="Arial" w:hAnsi="Arial" w:cs="Arial"/>
               </w:rPr>
-              <w:t>B</w:t>
+              <w:t>A</w:t>
             </w:r>
           </w:p>
         </w:tc>
@@ -8008,13 +8238,7 @@
               <w:rPr>
                 <w:rFonts w:ascii="Arial" w:hAnsi="Arial" w:cs="Arial"/>
               </w:rPr>
-              <w:t xml:space="preserve"> deve validar um veículo que já está alocado e não permitir a locação do mesmo.</w:t>
-            </w:r>
-            <w:r>
-              <w:rPr>
-                <w:rFonts w:ascii="Arial" w:hAnsi="Arial" w:cs="Arial"/>
-              </w:rPr>
-              <w:t xml:space="preserve"> Na consulta de veículos exibir ícone em vermelho de veículos alocados</w:t>
+              <w:t xml:space="preserve"> deve notificar ao administrador que existe uma solicitação de locação.</w:t>
             </w:r>
           </w:p>
         </w:tc>
@@ -8035,7 +8259,7 @@
               <w:rPr>
                 <w:rFonts w:ascii="Arial" w:hAnsi="Arial" w:cs="Arial"/>
               </w:rPr>
-              <w:t>B</w:t>
+              <w:t>M</w:t>
             </w:r>
           </w:p>
         </w:tc>
@@ -8085,6 +8309,216 @@
                 <w:rFonts w:ascii="Arial" w:hAnsi="Arial" w:cs="Arial"/>
               </w:rPr>
               <w:t>9</w:t>
+            </w:r>
+          </w:p>
+        </w:tc>
+        <w:tc>
+          <w:tcPr>
+            <w:tcW w:w="5630" w:type="dxa"/>
+            <w:shd w:val="clear" w:color="auto" w:fill="auto"/>
+          </w:tcPr>
+          <w:p>
+            <w:pPr>
+              <w:spacing w:line="360" w:lineRule="auto"/>
+              <w:rPr>
+                <w:rFonts w:ascii="Arial" w:hAnsi="Arial" w:cs="Arial"/>
+              </w:rPr>
+            </w:pPr>
+            <w:r>
+              <w:rPr>
+                <w:rFonts w:ascii="Arial" w:hAnsi="Arial" w:cs="Arial"/>
+              </w:rPr>
+              <w:t xml:space="preserve">O </w:t>
+            </w:r>
+            <w:r>
+              <w:rPr>
+                <w:rFonts w:ascii="Arial" w:hAnsi="Arial" w:cs="Arial"/>
+              </w:rPr>
+              <w:t>Micro serviço de veículos,</w:t>
+            </w:r>
+            <w:r>
+              <w:rPr>
+                <w:rFonts w:ascii="Arial" w:hAnsi="Arial" w:cs="Arial"/>
+              </w:rPr>
+              <w:t xml:space="preserve"> deve gerar relatórios dos veículos que estão sendo mais utilizados.</w:t>
+            </w:r>
+          </w:p>
+        </w:tc>
+        <w:tc>
+          <w:tcPr>
+            <w:tcW w:w="1139" w:type="dxa"/>
+            <w:shd w:val="clear" w:color="auto" w:fill="auto"/>
+          </w:tcPr>
+          <w:p>
+            <w:pPr>
+              <w:spacing w:line="360" w:lineRule="auto"/>
+              <w:jc w:val="center"/>
+              <w:rPr>
+                <w:rFonts w:ascii="Arial" w:hAnsi="Arial" w:cs="Arial"/>
+              </w:rPr>
+            </w:pPr>
+            <w:r>
+              <w:rPr>
+                <w:rFonts w:ascii="Arial" w:hAnsi="Arial" w:cs="Arial"/>
+              </w:rPr>
+              <w:t>B</w:t>
+            </w:r>
+          </w:p>
+        </w:tc>
+        <w:tc>
+          <w:tcPr>
+            <w:tcW w:w="1317" w:type="dxa"/>
+            <w:shd w:val="clear" w:color="auto" w:fill="auto"/>
+          </w:tcPr>
+          <w:p>
+            <w:pPr>
+              <w:spacing w:line="360" w:lineRule="auto"/>
+              <w:jc w:val="center"/>
+              <w:rPr>
+                <w:rFonts w:ascii="Arial" w:hAnsi="Arial" w:cs="Arial"/>
+              </w:rPr>
+            </w:pPr>
+            <w:r>
+              <w:rPr>
+                <w:rFonts w:ascii="Arial" w:hAnsi="Arial" w:cs="Arial"/>
+              </w:rPr>
+              <w:t>B</w:t>
+            </w:r>
+          </w:p>
+        </w:tc>
+      </w:tr>
+      <w:tr>
+        <w:tc>
+          <w:tcPr>
+            <w:tcW w:w="1028" w:type="dxa"/>
+            <w:shd w:val="clear" w:color="auto" w:fill="auto"/>
+          </w:tcPr>
+          <w:p>
+            <w:pPr>
+              <w:spacing w:line="360" w:lineRule="auto"/>
+              <w:rPr>
+                <w:rFonts w:ascii="Arial" w:hAnsi="Arial" w:cs="Arial"/>
+              </w:rPr>
+            </w:pPr>
+            <w:r>
+              <w:rPr>
+                <w:rFonts w:ascii="Arial" w:hAnsi="Arial" w:cs="Arial"/>
+              </w:rPr>
+              <w:t>RF</w:t>
+            </w:r>
+            <w:r>
+              <w:rPr>
+                <w:rFonts w:ascii="Arial" w:hAnsi="Arial" w:cs="Arial"/>
+              </w:rPr>
+              <w:t>20</w:t>
+            </w:r>
+          </w:p>
+        </w:tc>
+        <w:tc>
+          <w:tcPr>
+            <w:tcW w:w="5630" w:type="dxa"/>
+            <w:shd w:val="clear" w:color="auto" w:fill="auto"/>
+          </w:tcPr>
+          <w:p>
+            <w:pPr>
+              <w:spacing w:line="360" w:lineRule="auto"/>
+              <w:rPr>
+                <w:rFonts w:ascii="Arial" w:hAnsi="Arial" w:cs="Arial"/>
+              </w:rPr>
+            </w:pPr>
+            <w:r>
+              <w:rPr>
+                <w:rFonts w:ascii="Arial" w:hAnsi="Arial" w:cs="Arial"/>
+              </w:rPr>
+              <w:t xml:space="preserve">O </w:t>
+            </w:r>
+            <w:r>
+              <w:rPr>
+                <w:rFonts w:ascii="Arial" w:hAnsi="Arial" w:cs="Arial"/>
+              </w:rPr>
+              <w:t>Micro serviço de veículos,</w:t>
+            </w:r>
+            <w:r>
+              <w:rPr>
+                <w:rFonts w:ascii="Arial" w:hAnsi="Arial" w:cs="Arial"/>
+              </w:rPr>
+              <w:t xml:space="preserve"> deve validar um veículo que já está alocado e não permitir a locação do mesmo.</w:t>
+            </w:r>
+            <w:r>
+              <w:rPr>
+                <w:rFonts w:ascii="Arial" w:hAnsi="Arial" w:cs="Arial"/>
+              </w:rPr>
+              <w:t xml:space="preserve"> Na consulta de veículos exibir ícone em vermelho de veículos alocados</w:t>
+            </w:r>
+          </w:p>
+        </w:tc>
+        <w:tc>
+          <w:tcPr>
+            <w:tcW w:w="1139" w:type="dxa"/>
+            <w:shd w:val="clear" w:color="auto" w:fill="auto"/>
+          </w:tcPr>
+          <w:p>
+            <w:pPr>
+              <w:spacing w:line="360" w:lineRule="auto"/>
+              <w:jc w:val="center"/>
+              <w:rPr>
+                <w:rFonts w:ascii="Arial" w:hAnsi="Arial" w:cs="Arial"/>
+              </w:rPr>
+            </w:pPr>
+            <w:r>
+              <w:rPr>
+                <w:rFonts w:ascii="Arial" w:hAnsi="Arial" w:cs="Arial"/>
+              </w:rPr>
+              <w:t>B</w:t>
+            </w:r>
+          </w:p>
+        </w:tc>
+        <w:tc>
+          <w:tcPr>
+            <w:tcW w:w="1317" w:type="dxa"/>
+            <w:shd w:val="clear" w:color="auto" w:fill="auto"/>
+          </w:tcPr>
+          <w:p>
+            <w:pPr>
+              <w:spacing w:line="360" w:lineRule="auto"/>
+              <w:jc w:val="center"/>
+              <w:rPr>
+                <w:rFonts w:ascii="Arial" w:hAnsi="Arial" w:cs="Arial"/>
+              </w:rPr>
+            </w:pPr>
+            <w:r>
+              <w:rPr>
+                <w:rFonts w:ascii="Arial" w:hAnsi="Arial" w:cs="Arial"/>
+              </w:rPr>
+              <w:t>A</w:t>
+            </w:r>
+          </w:p>
+        </w:tc>
+      </w:tr>
+      <w:tr>
+        <w:tc>
+          <w:tcPr>
+            <w:tcW w:w="1028" w:type="dxa"/>
+            <w:shd w:val="clear" w:color="auto" w:fill="auto"/>
+          </w:tcPr>
+          <w:p>
+            <w:pPr>
+              <w:spacing w:line="360" w:lineRule="auto"/>
+              <w:rPr>
+                <w:rFonts w:ascii="Arial" w:hAnsi="Arial" w:cs="Arial"/>
+              </w:rPr>
+            </w:pPr>
+            <w:r>
+              <w:rPr>
+                <w:rFonts w:ascii="Arial" w:hAnsi="Arial" w:cs="Arial"/>
+              </w:rPr>
+              <w:t>RF</w:t>
+            </w:r>
+            <w:r>
+              <w:rPr>
+                <w:rFonts w:ascii="Arial" w:hAnsi="Arial" w:cs="Arial"/>
+              </w:rPr>
+              <w:t>21</w:t>
             </w:r>
           </w:p>
         </w:tc>
@@ -8164,6 +8598,13 @@
         </w:rPr>
         <w:t>*B=Baixa, M=Média, A=Alta.</w:t>
       </w:r>
+    </w:p>
+    <w:p>
+      <w:pPr>
+        <w:rPr>
+          <w:rFonts w:ascii="Arial" w:hAnsi="Arial" w:cs="Arial"/>
+        </w:rPr>
+      </w:pPr>
     </w:p>
     <w:p>
       <w:pPr>
@@ -8406,6 +8847,7 @@
               <w:rPr>
                 <w:rFonts w:ascii="Arial" w:hAnsi="Arial" w:cs="Arial"/>
               </w:rPr>
+              <w:lastRenderedPageBreak/>
               <w:t>RNF02</w:t>
             </w:r>
           </w:p>
@@ -8426,8 +8868,16 @@
               <w:rPr>
                 <w:rFonts w:ascii="Arial" w:hAnsi="Arial" w:cs="Arial"/>
               </w:rPr>
-              <w:t>O sistema deve utilizar o banco de dados MySql</w:t>
-            </w:r>
+              <w:t xml:space="preserve">O sistema deve utilizar o banco de dados </w:t>
+            </w:r>
+            <w:proofErr w:type="spellStart"/>
+            <w:r>
+              <w:rPr>
+                <w:rFonts w:ascii="Arial" w:hAnsi="Arial" w:cs="Arial"/>
+              </w:rPr>
+              <w:t>MySql</w:t>
+            </w:r>
+            <w:proofErr w:type="spellEnd"/>
           </w:p>
         </w:tc>
         <w:tc>
@@ -8658,7 +9108,6 @@
               <w:rPr>
                 <w:rFonts w:ascii="Arial" w:hAnsi="Arial" w:cs="Arial"/>
               </w:rPr>
-              <w:lastRenderedPageBreak/>
               <w:t>RNF06</w:t>
             </w:r>
           </w:p>
@@ -8679,8 +9128,24 @@
               <w:rPr>
                 <w:rFonts w:ascii="Arial" w:hAnsi="Arial" w:cs="Arial"/>
               </w:rPr>
-              <w:t>O sistema deve utilizar o padrão de orientação a objetos sob a plataforma .NetCore</w:t>
-            </w:r>
+              <w:t xml:space="preserve">O sistema deve utilizar o padrão de orientação a objetos sob a </w:t>
+            </w:r>
+            <w:proofErr w:type="gramStart"/>
+            <w:r>
+              <w:rPr>
+                <w:rFonts w:ascii="Arial" w:hAnsi="Arial" w:cs="Arial"/>
+              </w:rPr>
+              <w:t>plataforma .</w:t>
+            </w:r>
+            <w:proofErr w:type="spellStart"/>
+            <w:r>
+              <w:rPr>
+                <w:rFonts w:ascii="Arial" w:hAnsi="Arial" w:cs="Arial"/>
+              </w:rPr>
+              <w:t>NetCore</w:t>
+            </w:r>
+            <w:proofErr w:type="spellEnd"/>
+            <w:proofErr w:type="gramEnd"/>
           </w:p>
         </w:tc>
         <w:tc>
@@ -8721,6 +9186,7 @@
           <w:color w:val="000000"/>
         </w:rPr>
       </w:pPr>
+      <w:proofErr w:type="spellStart"/>
       <w:r>
         <w:rPr>
           <w:rFonts w:ascii="Arial" w:hAnsi="Arial" w:cs="Arial"/>
@@ -8729,6 +9195,7 @@
         </w:rPr>
         <w:t>Obs</w:t>
       </w:r>
+      <w:proofErr w:type="spellEnd"/>
       <w:r>
         <w:rPr>
           <w:rFonts w:ascii="Arial" w:hAnsi="Arial" w:cs="Arial"/>
@@ -8851,7 +9318,29 @@
           <w:sz w:val="24"/>
           <w:szCs w:val="24"/>
         </w:rPr>
-        <w:t xml:space="preserve">design-pattern </w:t>
+        <w:t>design-</w:t>
+      </w:r>
+      <w:proofErr w:type="spellStart"/>
+      <w:r>
+        <w:rPr>
+          <w:rFonts w:ascii="Arial" w:hAnsi="Arial" w:cs="Arial"/>
+          <w:i/>
+          <w:color w:val="000000"/>
+          <w:sz w:val="24"/>
+          <w:szCs w:val="24"/>
+        </w:rPr>
+        <w:t>pattern</w:t>
+      </w:r>
+      <w:proofErr w:type="spellEnd"/>
+      <w:r>
+        <w:rPr>
+          <w:rFonts w:ascii="Arial" w:hAnsi="Arial" w:cs="Arial"/>
+          <w:i/>
+          <w:color w:val="000000"/>
+          <w:sz w:val="24"/>
+          <w:szCs w:val="24"/>
+        </w:rPr>
+        <w:t xml:space="preserve"> </w:t>
       </w:r>
       <w:r>
         <w:rPr>
@@ -9123,11 +9612,19 @@
                 <w:rFonts w:ascii="Arial" w:hAnsi="Arial" w:cs="Arial"/>
               </w:rPr>
             </w:pPr>
-            <w:r>
-              <w:rPr>
-                <w:rFonts w:ascii="Arial" w:hAnsi="Arial" w:cs="Arial"/>
-              </w:rPr>
-              <w:t xml:space="preserve">MySql </w:t>
+            <w:proofErr w:type="spellStart"/>
+            <w:r>
+              <w:rPr>
+                <w:rFonts w:ascii="Arial" w:hAnsi="Arial" w:cs="Arial"/>
+              </w:rPr>
+              <w:t>MySql</w:t>
+            </w:r>
+            <w:proofErr w:type="spellEnd"/>
+            <w:r>
+              <w:rPr>
+                <w:rFonts w:ascii="Arial" w:hAnsi="Arial" w:cs="Arial"/>
+              </w:rPr>
+              <w:t xml:space="preserve"> </w:t>
             </w:r>
           </w:p>
         </w:tc>
@@ -9185,12 +9682,14 @@
                 <w:rFonts w:ascii="Arial" w:hAnsi="Arial" w:cs="Arial"/>
               </w:rPr>
             </w:pPr>
+            <w:proofErr w:type="spellStart"/>
             <w:r>
               <w:rPr>
                 <w:rFonts w:ascii="Arial" w:hAnsi="Arial" w:cs="Arial"/>
               </w:rPr>
               <w:t>Dapper</w:t>
             </w:r>
+            <w:proofErr w:type="spellEnd"/>
           </w:p>
         </w:tc>
       </w:tr>
@@ -9211,8 +9710,16 @@
               <w:rPr>
                 <w:rFonts w:ascii="Arial" w:hAnsi="Arial" w:cs="Arial"/>
               </w:rPr>
-              <w:t>Front end</w:t>
-            </w:r>
+              <w:t xml:space="preserve">Front </w:t>
+            </w:r>
+            <w:proofErr w:type="spellStart"/>
+            <w:r>
+              <w:rPr>
+                <w:rFonts w:ascii="Arial" w:hAnsi="Arial" w:cs="Arial"/>
+              </w:rPr>
+              <w:t>end</w:t>
+            </w:r>
+            <w:proofErr w:type="spellEnd"/>
           </w:p>
         </w:tc>
         <w:tc>
@@ -9232,8 +9739,17 @@
                 <w:rFonts w:ascii="Arial" w:hAnsi="Arial" w:cs="Arial"/>
                 <w:color w:val="24292E"/>
               </w:rPr>
-              <w:t>Single Page Application</w:t>
-            </w:r>
+              <w:t xml:space="preserve">Single Page </w:t>
+            </w:r>
+            <w:proofErr w:type="spellStart"/>
+            <w:r>
+              <w:rPr>
+                <w:rFonts w:ascii="Arial" w:hAnsi="Arial" w:cs="Arial"/>
+                <w:color w:val="24292E"/>
+              </w:rPr>
+              <w:t>Application</w:t>
+            </w:r>
+            <w:proofErr w:type="spellEnd"/>
           </w:p>
         </w:tc>
         <w:tc>
@@ -9274,8 +9790,16 @@
               <w:rPr>
                 <w:rFonts w:ascii="Arial" w:hAnsi="Arial" w:cs="Arial"/>
               </w:rPr>
-              <w:t>Back end</w:t>
-            </w:r>
+              <w:t xml:space="preserve">Back </w:t>
+            </w:r>
+            <w:proofErr w:type="spellStart"/>
+            <w:r>
+              <w:rPr>
+                <w:rFonts w:ascii="Arial" w:hAnsi="Arial" w:cs="Arial"/>
+              </w:rPr>
+              <w:t>end</w:t>
+            </w:r>
+            <w:proofErr w:type="spellEnd"/>
           </w:p>
         </w:tc>
         <w:tc>
@@ -9332,12 +9856,14 @@
                 <w:rFonts w:ascii="Arial" w:hAnsi="Arial" w:cs="Arial"/>
               </w:rPr>
             </w:pPr>
+            <w:proofErr w:type="spellStart"/>
             <w:r>
               <w:rPr>
                 <w:rFonts w:ascii="Arial" w:hAnsi="Arial" w:cs="Arial"/>
               </w:rPr>
               <w:t>Deploy</w:t>
             </w:r>
+            <w:proofErr w:type="spellEnd"/>
           </w:p>
         </w:tc>
         <w:tc>
@@ -9454,6 +9980,7 @@
           <w:sz w:val="24"/>
           <w:szCs w:val="24"/>
         </w:rPr>
+        <w:lastRenderedPageBreak/>
         <w:t xml:space="preserve">Para esta modelagem arquitetural optou-se por utilizar o modelo C4 </w:t>
       </w:r>
       <w:r>
@@ -9489,7 +10016,6 @@
           <w:ilvl w:val="0"/>
           <w:numId w:val="0"/>
         </w:numPr>
-        <w:ind w:left="725"/>
         <w:rPr>
           <w:rFonts w:cs="Arial"/>
           <w:color w:val="000000"/>
@@ -9497,12 +10023,10 @@
           <w:szCs w:val="24"/>
         </w:rPr>
       </w:pPr>
-      <w:bookmarkStart w:id="13" w:name="_Toc100762972"/>
       <w:r>
         <w:rPr>
           <w:rFonts w:cs="Arial"/>
         </w:rPr>
-        <w:lastRenderedPageBreak/>
         <w:t xml:space="preserve">4.1 </w:t>
       </w:r>
       <w:r>
@@ -9512,6 +10036,7 @@
         <w:tab/>
         <w:t>Diagrama de Contexto</w:t>
       </w:r>
+      <w:bookmarkStart w:id="13" w:name="_Toc100762972"/>
       <w:r>
         <w:rPr>
           <w:noProof/>
@@ -9587,7 +10112,7 @@
                 <v:stroke joinstyle="miter"/>
                 <v:path gradientshapeok="t" o:connecttype="rect"/>
               </v:shapetype>
-              <v:shape id="Caixa de Texto 1" o:spid="_x0000_s1026" type="#_x0000_t202" style="position:absolute;left:0;text-align:left;margin-left:-15.25pt;margin-top:382.05pt;width:457.9pt;height:.05pt;z-index:251661312;visibility:visible;mso-wrap-style:square;mso-wrap-distance-left:9pt;mso-wrap-distance-top:0;mso-wrap-distance-right:9pt;mso-wrap-distance-bottom:0;mso-position-horizontal:absolute;mso-position-horizontal-relative:text;mso-position-vertical:absolute;mso-position-vertical-relative:text;v-text-anchor:top" o:gfxdata="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" stroked="f">
+              <v:shape id="Caixa de Texto 1" o:spid="_x0000_s1026" type="#_x0000_t202" style="position:absolute;margin-left:-15.25pt;margin-top:382.05pt;width:457.9pt;height:.05pt;z-index:251661312;visibility:visible;mso-wrap-style:square;mso-wrap-distance-left:9pt;mso-wrap-distance-top:0;mso-wrap-distance-right:9pt;mso-wrap-distance-bottom:0;mso-position-horizontal:absolute;mso-position-horizontal-relative:text;mso-position-vertical:absolute;mso-position-vertical-relative:text;v-text-anchor:top" o:gfxdata="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" stroked="f">
                 <v:textbox style="mso-fit-shape-to-text:t" inset="0,0,0,0">
                   <w:txbxContent>
                     <w:p>
@@ -9731,7 +10256,7 @@
           </mc:Choice>
           <mc:Fallback>
             <w:pict>
-              <v:rect w14:anchorId="1E608E1E" id="Retângulo 11" o:spid="_x0000_s1027" style="position:absolute;left:0;text-align:left;margin-left:-14pt;margin-top:374pt;width:496.1pt;height:1pt;z-index:251659264;visibility:visible;mso-wrap-style:square;mso-wrap-distance-left:9pt;mso-wrap-distance-top:0;mso-wrap-distance-right:9pt;mso-wrap-distance-bottom:0;mso-position-horizontal:absolute;mso-position-horizontal-relative:text;mso-position-vertical:absolute;mso-position-vertical-relative:text;v-text-anchor:top" o:gfxdata="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" stroked="f">
+              <v:rect w14:anchorId="1E608E1E" id="Retângulo 11" o:spid="_x0000_s1027" style="position:absolute;margin-left:-14pt;margin-top:374pt;width:496.1pt;height:1pt;z-index:251659264;visibility:visible;mso-wrap-style:square;mso-wrap-distance-left:9pt;mso-wrap-distance-top:0;mso-wrap-distance-right:9pt;mso-wrap-distance-bottom:0;mso-position-horizontal:absolute;mso-position-horizontal-relative:text;mso-position-vertical:absolute;mso-position-vertical-relative:text;v-text-anchor:top" o:gfxdata="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" stroked="f">
                 <v:textbox inset="0,0,0,0">
                   <w:txbxContent>
                     <w:p>
@@ -9822,6 +10347,78 @@
         </w:rPr>
         <w:t>.</w:t>
       </w:r>
+      <w:r>
+        <w:rPr>
+          <w:rFonts w:ascii="Arial" w:hAnsi="Arial" w:cs="Arial"/>
+          <w:sz w:val="24"/>
+          <w:szCs w:val="24"/>
+        </w:rPr>
+        <w:t xml:space="preserve"> Há duas personas: </w:t>
+      </w:r>
+    </w:p>
+    <w:p>
+      <w:pPr>
+        <w:pStyle w:val="PargrafodaLista"/>
+        <w:numPr>
+          <w:ilvl w:val="0"/>
+          <w:numId w:val="15"/>
+        </w:numPr>
+        <w:spacing w:line="360" w:lineRule="auto"/>
+        <w:jc w:val="both"/>
+        <w:rPr>
+          <w:rFonts w:ascii="Arial" w:hAnsi="Arial" w:cs="Arial"/>
+          <w:sz w:val="24"/>
+          <w:szCs w:val="24"/>
+        </w:rPr>
+      </w:pPr>
+      <w:r>
+        <w:rPr>
+          <w:rFonts w:ascii="Arial" w:hAnsi="Arial" w:cs="Arial"/>
+          <w:sz w:val="24"/>
+          <w:szCs w:val="24"/>
+        </w:rPr>
+        <w:t>Administrador</w:t>
+      </w:r>
+      <w:r>
+        <w:rPr>
+          <w:rFonts w:ascii="Arial" w:hAnsi="Arial" w:cs="Arial"/>
+          <w:sz w:val="24"/>
+          <w:szCs w:val="24"/>
+        </w:rPr>
+        <w:t xml:space="preserve"> – Pode gerenciar funcionários e permite manipular os ve</w:t>
+      </w:r>
+      <w:r>
+        <w:rPr>
+          <w:rFonts w:ascii="Arial" w:hAnsi="Arial" w:cs="Arial"/>
+          <w:sz w:val="24"/>
+          <w:szCs w:val="24"/>
+        </w:rPr>
+        <w:t>ículos.</w:t>
+      </w:r>
+    </w:p>
+    <w:p>
+      <w:pPr>
+        <w:pStyle w:val="PargrafodaLista"/>
+        <w:numPr>
+          <w:ilvl w:val="0"/>
+          <w:numId w:val="15"/>
+        </w:numPr>
+        <w:spacing w:line="360" w:lineRule="auto"/>
+        <w:jc w:val="both"/>
+        <w:rPr>
+          <w:rFonts w:ascii="Arial" w:hAnsi="Arial" w:cs="Arial"/>
+          <w:sz w:val="24"/>
+          <w:szCs w:val="24"/>
+        </w:rPr>
+      </w:pPr>
+      <w:r>
+        <w:rPr>
+          <w:rFonts w:ascii="Arial" w:hAnsi="Arial" w:cs="Arial"/>
+          <w:sz w:val="24"/>
+          <w:szCs w:val="24"/>
+        </w:rPr>
+        <w:t>Funcionário – O usuário pode aprovar ou reprovar as solicitações de locação de veículo.</w:t>
+      </w:r>
     </w:p>
     <w:p>
       <w:pPr>
@@ -9861,7 +10458,7 @@
           <w:numId w:val="0"/>
         </w:numPr>
         <w:spacing w:line="360" w:lineRule="auto"/>
-        <w:ind w:left="360" w:firstLine="567"/>
+        <w:ind w:firstLine="567"/>
         <w:rPr>
           <w:rFonts w:cs="Arial"/>
         </w:rPr>
@@ -10094,14 +10691,27 @@
                             <w:r>
                               <w:t xml:space="preserve">Figura </w:t>
                             </w:r>
-                            <w:fldSimple w:instr=" SEQ Figura \* ARABIC ">
-                              <w:r>
-                                <w:rPr>
-                                  <w:noProof/>
-                                </w:rPr>
-                                <w:t>2</w:t>
-                              </w:r>
-                            </w:fldSimple>
+                            <w:r>
+                              <w:fldChar w:fldCharType="begin"/>
+                            </w:r>
+                            <w:r>
+                              <w:instrText xml:space="preserve"> SEQ Figura \* ARABIC </w:instrText>
+                            </w:r>
+                            <w:r>
+                              <w:fldChar w:fldCharType="separate"/>
+                            </w:r>
+                            <w:r>
+                              <w:rPr>
+                                <w:noProof/>
+                              </w:rPr>
+                              <w:t>2</w:t>
+                            </w:r>
+                            <w:r>
+                              <w:rPr>
+                                <w:noProof/>
+                              </w:rPr>
+                              <w:fldChar w:fldCharType="end"/>
+                            </w:r>
                             <w:r>
                               <w:t xml:space="preserve"> - Diagrama de container</w:t>
                             </w:r>
@@ -10145,14 +10755,27 @@
                       <w:r>
                         <w:t xml:space="preserve">Figura </w:t>
                       </w:r>
-                      <w:fldSimple w:instr=" SEQ Figura \* ARABIC ">
-                        <w:r>
-                          <w:rPr>
-                            <w:noProof/>
-                          </w:rPr>
-                          <w:t>2</w:t>
-                        </w:r>
-                      </w:fldSimple>
+                      <w:r>
+                        <w:fldChar w:fldCharType="begin"/>
+                      </w:r>
+                      <w:r>
+                        <w:instrText xml:space="preserve"> SEQ Figura \* ARABIC </w:instrText>
+                      </w:r>
+                      <w:r>
+                        <w:fldChar w:fldCharType="separate"/>
+                      </w:r>
+                      <w:r>
+                        <w:rPr>
+                          <w:noProof/>
+                        </w:rPr>
+                        <w:t>2</w:t>
+                      </w:r>
+                      <w:r>
+                        <w:rPr>
+                          <w:noProof/>
+                        </w:rPr>
+                        <w:fldChar w:fldCharType="end"/>
+                      </w:r>
                       <w:r>
                         <w:t xml:space="preserve"> - Diagrama de container</w:t>
                       </w:r>
@@ -10195,7 +10818,6 @@
           <w:between w:val="nil"/>
         </w:pBdr>
         <w:spacing w:before="120" w:after="120" w:line="360" w:lineRule="auto"/>
-        <w:ind w:firstLine="567"/>
         <w:jc w:val="both"/>
         <w:rPr>
           <w:rFonts w:ascii="Arial" w:hAnsi="Arial" w:cs="Arial"/>
@@ -10204,34 +10826,15 @@
           <w:szCs w:val="24"/>
         </w:rPr>
       </w:pPr>
-    </w:p>
-    <w:p>
-      <w:pPr>
-        <w:pBdr>
-          <w:top w:val="nil"/>
-          <w:left w:val="nil"/>
-          <w:bottom w:val="nil"/>
-          <w:right w:val="nil"/>
-          <w:between w:val="nil"/>
-        </w:pBdr>
-        <w:spacing w:before="120" w:after="120" w:line="360" w:lineRule="auto"/>
-        <w:ind w:firstLine="567"/>
-        <w:jc w:val="both"/>
-        <w:rPr>
-          <w:rFonts w:ascii="Arial" w:hAnsi="Arial" w:cs="Arial"/>
-          <w:color w:val="000000"/>
-          <w:sz w:val="24"/>
-          <w:szCs w:val="24"/>
-        </w:rPr>
-      </w:pPr>
       <w:r>
         <w:rPr>
           <w:noProof/>
         </w:rPr>
+        <w:lastRenderedPageBreak/>
         <mc:AlternateContent>
           <mc:Choice Requires="wps">
             <w:drawing>
-              <wp:anchor distT="0" distB="0" distL="114300" distR="114300" simplePos="0" relativeHeight="251664384" behindDoc="0" locked="0" layoutInCell="1" allowOverlap="1" wp14:anchorId="013E8DFC" wp14:editId="4EE97D3B">
+              <wp:anchor distT="0" distB="0" distL="114300" distR="114300" simplePos="0" relativeHeight="251664384" behindDoc="0" locked="0" layoutInCell="1" allowOverlap="1" wp14:anchorId="013E8DFC" wp14:editId="5BE511B5">
                 <wp:simplePos x="0" y="0"/>
                 <wp:positionH relativeFrom="margin">
                   <wp:posOffset>-96520</wp:posOffset>
@@ -10325,18 +10928,149 @@
           </mc:Fallback>
         </mc:AlternateContent>
       </w:r>
+    </w:p>
+    <w:p>
+      <w:pPr>
+        <w:pStyle w:val="Ttulo2"/>
+        <w:numPr>
+          <w:ilvl w:val="0"/>
+          <w:numId w:val="0"/>
+        </w:numPr>
+        <w:spacing w:line="360" w:lineRule="auto"/>
+        <w:ind w:firstLine="567"/>
+        <w:rPr>
+          <w:rFonts w:cs="Arial"/>
+        </w:rPr>
+      </w:pPr>
+      <w:bookmarkStart w:id="15" w:name="_Toc100762974"/>
+      <w:r>
+        <w:rPr>
+          <w:rFonts w:cs="Arial"/>
+        </w:rPr>
+        <w:t>4.</w:t>
+      </w:r>
+      <w:r>
+        <w:rPr>
+          <w:rFonts w:cs="Arial"/>
+        </w:rPr>
+        <w:t>3</w:t>
+      </w:r>
+      <w:r>
+        <w:rPr>
+          <w:rFonts w:cs="Arial"/>
+        </w:rPr>
+        <w:tab/>
+        <w:t>Diagrama de Componentes</w:t>
+      </w:r>
+      <w:bookmarkEnd w:id="15"/>
+    </w:p>
+    <w:p>
+      <w:pPr>
+        <w:pStyle w:val="Corpodetexto"/>
+        <w:ind w:firstLine="0"/>
+      </w:pPr>
+    </w:p>
+    <w:p>
+      <w:pPr>
+        <w:pStyle w:val="Corpodetexto"/>
+      </w:pPr>
+      <w:r>
+        <w:t xml:space="preserve">O diagrama de componentes exibe desde a conexão com o banco de dados da aplicação até a </w:t>
+      </w:r>
+      <w:r>
+        <w:t>exibição final na parte web do sistema e funciona da seguinte forma:</w:t>
+      </w:r>
+    </w:p>
+    <w:p>
+      <w:pPr>
+        <w:pStyle w:val="Corpodetexto"/>
+        <w:numPr>
+          <w:ilvl w:val="0"/>
+          <w:numId w:val="14"/>
+        </w:numPr>
+      </w:pPr>
+      <w:r>
+        <w:rPr>
+          <w:b/>
+          <w:bCs/>
+        </w:rPr>
+        <w:t>MySQL</w:t>
+      </w:r>
+      <w:r>
+        <w:t xml:space="preserve"> – O banco de dados pode ser acessado por todos os micros serviços e cada API consome suas devidas informações.</w:t>
+      </w:r>
+    </w:p>
+    <w:p>
+      <w:pPr>
+        <w:pStyle w:val="Corpodetexto"/>
+        <w:numPr>
+          <w:ilvl w:val="0"/>
+          <w:numId w:val="14"/>
+        </w:numPr>
+      </w:pPr>
+      <w:r>
+        <w:rPr>
+          <w:b/>
+          <w:bCs/>
+        </w:rPr>
+        <w:t xml:space="preserve">API </w:t>
+      </w:r>
+      <w:r>
+        <w:rPr>
+          <w:b/>
+          <w:bCs/>
+        </w:rPr>
+        <w:t>Usuário</w:t>
+      </w:r>
+      <w:r>
+        <w:t xml:space="preserve"> – Faz o controle dos usuários do sistema.</w:t>
+      </w:r>
+    </w:p>
+    <w:p>
+      <w:pPr>
+        <w:pStyle w:val="Corpodetexto"/>
+        <w:numPr>
+          <w:ilvl w:val="0"/>
+          <w:numId w:val="14"/>
+        </w:numPr>
+      </w:pPr>
+      <w:r>
+        <w:rPr>
+          <w:b/>
+          <w:bCs/>
+        </w:rPr>
+        <w:t>API Veículo</w:t>
+      </w:r>
+      <w:r>
+        <w:t xml:space="preserve"> – Faz o controle dos </w:t>
+      </w:r>
+      <w:r>
+        <w:t>veículos</w:t>
+      </w:r>
+      <w:r>
+        <w:t xml:space="preserve"> do sistema.</w:t>
+      </w:r>
+    </w:p>
+    <w:p>
+      <w:pPr>
+        <w:pStyle w:val="Corpodetexto"/>
+        <w:numPr>
+          <w:ilvl w:val="0"/>
+          <w:numId w:val="14"/>
+        </w:numPr>
+      </w:pPr>
       <w:r>
         <w:rPr>
           <w:noProof/>
         </w:rPr>
         <w:drawing>
-          <wp:anchor distT="0" distB="0" distL="114300" distR="114300" simplePos="0" relativeHeight="251665408" behindDoc="0" locked="0" layoutInCell="1" allowOverlap="1" wp14:anchorId="201D7549" wp14:editId="5765B6F5">
+          <wp:anchor distT="0" distB="0" distL="114300" distR="114300" simplePos="0" relativeHeight="251665408" behindDoc="0" locked="0" layoutInCell="1" allowOverlap="1" wp14:anchorId="201D7549" wp14:editId="0E4B0782">
             <wp:simplePos x="0" y="0"/>
             <wp:positionH relativeFrom="margin">
-              <wp:posOffset>-309880</wp:posOffset>
+              <wp:align>center</wp:align>
             </wp:positionH>
             <wp:positionV relativeFrom="paragraph">
-              <wp:posOffset>1905</wp:posOffset>
+              <wp:posOffset>407035</wp:posOffset>
             </wp:positionV>
             <wp:extent cx="5937250" cy="4649470"/>
             <wp:effectExtent l="0" t="0" r="6350" b="0"/>
@@ -10389,168 +11123,38 @@
           </wp:anchor>
         </w:drawing>
       </w:r>
+      <w:r>
+        <w:rPr>
+          <w:b/>
+          <w:bCs/>
+        </w:rPr>
+        <w:t xml:space="preserve">API </w:t>
+      </w:r>
+      <w:r>
+        <w:rPr>
+          <w:b/>
+          <w:bCs/>
+        </w:rPr>
+        <w:t>Locação</w:t>
+      </w:r>
+      <w:r>
+        <w:t xml:space="preserve"> – Faz o controle </w:t>
+      </w:r>
+      <w:r>
+        <w:t>das locações</w:t>
+      </w:r>
+      <w:r>
+        <w:t xml:space="preserve"> do sistema.</w:t>
+      </w:r>
     </w:p>
     <w:p>
       <w:pPr>
-        <w:pStyle w:val="Ttulo2"/>
-        <w:numPr>
-          <w:ilvl w:val="0"/>
-          <w:numId w:val="0"/>
-        </w:numPr>
-        <w:spacing w:line="360" w:lineRule="auto"/>
-        <w:ind w:left="360" w:firstLine="567"/>
-        <w:rPr>
-          <w:rFonts w:cs="Arial"/>
-        </w:rPr>
-      </w:pPr>
-      <w:bookmarkStart w:id="15" w:name="_Toc100762974"/>
-      <w:r>
-        <w:rPr>
-          <w:rFonts w:cs="Arial"/>
-        </w:rPr>
-        <w:t>4.</w:t>
-      </w:r>
-      <w:r>
-        <w:rPr>
-          <w:rFonts w:cs="Arial"/>
-        </w:rPr>
-        <w:t>3</w:t>
-      </w:r>
-      <w:r>
-        <w:rPr>
-          <w:rFonts w:cs="Arial"/>
-        </w:rPr>
-        <w:tab/>
-        <w:t>Diagrama de Componentes</w:t>
-      </w:r>
-      <w:bookmarkEnd w:id="15"/>
+        <w:pStyle w:val="Corpodetexto"/>
+        <w:ind w:left="927" w:firstLine="0"/>
+      </w:pPr>
     </w:p>
     <w:p>
       <w:pPr>
-        <w:pStyle w:val="Corpodetexto"/>
-      </w:pPr>
-    </w:p>
-    <w:p>
-      <w:pPr>
-        <w:pStyle w:val="Corpodetexto"/>
-      </w:pPr>
-      <w:r>
-        <w:t xml:space="preserve">O diagrama de componentes exibe desde a conexão com o banco de dados da aplicação até a </w:t>
-      </w:r>
-      <w:r>
-        <w:t>exibição final na parte web do sistema e funciona da seguinte forma:</w:t>
-      </w:r>
-    </w:p>
-    <w:p>
-      <w:pPr>
-        <w:pStyle w:val="Corpodetexto"/>
-        <w:numPr>
-          <w:ilvl w:val="0"/>
-          <w:numId w:val="14"/>
-        </w:numPr>
-      </w:pPr>
-      <w:r>
-        <w:rPr>
-          <w:b/>
-          <w:bCs/>
-        </w:rPr>
-        <w:t>MySQL</w:t>
-      </w:r>
-      <w:r>
-        <w:t xml:space="preserve"> – O banco de dados pode ser acessado por todos os micros serviços e cada API consome suas devidas informações.</w:t>
-      </w:r>
-    </w:p>
-    <w:p>
-      <w:pPr>
-        <w:pStyle w:val="Corpodetexto"/>
-        <w:numPr>
-          <w:ilvl w:val="0"/>
-          <w:numId w:val="14"/>
-        </w:numPr>
-      </w:pPr>
-      <w:r>
-        <w:rPr>
-          <w:b/>
-          <w:bCs/>
-        </w:rPr>
-        <w:t xml:space="preserve">API </w:t>
-      </w:r>
-      <w:r>
-        <w:rPr>
-          <w:b/>
-          <w:bCs/>
-        </w:rPr>
-        <w:t>Usuário</w:t>
-      </w:r>
-      <w:r>
-        <w:t xml:space="preserve"> – Faz o controle dos usuários do sistema.</w:t>
-      </w:r>
-    </w:p>
-    <w:p>
-      <w:pPr>
-        <w:pStyle w:val="Corpodetexto"/>
-        <w:numPr>
-          <w:ilvl w:val="0"/>
-          <w:numId w:val="14"/>
-        </w:numPr>
-      </w:pPr>
-      <w:r>
-        <w:rPr>
-          <w:b/>
-          <w:bCs/>
-        </w:rPr>
-        <w:t>API Veículo</w:t>
-      </w:r>
-      <w:r>
-        <w:t xml:space="preserve"> – Faz o controle dos </w:t>
-      </w:r>
-      <w:r>
-        <w:t>veículos</w:t>
-      </w:r>
-      <w:r>
-        <w:t xml:space="preserve"> do sistema.</w:t>
-      </w:r>
-    </w:p>
-    <w:p>
-      <w:pPr>
-        <w:pStyle w:val="Corpodetexto"/>
-        <w:numPr>
-          <w:ilvl w:val="0"/>
-          <w:numId w:val="14"/>
-        </w:numPr>
-      </w:pPr>
-      <w:r>
-        <w:rPr>
-          <w:b/>
-          <w:bCs/>
-        </w:rPr>
-        <w:t xml:space="preserve">API </w:t>
-      </w:r>
-      <w:r>
-        <w:rPr>
-          <w:b/>
-          <w:bCs/>
-        </w:rPr>
-        <w:t>Locação</w:t>
-      </w:r>
-      <w:r>
-        <w:t xml:space="preserve"> – Faz o controle </w:t>
-      </w:r>
-      <w:r>
-        <w:t>das locações</w:t>
-      </w:r>
-      <w:r>
-        <w:t xml:space="preserve"> do sistema.</w:t>
-      </w:r>
-    </w:p>
-    <w:p>
-      <w:pPr>
-        <w:pStyle w:val="Corpodetexto"/>
-        <w:ind w:left="927" w:firstLine="0"/>
-      </w:pPr>
-    </w:p>
-    <w:p>
-      <w:pPr>
         <w:spacing w:line="360" w:lineRule="auto"/>
         <w:jc w:val="both"/>
         <w:rPr>
@@ -10559,13 +11163,23 @@
           <w:szCs w:val="24"/>
         </w:rPr>
       </w:pPr>
-      <w:r>
-        <w:rPr>
-          <w:rFonts w:ascii="Arial" w:hAnsi="Arial" w:cs="Arial"/>
-          <w:sz w:val="24"/>
-          <w:szCs w:val="24"/>
-        </w:rPr>
-        <w:t xml:space="preserve">Video 1 - </w:t>
+      <w:proofErr w:type="spellStart"/>
+      <w:r>
+        <w:rPr>
+          <w:rFonts w:ascii="Arial" w:hAnsi="Arial" w:cs="Arial"/>
+          <w:sz w:val="24"/>
+          <w:szCs w:val="24"/>
+        </w:rPr>
+        <w:t>Video</w:t>
+      </w:r>
+      <w:proofErr w:type="spellEnd"/>
+      <w:r>
+        <w:rPr>
+          <w:rFonts w:ascii="Arial" w:hAnsi="Arial" w:cs="Arial"/>
+          <w:sz w:val="24"/>
+          <w:szCs w:val="24"/>
+        </w:rPr>
+        <w:t xml:space="preserve"> 1 - </w:t>
       </w:r>
       <w:hyperlink r:id="rId13" w:history="1">
         <w:r>
@@ -10589,13 +11203,24 @@
           <w:szCs w:val="24"/>
         </w:rPr>
       </w:pPr>
-      <w:r>
-        <w:rPr>
-          <w:rFonts w:ascii="Arial" w:hAnsi="Arial" w:cs="Arial"/>
-          <w:sz w:val="24"/>
-          <w:szCs w:val="24"/>
-        </w:rPr>
-        <w:t>Figma -</w:t>
+      <w:proofErr w:type="spellStart"/>
+      <w:r>
+        <w:rPr>
+          <w:rFonts w:ascii="Arial" w:hAnsi="Arial" w:cs="Arial"/>
+          <w:sz w:val="24"/>
+          <w:szCs w:val="24"/>
+        </w:rPr>
+        <w:lastRenderedPageBreak/>
+        <w:t>Figma</w:t>
+      </w:r>
+      <w:proofErr w:type="spellEnd"/>
+      <w:r>
+        <w:rPr>
+          <w:rFonts w:ascii="Arial" w:hAnsi="Arial" w:cs="Arial"/>
+          <w:sz w:val="24"/>
+          <w:szCs w:val="24"/>
+        </w:rPr>
+        <w:t xml:space="preserve"> -</w:t>
       </w:r>
       <w:r>
         <w:rPr>
@@ -11953,6 +12578,119 @@
     </w:lvl>
   </w:abstractNum>
   <w:abstractNum w:abstractNumId="11" w15:restartNumberingAfterBreak="0">
+    <w:nsid w:val="5ECF7625"/>
+    <w:multiLevelType w:val="hybridMultilevel"/>
+    <w:tmpl w:val="50CAB868"/>
+    <w:lvl w:ilvl="0" w:tplc="6336A376">
+      <w:start w:val="4"/>
+      <w:numFmt w:val="bullet"/>
+      <w:lvlText w:val=""/>
+      <w:lvlJc w:val="left"/>
+      <w:pPr>
+        <w:ind w:left="927" w:hanging="360"/>
+      </w:pPr>
+      <w:rPr>
+        <w:rFonts w:ascii="Symbol" w:eastAsia="Times New Roman" w:hAnsi="Symbol" w:cs="Arial" w:hint="default"/>
+      </w:rPr>
+    </w:lvl>
+    <w:lvl w:ilvl="1" w:tplc="04160003" w:tentative="1">
+      <w:start w:val="1"/>
+      <w:numFmt w:val="bullet"/>
+      <w:lvlText w:val="o"/>
+      <w:lvlJc w:val="left"/>
+      <w:pPr>
+        <w:ind w:left="1647" w:hanging="360"/>
+      </w:pPr>
+      <w:rPr>
+        <w:rFonts w:ascii="Courier New" w:hAnsi="Courier New" w:cs="Courier New" w:hint="default"/>
+      </w:rPr>
+    </w:lvl>
+    <w:lvl w:ilvl="2" w:tplc="04160005" w:tentative="1">
+      <w:start w:val="1"/>
+      <w:numFmt w:val="bullet"/>
+      <w:lvlText w:val=""/>
+      <w:lvlJc w:val="left"/>
+      <w:pPr>
+        <w:ind w:left="2367" w:hanging="360"/>
+      </w:pPr>
+      <w:rPr>
+        <w:rFonts w:ascii="Wingdings" w:hAnsi="Wingdings" w:hint="default"/>
+      </w:rPr>
+    </w:lvl>
+    <w:lvl w:ilvl="3" w:tplc="04160001" w:tentative="1">
+      <w:start w:val="1"/>
+      <w:numFmt w:val="bullet"/>
+      <w:lvlText w:val=""/>
+      <w:lvlJc w:val="left"/>
+      <w:pPr>
+        <w:ind w:left="3087" w:hanging="360"/>
+      </w:pPr>
+      <w:rPr>
+        <w:rFonts w:ascii="Symbol" w:hAnsi="Symbol" w:hint="default"/>
+      </w:rPr>
+    </w:lvl>
+    <w:lvl w:ilvl="4" w:tplc="04160003" w:tentative="1">
+      <w:start w:val="1"/>
+      <w:numFmt w:val="bullet"/>
+      <w:lvlText w:val="o"/>
+      <w:lvlJc w:val="left"/>
+      <w:pPr>
+        <w:ind w:left="3807" w:hanging="360"/>
+      </w:pPr>
+      <w:rPr>
+        <w:rFonts w:ascii="Courier New" w:hAnsi="Courier New" w:cs="Courier New" w:hint="default"/>
+      </w:rPr>
+    </w:lvl>
+    <w:lvl w:ilvl="5" w:tplc="04160005" w:tentative="1">
+      <w:start w:val="1"/>
+      <w:numFmt w:val="bullet"/>
+      <w:lvlText w:val=""/>
+      <w:lvlJc w:val="left"/>
+      <w:pPr>
+        <w:ind w:left="4527" w:hanging="360"/>
+      </w:pPr>
+      <w:rPr>
+        <w:rFonts w:ascii="Wingdings" w:hAnsi="Wingdings" w:hint="default"/>
+      </w:rPr>
+    </w:lvl>
+    <w:lvl w:ilvl="6" w:tplc="04160001" w:tentative="1">
+      <w:start w:val="1"/>
+      <w:numFmt w:val="bullet"/>
+      <w:lvlText w:val=""/>
+      <w:lvlJc w:val="left"/>
+      <w:pPr>
+        <w:ind w:left="5247" w:hanging="360"/>
+      </w:pPr>
+      <w:rPr>
+        <w:rFonts w:ascii="Symbol" w:hAnsi="Symbol" w:hint="default"/>
+      </w:rPr>
+    </w:lvl>
+    <w:lvl w:ilvl="7" w:tplc="04160003" w:tentative="1">
+      <w:start w:val="1"/>
+      <w:numFmt w:val="bullet"/>
+      <w:lvlText w:val="o"/>
+      <w:lvlJc w:val="left"/>
+      <w:pPr>
+        <w:ind w:left="5967" w:hanging="360"/>
+      </w:pPr>
+      <w:rPr>
+        <w:rFonts w:ascii="Courier New" w:hAnsi="Courier New" w:cs="Courier New" w:hint="default"/>
+      </w:rPr>
+    </w:lvl>
+    <w:lvl w:ilvl="8" w:tplc="04160005" w:tentative="1">
+      <w:start w:val="1"/>
+      <w:numFmt w:val="bullet"/>
+      <w:lvlText w:val=""/>
+      <w:lvlJc w:val="left"/>
+      <w:pPr>
+        <w:ind w:left="6687" w:hanging="360"/>
+      </w:pPr>
+      <w:rPr>
+        <w:rFonts w:ascii="Wingdings" w:hAnsi="Wingdings" w:hint="default"/>
+      </w:rPr>
+    </w:lvl>
+  </w:abstractNum>
+  <w:abstractNum w:abstractNumId="12" w15:restartNumberingAfterBreak="0">
     <w:nsid w:val="604A4AB6"/>
     <w:multiLevelType w:val="hybridMultilevel"/>
     <w:tmpl w:val="18280A28"/>
@@ -12038,7 +12776,7 @@
       </w:pPr>
     </w:lvl>
   </w:abstractNum>
-  <w:abstractNum w:abstractNumId="12" w15:restartNumberingAfterBreak="0">
+  <w:abstractNum w:abstractNumId="13" w15:restartNumberingAfterBreak="0">
     <w:nsid w:val="65C87442"/>
     <w:multiLevelType w:val="hybridMultilevel"/>
     <w:tmpl w:val="A4C4610A"/>
@@ -12127,7 +12865,7 @@
       </w:pPr>
     </w:lvl>
   </w:abstractNum>
-  <w:abstractNum w:abstractNumId="13" w15:restartNumberingAfterBreak="0">
+  <w:abstractNum w:abstractNumId="14" w15:restartNumberingAfterBreak="0">
     <w:nsid w:val="6B271485"/>
     <w:multiLevelType w:val="multilevel"/>
     <w:tmpl w:val="A84AAA84"/>
@@ -12257,10 +12995,10 @@
     <w:abstractNumId w:val="9"/>
   </w:num>
   <w:num w:numId="6" w16cid:durableId="580602660">
-    <w:abstractNumId w:val="13"/>
+    <w:abstractNumId w:val="14"/>
   </w:num>
   <w:num w:numId="7" w16cid:durableId="1558588663">
-    <w:abstractNumId w:val="11"/>
+    <w:abstractNumId w:val="12"/>
     <w:lvlOverride w:ilvl="0">
       <w:startOverride w:val="1"/>
     </w:lvlOverride>
@@ -12296,7 +13034,7 @@
     <w:abstractNumId w:val="5"/>
   </w:num>
   <w:num w:numId="10" w16cid:durableId="1112944878">
-    <w:abstractNumId w:val="12"/>
+    <w:abstractNumId w:val="13"/>
   </w:num>
   <w:num w:numId="11" w16cid:durableId="1335914266">
     <w:abstractNumId w:val="8"/>
@@ -12309,6 +13047,9 @@
   </w:num>
   <w:num w:numId="14" w16cid:durableId="1389769362">
     <w:abstractNumId w:val="6"/>
+  </w:num>
+  <w:num w:numId="15" w16cid:durableId="496500833">
+    <w:abstractNumId w:val="11"/>
   </w:num>
 </w:numbering>
 </file>
@@ -12916,6 +13657,7 @@
   <w:style w:type="character" w:default="1" w:styleId="Fontepargpadro">
     <w:name w:val="Default Paragraph Font"/>
     <w:uiPriority w:val="1"/>
+    <w:semiHidden/>
     <w:unhideWhenUsed/>
   </w:style>
   <w:style w:type="table" w:default="1" w:styleId="Tabelanormal">
@@ -14481,28 +15223,28 @@
 </file>
 
 <file path=customXml/item1.xml><?xml version="1.0" encoding="utf-8"?>
-<b:Sources xmlns:b="http://schemas.openxmlformats.org/officeDocument/2006/bibliography" xmlns="http://schemas.openxmlformats.org/officeDocument/2006/bibliography" SelectedStyle="\APASixthEditionOfficeOnline.xsl" StyleName="APA" Version="6"/>
-</file>
-
-<file path=customXml/item2.xml><?xml version="1.0" encoding="utf-8"?>
 <go:gDocsCustomXmlDataStorage xmlns:go="http://customooxmlschemas.google.com/" xmlns:r="http://schemas.openxmlformats.org/officeDocument/2006/relationships">
   <go:docsCustomData xmlns:go="http://customooxmlschemas.google.com/" roundtripDataSignature="AMtx7mhnxeikNL4QQNk+D4dhbS/zEU4j9Q==">AMUW2mVJkq8AOgfYXojG4CeRpOlRM5Z5f5r6t28qcEMcVSUNxVBXnSCCCAAod+gNIG2Skj9kCO1DlUr3ei80QcRdh98no5fYgHoqIONGVjoSWWiJPH9z1PtACZF51Yg8r6UeKtkI6vUvPW+w56gHyL2r0AmDPsKl7ARrZ8gZR47rEbCJXW98dCQ/FCOrmseQ4cV8GGfkwlj4bB5iAl4DJMJX60cRIWXsAYVm3fAPn2h3xxoqBjBRSwW1u/WnuzGKpM0Wo6wG9fsief2nbvCQuED7JeJ/L6RFjt40aAX2MTZ/MP18qKzeewoebXOnlA4J3Y6+2EIHbmOs</go:docsCustomData>
 </go:gDocsCustomXmlDataStorage>
 </file>
 
-<file path=customXml/itemProps1.xml><?xml version="1.0" encoding="utf-8"?>
-<ds:datastoreItem xmlns:ds="http://schemas.openxmlformats.org/officeDocument/2006/customXml" ds:itemID="{02BBEB08-3BC0-4A8C-BF21-2E348ADEAF6F}">
-  <ds:schemaRefs>
-    <ds:schemaRef ds:uri="http://schemas.openxmlformats.org/officeDocument/2006/bibliography"/>
-  </ds:schemaRefs>
-</ds:datastoreItem>
+<file path=customXml/item2.xml><?xml version="1.0" encoding="utf-8"?>
+<b:Sources xmlns:b="http://schemas.openxmlformats.org/officeDocument/2006/bibliography" xmlns="http://schemas.openxmlformats.org/officeDocument/2006/bibliography" SelectedStyle="\APASixthEditionOfficeOnline.xsl" StyleName="APA" Version="6"/>
 </file>
 
-<file path=customXml/itemProps2.xml><?xml version="1.0" encoding="utf-8"?>
+<file path=customXml/itemProps1.xml><?xml version="1.0" encoding="utf-8"?>
 <ds:datastoreItem xmlns:ds="http://schemas.openxmlformats.org/officeDocument/2006/customXml" ds:itemID="{11111111-1234-1234-1234-123412341234}">
   <ds:schemaRefs>
     <ds:schemaRef ds:uri="http://customooxmlschemas.google.com/"/>
     <ds:schemaRef ds:uri="http://schemas.openxmlformats.org/officeDocument/2006/relationships"/>
   </ds:schemaRefs>
 </ds:datastoreItem>
+</file>
+
+<file path=customXml/itemProps2.xml><?xml version="1.0" encoding="utf-8"?>
+<ds:datastoreItem xmlns:ds="http://schemas.openxmlformats.org/officeDocument/2006/customXml" ds:itemID="{02BBEB08-3BC0-4A8C-BF21-2E348ADEAF6F}">
+  <ds:schemaRefs>
+    <ds:schemaRef ds:uri="http://schemas.openxmlformats.org/officeDocument/2006/bibliography"/>
+  </ds:schemaRefs>
+</ds:datastoreItem>
 </file>
</xml_diff>